<commit_message>
added materials for the 2018 workshop
</commit_message>
<xml_diff>
--- a/PRISMS-PF Exercises.docx
+++ b/PRISMS-PF Exercises.docx
@@ -9,6 +9,8 @@
           <w:sz w:val="40"/>
         </w:rPr>
       </w:pPr>
+      <w:bookmarkStart w:id="0" w:name="_GoBack"/>
+      <w:bookmarkEnd w:id="0"/>
       <w:r>
         <w:rPr>
           <w:sz w:val="40"/>
@@ -41,7 +43,15 @@
         <w:jc w:val="center"/>
       </w:pPr>
       <w:r>
-        <w:t>Here is a set of exercises to familiarize yourself with PRISMS-PF. Most users find that these problems take several hours to complete in a training environment where questions can be answered in real time. The problems are approximately in ascending order of difficulty. We recommend copying and renaming the example application directories before m</w:t>
+        <w:t xml:space="preserve">Here is a set of exercises to familiarize </w:t>
+      </w:r>
+      <w:proofErr w:type="gramStart"/>
+      <w:r>
+        <w:t>yourself</w:t>
+      </w:r>
+      <w:proofErr w:type="gramEnd"/>
+      <w:r>
+        <w:t xml:space="preserve"> with PRISMS-PF. Most users find that these problems take several hours to complete in a training environment where questions can be answered in real time. The problems are approximately in ascending order of difficulty. We recommend copying and renaming the example application directories before m</w:t>
       </w:r>
       <w:r>
         <w:t xml:space="preserve">aking modifications so that you still have the original versions to refer to. </w:t>
@@ -231,10 +241,24 @@
         <w:t>Copy the ad</w:t>
       </w:r>
       <w:r>
-        <w:t>aptivity section of parameters.in</w:t>
-      </w:r>
-      <w:r>
-        <w:t xml:space="preserve"> from the cahnHilliardWithAdaptivity application into the Allen-Cahn application</w:t>
+        <w:t>aptivity section of parameters</w:t>
+      </w:r>
+      <w:r>
+        <w:t>_adaptive</w:t>
+      </w:r>
+      <w:r>
+        <w:t>.in</w:t>
+      </w:r>
+      <w:r>
+        <w:t xml:space="preserve"> from the </w:t>
+      </w:r>
+      <w:proofErr w:type="spellStart"/>
+      <w:r>
+        <w:t>cahnHilliard</w:t>
+      </w:r>
+      <w:proofErr w:type="spellEnd"/>
+      <w:r>
+        <w:t xml:space="preserve"> application into the Allen-Cahn application</w:t>
       </w:r>
       <w:r>
         <w:t>, changing the variable that determines the mesh adaptivity from “c” to “n”</w:t>
@@ -278,11 +302,20 @@
           <w:b/>
         </w:rPr>
       </w:pPr>
+      <w:proofErr w:type="spellStart"/>
       <w:r>
         <w:rPr>
           <w:b/>
         </w:rPr>
-        <w:t>Postprocessing:</w:t>
+        <w:lastRenderedPageBreak/>
+        <w:t>Postprocessing</w:t>
+      </w:r>
+      <w:proofErr w:type="spellEnd"/>
+      <w:r>
+        <w:rPr>
+          <w:b/>
+        </w:rPr>
+        <w:t>:</w:t>
       </w:r>
     </w:p>
     <w:p>
@@ -302,7 +335,19 @@
         <w:rPr>
           <w:i/>
         </w:rPr>
-        <w:t>. (Note that this is a bit of a degenerate postprocessed field, typically the postprocessed fields would be different than the “primary” fields listed in equations.h. We’re adding one of the primary fields as a postprocessed field because only postprocessed fields can be integrated.)</w:t>
+        <w:t>. (Note that this is a bit of a degenerate postprocessed field, typically the postprocessed fields would be different than the “prim</w:t>
+      </w:r>
+      <w:r>
+        <w:rPr>
+          <w:i/>
+        </w:rPr>
+        <w:t>ary” fields listed in equations.cc</w:t>
+      </w:r>
+      <w:r>
+        <w:rPr>
+          <w:i/>
+        </w:rPr>
+        <w:t>. We’re adding one of the primary fields as a postprocessed field because only postprocessed fields can be integrated.)</w:t>
       </w:r>
     </w:p>
     <w:p>
@@ -314,7 +359,23 @@
         </w:numPr>
       </w:pPr>
       <w:r>
-        <w:t>Add a second postprocessing variable in the cahnHilliard application for the concentration</w:t>
+        <w:t xml:space="preserve">Add a second </w:t>
+      </w:r>
+      <w:proofErr w:type="spellStart"/>
+      <w:r>
+        <w:t>postprocessing</w:t>
+      </w:r>
+      <w:proofErr w:type="spellEnd"/>
+      <w:r>
+        <w:t xml:space="preserve"> variable in the </w:t>
+      </w:r>
+      <w:proofErr w:type="spellStart"/>
+      <w:r>
+        <w:t>cahnHilliard</w:t>
+      </w:r>
+      <w:proofErr w:type="spellEnd"/>
+      <w:r>
+        <w:t xml:space="preserve"> application for the concentration</w:t>
       </w:r>
     </w:p>
     <w:p>
@@ -357,7 +418,6 @@
         <w:rPr>
           <w:b/>
         </w:rPr>
-        <w:lastRenderedPageBreak/>
         <w:t>Initial Conditions and Computational Domain:</w:t>
       </w:r>
       <w:r>
@@ -472,7 +532,29 @@
         </w:numPr>
       </w:pPr>
       <w:r>
-        <w:t>In the allenCahn application, the derivative of the free energy is hardcoded in equations.h through the variable “fnV”. The corresponding free energy expression is:</w:t>
+        <w:t xml:space="preserve">In the </w:t>
+      </w:r>
+      <w:proofErr w:type="spellStart"/>
+      <w:r>
+        <w:t>allenCahn</w:t>
+      </w:r>
+      <w:proofErr w:type="spellEnd"/>
+      <w:r>
+        <w:t xml:space="preserve"> application, the derivative of the free en</w:t>
+      </w:r>
+      <w:r>
+        <w:t>ergy is hardcoded in equations.cc</w:t>
+      </w:r>
+      <w:r>
+        <w:t xml:space="preserve"> through the variable “</w:t>
+      </w:r>
+      <w:proofErr w:type="spellStart"/>
+      <w:r>
+        <w:t>fnV</w:t>
+      </w:r>
+      <w:proofErr w:type="spellEnd"/>
+      <w:r>
+        <w:t>”. The corresponding free energy expression is:</w:t>
       </w:r>
     </w:p>
     <w:p>
@@ -619,10 +701,18 @@
         <w:t>Make the necessary modifications</w:t>
       </w:r>
       <w:r>
-        <w:t xml:space="preserve"> to parameters.in, equations.h</w:t>
-      </w:r>
-      <w:r>
-        <w:t>, and customPDE.h to turn this into a generic 4</w:t>
+        <w:t xml:space="preserve"> to parameters.in, equations.cc</w:t>
+      </w:r>
+      <w:r>
+        <w:t xml:space="preserve">, and </w:t>
+      </w:r>
+      <w:proofErr w:type="spellStart"/>
+      <w:r>
+        <w:t>customPDE.h</w:t>
+      </w:r>
+      <w:proofErr w:type="spellEnd"/>
+      <w:r>
+        <w:t xml:space="preserve"> to turn this into a generic 4</w:t>
       </w:r>
       <w:r>
         <w:rPr>
@@ -646,7 +736,13 @@
         </w:numPr>
       </w:pPr>
       <w:r>
-        <w:t xml:space="preserve">Also make the necessary changes in postprocess.h so that the free energy expression is correct for outputted total free energy </w:t>
+        <w:t>Also make the ne</w:t>
+      </w:r>
+      <w:r>
+        <w:t>cessary changes in postprocess.cc</w:t>
+      </w:r>
+      <w:r>
+        <w:t xml:space="preserve"> so that the free energy expression is correct for outputted total free energy </w:t>
       </w:r>
     </w:p>
     <w:p>
@@ -802,8 +898,13 @@
         <w:pStyle w:val="ListParagraph"/>
         <w:ind w:left="1440"/>
       </w:pPr>
-      <w:r>
-        <w:t>by changing the constants in parameters.in</w:t>
+      <w:proofErr w:type="gramStart"/>
+      <w:r>
+        <w:t>by</w:t>
+      </w:r>
+      <w:proofErr w:type="gramEnd"/>
+      <w:r>
+        <w:t xml:space="preserve"> changing the constants in parameters.in</w:t>
       </w:r>
     </w:p>
     <w:p>
@@ -883,10 +984,26 @@
         </w:numPr>
       </w:pPr>
       <w:r>
-        <w:t>Run the un-modified precipitateEvolution example</w:t>
-      </w:r>
-      <w:r>
-        <w:t xml:space="preserve"> and move the output files into a new directory named “no_strain”.</w:t>
+        <w:t xml:space="preserve">Run the un-modified </w:t>
+      </w:r>
+      <w:proofErr w:type="spellStart"/>
+      <w:r>
+        <w:t>precipitateEvolution</w:t>
+      </w:r>
+      <w:proofErr w:type="spellEnd"/>
+      <w:r>
+        <w:t xml:space="preserve"> example</w:t>
+      </w:r>
+      <w:r>
+        <w:t xml:space="preserve"> and move the output files into a new directory named “</w:t>
+      </w:r>
+      <w:proofErr w:type="spellStart"/>
+      <w:r>
+        <w:t>no_strain</w:t>
+      </w:r>
+      <w:proofErr w:type="spellEnd"/>
+      <w:r>
+        <w:t>”.</w:t>
       </w:r>
     </w:p>
     <w:p>
@@ -904,7 +1021,13 @@
         <w:t>40</w:t>
       </w:r>
       <w:r>
-        <w:t xml:space="preserve"> boundary is displaced by +1 units, and that the boundary condition on the x component of the displacement along the y=0 and y=</w:t>
+        <w:t xml:space="preserve"> b</w:t>
+      </w:r>
+      <w:r>
+        <w:t>oundary is displaced by +1 unit</w:t>
+      </w:r>
+      <w:r>
+        <w:t>, and that the boundary condition on the x component of the displacement along the y=0 and y=</w:t>
       </w:r>
       <w:r>
         <w:t>40</w:t>
@@ -1574,13 +1697,21 @@
         <w:ind w:left="1440"/>
       </w:pPr>
       <w:r>
-        <w:t>In each Allen-Cahn equation, this adds a term to the “rn</w:t>
-      </w:r>
-      <w:r>
-        <w:t>i</w:t>
-      </w:r>
-      <w:r>
-        <w:t xml:space="preserve">V” residual equal to </w:t>
+        <w:t>In each Allen-Cahn equation, this adds a term to the “</w:t>
+      </w:r>
+      <w:proofErr w:type="spellStart"/>
+      <w:r>
+        <w:t>eq_ni</w:t>
+      </w:r>
+      <w:proofErr w:type="spellEnd"/>
+      <w:r>
+        <w:t xml:space="preserve">” </w:t>
+      </w:r>
+      <w:r>
+        <w:t>term</w:t>
+      </w:r>
+      <w:r>
+        <w:t xml:space="preserve"> equal to </w:t>
       </w:r>
       <m:oMath>
         <m:r>
@@ -1681,7 +1812,15 @@
         </w:numPr>
       </w:pPr>
       <w:r>
-        <w:t>Add the barrier term to the calculation of the total free energy, note how much it shifts the energy.</w:t>
+        <w:t xml:space="preserve">Add the barrier term to the calculation of the total free </w:t>
+      </w:r>
+      <w:proofErr w:type="gramStart"/>
+      <w:r>
+        <w:t>energy,</w:t>
+      </w:r>
+      <w:proofErr w:type="gramEnd"/>
+      <w:r>
+        <w:t xml:space="preserve"> note how much it shifts the energy.</w:t>
       </w:r>
     </w:p>
     <w:p/>
@@ -1700,13 +1839,7 @@
         <w:rPr>
           <w:b/>
         </w:rPr>
-        <w:t>Governing Equations II:</w:t>
-      </w:r>
-      <w:r>
-        <w:rPr>
-          <w:b/>
-        </w:rPr>
-        <w:t xml:space="preserve"> </w:t>
+        <w:t>Grain Remapping</w:t>
       </w:r>
     </w:p>
     <w:p>
@@ -1720,7 +1853,7 @@
         <w:rPr>
           <w:i/>
         </w:rPr>
-        <w:t>Create a new application that simulates the growth of particle with a kinetically determined faceted shape. Similar models have been used for simulating selective area epitaxy and electrodeposition.</w:t>
+        <w:t>Change the number of order parameters available for remapping</w:t>
       </w:r>
     </w:p>
     <w:p>
@@ -1732,16 +1865,26 @@
         </w:numPr>
       </w:pPr>
       <w:r>
-        <w:t>Create a new application by copying the “cahnHilliard</w:t>
-      </w:r>
-      <w:r>
-        <w:t>WithAdaptivity</w:t>
-      </w:r>
-      <w:r>
-        <w:t>” application and renaming it “kineticWulffShape”.</w:t>
-      </w:r>
-      <w:r>
-        <w:t xml:space="preserve"> Delete the “CMakeCache.txt” file.</w:t>
+        <w:t xml:space="preserve">Run the </w:t>
+      </w:r>
+      <w:proofErr w:type="spellStart"/>
+      <w:r>
+        <w:t>grainGrowth</w:t>
+      </w:r>
+      <w:proofErr w:type="spellEnd"/>
+      <w:r>
+        <w:t xml:space="preserve"> app and move the result files into a directory named ‘</w:t>
+      </w:r>
+      <w:proofErr w:type="spellStart"/>
+      <w:r>
+        <w:t>six_ops</w:t>
+      </w:r>
+      <w:proofErr w:type="spellEnd"/>
+      <w:r>
+        <w:t>’</w:t>
+      </w:r>
+      <w:r>
+        <w:t>.</w:t>
       </w:r>
     </w:p>
     <w:p>
@@ -1753,7 +1896,15 @@
         </w:numPr>
       </w:pPr>
       <w:r>
-        <w:t>Change the initial condition to a circle with radius of 12 units in the center of the domain. Run a (short) simulation to check that the initial condition is correct.</w:t>
+        <w:t>Modify the input file so that the variable ‘n5’ is not one of the variables available for remapping. All of the initial grains are placed on order parameters ‘n0’ through ‘n4’, so ‘n5’ will remain empty throughout the simulation. If you wanted to, you could fully remove ‘n5’ from the app, but that is unnecessary for this exercise. Rerun the simulation and move the results into a directory named ‘</w:t>
+      </w:r>
+      <w:proofErr w:type="spellStart"/>
+      <w:r>
+        <w:t>five_ops</w:t>
+      </w:r>
+      <w:proofErr w:type="spellEnd"/>
+      <w:r>
+        <w:t>’.</w:t>
       </w:r>
     </w:p>
     <w:p>
@@ -1765,22 +1916,197 @@
         </w:numPr>
       </w:pPr>
       <w:r>
+        <w:t>Visualize the results of both simulations. Are they the different? If so, how?</w:t>
+      </w:r>
+    </w:p>
+    <w:p>
+      <w:pPr>
+        <w:pStyle w:val="ListParagraph"/>
+        <w:numPr>
+          <w:ilvl w:val="1"/>
+          <w:numId w:val="1"/>
+        </w:numPr>
+      </w:pPr>
+      <w:r>
+        <w:t>R</w:t>
+      </w:r>
+      <w:r>
+        <w:t>educe</w:t>
+      </w:r>
+      <w:r>
+        <w:t xml:space="preserve"> the number of time steps between grain reassignments until you get the same result as with all </w:t>
+      </w:r>
+      <w:proofErr w:type="gramStart"/>
+      <w:r>
+        <w:t>six order</w:t>
+      </w:r>
+      <w:proofErr w:type="gramEnd"/>
+      <w:r>
+        <w:t xml:space="preserve"> parameters.</w:t>
+      </w:r>
+    </w:p>
+    <w:p>
+      <w:pPr>
+        <w:rPr>
+          <w:b/>
+        </w:rPr>
+      </w:pPr>
+    </w:p>
+    <w:p>
+      <w:pPr>
+        <w:rPr>
+          <w:b/>
+        </w:rPr>
+      </w:pPr>
+    </w:p>
+    <w:p>
+      <w:pPr>
+        <w:pStyle w:val="ListParagraph"/>
+        <w:numPr>
+          <w:ilvl w:val="0"/>
+          <w:numId w:val="1"/>
+        </w:numPr>
+        <w:rPr>
+          <w:b/>
+        </w:rPr>
+      </w:pPr>
+      <w:r>
+        <w:rPr>
+          <w:b/>
+        </w:rPr>
+        <w:t>Governing Equations II:</w:t>
+      </w:r>
+      <w:r>
+        <w:rPr>
+          <w:b/>
+        </w:rPr>
+        <w:t xml:space="preserve"> </w:t>
+      </w:r>
+    </w:p>
+    <w:p>
+      <w:pPr>
+        <w:pStyle w:val="ListParagraph"/>
+        <w:rPr>
+          <w:i/>
+        </w:rPr>
+      </w:pPr>
+      <w:r>
+        <w:rPr>
+          <w:i/>
+        </w:rPr>
+        <w:t>Create a new application that simulates the growth of particle with a kinetically determined faceted shape. Similar models have been used for simulating selective area epitaxy and electrodeposition.</w:t>
+      </w:r>
+    </w:p>
+    <w:p>
+      <w:pPr>
+        <w:pStyle w:val="ListParagraph"/>
+        <w:numPr>
+          <w:ilvl w:val="1"/>
+          <w:numId w:val="1"/>
+        </w:numPr>
+      </w:pPr>
+      <w:r>
+        <w:t>Create a new application by copying the “</w:t>
+      </w:r>
+      <w:proofErr w:type="spellStart"/>
+      <w:r>
+        <w:t>cahnHilliard</w:t>
+      </w:r>
+      <w:proofErr w:type="spellEnd"/>
+      <w:r>
+        <w:t>” application and renaming it “</w:t>
+      </w:r>
+      <w:proofErr w:type="spellStart"/>
+      <w:r>
+        <w:t>kineticWulffShape</w:t>
+      </w:r>
+      <w:proofErr w:type="spellEnd"/>
+      <w:r>
+        <w:t>”.</w:t>
+      </w:r>
+      <w:r>
+        <w:t xml:space="preserve"> Delete the “CMakeCache.txt” file.</w:t>
+      </w:r>
+    </w:p>
+    <w:p>
+      <w:pPr>
+        <w:pStyle w:val="ListParagraph"/>
+        <w:numPr>
+          <w:ilvl w:val="1"/>
+          <w:numId w:val="1"/>
+        </w:numPr>
+      </w:pPr>
+      <w:r>
+        <w:t>Change the initial condition to a circle with radius of 12 units in the center of the domain. Run a (short) simulation to check that the initial condition is correct.</w:t>
+      </w:r>
+    </w:p>
+    <w:p>
+      <w:pPr>
+        <w:pStyle w:val="ListParagraph"/>
+        <w:numPr>
+          <w:ilvl w:val="1"/>
+          <w:numId w:val="1"/>
+        </w:numPr>
+      </w:pPr>
+      <w:r>
         <w:t>Add a source</w:t>
       </w:r>
       <w:r>
-        <w:t xml:space="preserve"> term to the “rcV” residual: 0.05</w:t>
-      </w:r>
-      <w:r>
-        <w:t>*McV*</w:t>
-      </w:r>
+        <w:t xml:space="preserve"> term to the “</w:t>
+      </w:r>
+      <w:proofErr w:type="spellStart"/>
+      <w:r>
+        <w:t>eq_c</w:t>
+      </w:r>
+      <w:proofErr w:type="spellEnd"/>
+      <w:r>
+        <w:t xml:space="preserve">” </w:t>
+      </w:r>
+      <w:r>
+        <w:t>term</w:t>
+      </w:r>
+      <w:r>
+        <w:t>: 0.05</w:t>
+      </w:r>
+      <w:r>
+        <w:t>*</w:t>
+      </w:r>
+      <w:proofErr w:type="spellStart"/>
+      <w:r>
+        <w:t>McV</w:t>
+      </w:r>
+      <w:proofErr w:type="spellEnd"/>
+      <w:r>
+        <w:t>*</w:t>
+      </w:r>
+      <w:proofErr w:type="spellStart"/>
       <w:r>
         <w:t>userInputs.dtValue</w:t>
       </w:r>
+      <w:proofErr w:type="spellEnd"/>
       <w:r>
         <w:t xml:space="preserve">* </w:t>
       </w:r>
-      <w:r>
-        <w:t>std::max(c*(1.0-c),constV(0))</w:t>
+      <w:proofErr w:type="spellStart"/>
+      <w:r>
+        <w:t>std</w:t>
+      </w:r>
+      <w:proofErr w:type="spellEnd"/>
+      <w:proofErr w:type="gramStart"/>
+      <w:r>
+        <w:t>::</w:t>
+      </w:r>
+      <w:proofErr w:type="gramEnd"/>
+      <w:r>
+        <w:t>max(c*(1.0-c),</w:t>
+      </w:r>
+      <w:proofErr w:type="spellStart"/>
+      <w:r>
+        <w:t>constV</w:t>
+      </w:r>
+      <w:proofErr w:type="spellEnd"/>
+      <w:r>
+        <w:t>(0))</w:t>
       </w:r>
       <w:r>
         <w:t>. This source term will add mass at the interface, causing the initial particle to grow. Run a simulation to make sure that the particle is growing.</w:t>
@@ -1840,23 +2166,7 @@
               <w:sz w:val="22"/>
               <w:szCs w:val="22"/>
             </w:rPr>
-            <m:t>γ</m:t>
-          </m:r>
-          <m:r>
-            <w:rPr>
-              <w:rFonts w:ascii="Cambria Math" w:hAnsi="Cambria Math"/>
-              <w:sz w:val="22"/>
-              <w:szCs w:val="22"/>
-            </w:rPr>
-            <m:t xml:space="preserve"> = 1+0.8</m:t>
-          </m:r>
-          <m:r>
-            <w:rPr>
-              <w:rFonts w:ascii="Cambria Math" w:hAnsi="Cambria Math"/>
-              <w:sz w:val="22"/>
-              <w:szCs w:val="22"/>
-            </w:rPr>
-            <m:t>*</m:t>
+            <m:t>γ = 1+0.8*</m:t>
           </m:r>
           <m:d>
             <m:dPr>
@@ -2330,51 +2640,6 @@
     <w:p>
       <w:pPr>
         <w:pStyle w:val="ListParagraph"/>
-        <w:ind w:left="1440"/>
-        <w:rPr>
-          <w:rFonts w:ascii="Cambria Math" w:hAnsi="Cambria Math" w:cs="STIXGeneral-Regular"/>
-        </w:rPr>
-      </w:pPr>
-    </w:p>
-    <w:p>
-      <w:pPr>
-        <w:pStyle w:val="ListParagraph"/>
-        <w:ind w:left="1440"/>
-        <w:rPr>
-          <w:rFonts w:ascii="Cambria Math" w:hAnsi="Cambria Math" w:cs="STIXGeneral-Regular"/>
-        </w:rPr>
-      </w:pPr>
-    </w:p>
-    <w:p>
-      <w:pPr>
-        <w:pStyle w:val="ListParagraph"/>
-        <w:ind w:left="1440"/>
-        <w:rPr>
-          <w:rFonts w:ascii="Cambria Math" w:hAnsi="Cambria Math" w:cs="STIXGeneral-Regular"/>
-        </w:rPr>
-      </w:pPr>
-    </w:p>
-    <w:p>
-      <w:pPr>
-        <w:pStyle w:val="ListParagraph"/>
-        <w:ind w:left="1440"/>
-        <w:rPr>
-          <w:rFonts w:ascii="Cambria Math" w:hAnsi="Cambria Math" w:cs="STIXGeneral-Regular"/>
-        </w:rPr>
-      </w:pPr>
-    </w:p>
-    <w:p>
-      <w:pPr>
-        <w:pStyle w:val="ListParagraph"/>
-        <w:ind w:left="1440"/>
-        <w:rPr>
-          <w:rFonts w:ascii="Cambria Math" w:hAnsi="Cambria Math" w:cs="STIXGeneral-Regular"/>
-        </w:rPr>
-      </w:pPr>
-    </w:p>
-    <w:p>
-      <w:pPr>
-        <w:pStyle w:val="ListParagraph"/>
         <w:numPr>
           <w:ilvl w:val="0"/>
           <w:numId w:val="1"/>
@@ -2436,38 +2701,86 @@
         <w:rPr>
           <w:rFonts w:ascii="Cambria" w:hAnsi="Cambria" w:cs="STIXGeneral-Regular"/>
         </w:rPr>
-        <w:t>Add the following member function to customPDE</w:t>
-      </w:r>
+        <w:t xml:space="preserve">Add the following member function to </w:t>
+      </w:r>
+      <w:proofErr w:type="spellStart"/>
       <w:r>
         <w:rPr>
           <w:rFonts w:ascii="Cambria" w:hAnsi="Cambria" w:cs="STIXGeneral-Regular"/>
         </w:rPr>
-        <w:t xml:space="preserve"> for the allenCahn application</w:t>
-      </w:r>
+        <w:t>customPDE</w:t>
+      </w:r>
+      <w:proofErr w:type="spellEnd"/>
       <w:r>
         <w:rPr>
           <w:rFonts w:ascii="Cambria" w:hAnsi="Cambria" w:cs="STIXGeneral-Regular"/>
         </w:rPr>
-        <w:t xml:space="preserve"> (add it to the bottom of customPDE.h and add the function declaration to the “</w:t>
-      </w:r>
+        <w:t xml:space="preserve"> for the </w:t>
+      </w:r>
+      <w:proofErr w:type="spellStart"/>
       <w:r>
         <w:rPr>
           <w:rFonts w:ascii="Cambria" w:hAnsi="Cambria" w:cs="STIXGeneral-Regular"/>
         </w:rPr>
+        <w:t>allenCahn</w:t>
+      </w:r>
+      <w:proofErr w:type="spellEnd"/>
+      <w:r>
+        <w:rPr>
+          <w:rFonts w:ascii="Cambria" w:hAnsi="Cambria" w:cs="STIXGeneral-Regular"/>
+        </w:rPr>
+        <w:t xml:space="preserve"> application</w:t>
+      </w:r>
+      <w:r>
+        <w:rPr>
+          <w:rFonts w:ascii="Cambria" w:hAnsi="Cambria" w:cs="STIXGeneral-Regular"/>
+        </w:rPr>
+        <w:t xml:space="preserve"> (add it to the bottom of </w:t>
+      </w:r>
+      <w:proofErr w:type="spellStart"/>
+      <w:r>
+        <w:rPr>
+          <w:rFonts w:ascii="Cambria" w:hAnsi="Cambria" w:cs="STIXGeneral-Regular"/>
+        </w:rPr>
+        <w:t>customPDE.h</w:t>
+      </w:r>
+      <w:proofErr w:type="spellEnd"/>
+      <w:r>
+        <w:rPr>
+          <w:rFonts w:ascii="Cambria" w:hAnsi="Cambria" w:cs="STIXGeneral-Regular"/>
+        </w:rPr>
+        <w:t xml:space="preserve"> and add the function declaration to the “</w:t>
+      </w:r>
+      <w:r>
+        <w:rPr>
+          <w:rFonts w:ascii="Cambria" w:hAnsi="Cambria" w:cs="STIXGeneral-Regular"/>
+        </w:rPr>
         <w:t>Methods specific to this subclass</w:t>
       </w:r>
       <w:r>
         <w:rPr>
           <w:rFonts w:ascii="Cambria" w:hAnsi="Cambria" w:cs="STIXGeneral-Regular"/>
         </w:rPr>
-        <w:t>” section of the customPDE class declaration)</w:t>
-      </w:r>
-      <w:bookmarkStart w:id="0" w:name="_GoBack"/>
-      <w:bookmarkEnd w:id="0"/>
+        <w:t xml:space="preserve">” section of the </w:t>
+      </w:r>
+      <w:proofErr w:type="spellStart"/>
       <w:r>
         <w:rPr>
           <w:rFonts w:ascii="Cambria" w:hAnsi="Cambria" w:cs="STIXGeneral-Regular"/>
         </w:rPr>
+        <w:t>customPDE</w:t>
+      </w:r>
+      <w:proofErr w:type="spellEnd"/>
+      <w:r>
+        <w:rPr>
+          <w:rFonts w:ascii="Cambria" w:hAnsi="Cambria" w:cs="STIXGeneral-Regular"/>
+        </w:rPr>
+        <w:t xml:space="preserve"> class declaration)</w:t>
+      </w:r>
+      <w:r>
+        <w:rPr>
+          <w:rFonts w:ascii="Cambria" w:hAnsi="Cambria" w:cs="STIXGeneral-Regular"/>
+        </w:rPr>
         <w:t>:</w:t>
       </w:r>
     </w:p>
@@ -2480,13 +2793,59 @@
           <w:szCs w:val="18"/>
         </w:rPr>
       </w:pPr>
-      <w:r>
-        <w:rPr>
-          <w:rFonts w:ascii="Courier" w:hAnsi="Courier" w:cs="STIXGeneral-Regular"/>
-          <w:sz w:val="18"/>
-          <w:szCs w:val="18"/>
-        </w:rPr>
-        <w:t>template &lt;int dim, int degree&gt;</w:t>
+      <w:proofErr w:type="gramStart"/>
+      <w:r>
+        <w:rPr>
+          <w:rFonts w:ascii="Courier" w:hAnsi="Courier" w:cs="STIXGeneral-Regular"/>
+          <w:sz w:val="18"/>
+          <w:szCs w:val="18"/>
+        </w:rPr>
+        <w:t>template</w:t>
+      </w:r>
+      <w:proofErr w:type="gramEnd"/>
+      <w:r>
+        <w:rPr>
+          <w:rFonts w:ascii="Courier" w:hAnsi="Courier" w:cs="STIXGeneral-Regular"/>
+          <w:sz w:val="18"/>
+          <w:szCs w:val="18"/>
+        </w:rPr>
+        <w:t xml:space="preserve"> &lt;</w:t>
+      </w:r>
+      <w:proofErr w:type="spellStart"/>
+      <w:r>
+        <w:rPr>
+          <w:rFonts w:ascii="Courier" w:hAnsi="Courier" w:cs="STIXGeneral-Regular"/>
+          <w:sz w:val="18"/>
+          <w:szCs w:val="18"/>
+        </w:rPr>
+        <w:t>int</w:t>
+      </w:r>
+      <w:proofErr w:type="spellEnd"/>
+      <w:r>
+        <w:rPr>
+          <w:rFonts w:ascii="Courier" w:hAnsi="Courier" w:cs="STIXGeneral-Regular"/>
+          <w:sz w:val="18"/>
+          <w:szCs w:val="18"/>
+        </w:rPr>
+        <w:t xml:space="preserve"> dim, </w:t>
+      </w:r>
+      <w:proofErr w:type="spellStart"/>
+      <w:r>
+        <w:rPr>
+          <w:rFonts w:ascii="Courier" w:hAnsi="Courier" w:cs="STIXGeneral-Regular"/>
+          <w:sz w:val="18"/>
+          <w:szCs w:val="18"/>
+        </w:rPr>
+        <w:t>int</w:t>
+      </w:r>
+      <w:proofErr w:type="spellEnd"/>
+      <w:r>
+        <w:rPr>
+          <w:rFonts w:ascii="Courier" w:hAnsi="Courier" w:cs="STIXGeneral-Regular"/>
+          <w:sz w:val="18"/>
+          <w:szCs w:val="18"/>
+        </w:rPr>
+        <w:t xml:space="preserve"> degree&gt;</w:t>
       </w:r>
     </w:p>
     <w:p>
@@ -2498,13 +2857,113 @@
           <w:szCs w:val="18"/>
         </w:rPr>
       </w:pPr>
-      <w:r>
-        <w:rPr>
-          <w:rFonts w:ascii="Courier" w:hAnsi="Courier" w:cs="STIXGeneral-Regular"/>
-          <w:sz w:val="18"/>
-          <w:szCs w:val="18"/>
-        </w:rPr>
-        <w:t>void customPDE&lt;dim,degree&gt;::makeTriangulation(parallel::distributed::Triangulation&lt;dim&gt; &amp; tria) const{</w:t>
+      <w:proofErr w:type="gramStart"/>
+      <w:r>
+        <w:rPr>
+          <w:rFonts w:ascii="Courier" w:hAnsi="Courier" w:cs="STIXGeneral-Regular"/>
+          <w:sz w:val="18"/>
+          <w:szCs w:val="18"/>
+        </w:rPr>
+        <w:t>void</w:t>
+      </w:r>
+      <w:proofErr w:type="gramEnd"/>
+      <w:r>
+        <w:rPr>
+          <w:rFonts w:ascii="Courier" w:hAnsi="Courier" w:cs="STIXGeneral-Regular"/>
+          <w:sz w:val="18"/>
+          <w:szCs w:val="18"/>
+        </w:rPr>
+        <w:t xml:space="preserve"> </w:t>
+      </w:r>
+      <w:proofErr w:type="spellStart"/>
+      <w:r>
+        <w:rPr>
+          <w:rFonts w:ascii="Courier" w:hAnsi="Courier" w:cs="STIXGeneral-Regular"/>
+          <w:sz w:val="18"/>
+          <w:szCs w:val="18"/>
+        </w:rPr>
+        <w:t>customPDE</w:t>
+      </w:r>
+      <w:proofErr w:type="spellEnd"/>
+      <w:r>
+        <w:rPr>
+          <w:rFonts w:ascii="Courier" w:hAnsi="Courier" w:cs="STIXGeneral-Regular"/>
+          <w:sz w:val="18"/>
+          <w:szCs w:val="18"/>
+        </w:rPr>
+        <w:t>&lt;</w:t>
+      </w:r>
+      <w:proofErr w:type="spellStart"/>
+      <w:r>
+        <w:rPr>
+          <w:rFonts w:ascii="Courier" w:hAnsi="Courier" w:cs="STIXGeneral-Regular"/>
+          <w:sz w:val="18"/>
+          <w:szCs w:val="18"/>
+        </w:rPr>
+        <w:t>dim,degree</w:t>
+      </w:r>
+      <w:proofErr w:type="spellEnd"/>
+      <w:r>
+        <w:rPr>
+          <w:rFonts w:ascii="Courier" w:hAnsi="Courier" w:cs="STIXGeneral-Regular"/>
+          <w:sz w:val="18"/>
+          <w:szCs w:val="18"/>
+        </w:rPr>
+        <w:t>&gt;::</w:t>
+      </w:r>
+      <w:proofErr w:type="spellStart"/>
+      <w:r>
+        <w:rPr>
+          <w:rFonts w:ascii="Courier" w:hAnsi="Courier" w:cs="STIXGeneral-Regular"/>
+          <w:sz w:val="18"/>
+          <w:szCs w:val="18"/>
+        </w:rPr>
+        <w:t>makeTriangulation</w:t>
+      </w:r>
+      <w:proofErr w:type="spellEnd"/>
+      <w:r>
+        <w:rPr>
+          <w:rFonts w:ascii="Courier" w:hAnsi="Courier" w:cs="STIXGeneral-Regular"/>
+          <w:sz w:val="18"/>
+          <w:szCs w:val="18"/>
+        </w:rPr>
+        <w:t xml:space="preserve">(parallel::distributed::Triangulation&lt;dim&gt; &amp; </w:t>
+      </w:r>
+      <w:proofErr w:type="spellStart"/>
+      <w:r>
+        <w:rPr>
+          <w:rFonts w:ascii="Courier" w:hAnsi="Courier" w:cs="STIXGeneral-Regular"/>
+          <w:sz w:val="18"/>
+          <w:szCs w:val="18"/>
+        </w:rPr>
+        <w:t>tria</w:t>
+      </w:r>
+      <w:proofErr w:type="spellEnd"/>
+      <w:r>
+        <w:rPr>
+          <w:rFonts w:ascii="Courier" w:hAnsi="Courier" w:cs="STIXGeneral-Regular"/>
+          <w:sz w:val="18"/>
+          <w:szCs w:val="18"/>
+        </w:rPr>
+        <w:t xml:space="preserve">) </w:t>
+      </w:r>
+      <w:proofErr w:type="spellStart"/>
+      <w:r>
+        <w:rPr>
+          <w:rFonts w:ascii="Courier" w:hAnsi="Courier" w:cs="STIXGeneral-Regular"/>
+          <w:sz w:val="18"/>
+          <w:szCs w:val="18"/>
+        </w:rPr>
+        <w:t>const</w:t>
+      </w:r>
+      <w:proofErr w:type="spellEnd"/>
+      <w:r>
+        <w:rPr>
+          <w:rFonts w:ascii="Courier" w:hAnsi="Courier" w:cs="STIXGeneral-Regular"/>
+          <w:sz w:val="18"/>
+          <w:szCs w:val="18"/>
+        </w:rPr>
+        <w:t>{</w:t>
       </w:r>
     </w:p>
     <w:p>
@@ -2532,7 +2991,117 @@
           <w:sz w:val="18"/>
           <w:szCs w:val="18"/>
         </w:rPr>
-        <w:t xml:space="preserve">    GridGenerator::hyper_ball (tria, Point&lt;dim&gt;(userInputs.domain_size[0],userInputs.domain_size[1]/2.0), userInputs.domain_size[1]/2.0);</w:t>
+        <w:t xml:space="preserve">    </w:t>
+      </w:r>
+      <w:proofErr w:type="spellStart"/>
+      <w:r>
+        <w:rPr>
+          <w:rFonts w:ascii="Courier" w:hAnsi="Courier" w:cs="STIXGeneral-Regular"/>
+          <w:sz w:val="18"/>
+          <w:szCs w:val="18"/>
+        </w:rPr>
+        <w:t>GridGenerator</w:t>
+      </w:r>
+      <w:proofErr w:type="spellEnd"/>
+      <w:proofErr w:type="gramStart"/>
+      <w:r>
+        <w:rPr>
+          <w:rFonts w:ascii="Courier" w:hAnsi="Courier" w:cs="STIXGeneral-Regular"/>
+          <w:sz w:val="18"/>
+          <w:szCs w:val="18"/>
+        </w:rPr>
+        <w:t>::</w:t>
+      </w:r>
+      <w:proofErr w:type="spellStart"/>
+      <w:proofErr w:type="gramEnd"/>
+      <w:r>
+        <w:rPr>
+          <w:rFonts w:ascii="Courier" w:hAnsi="Courier" w:cs="STIXGeneral-Regular"/>
+          <w:sz w:val="18"/>
+          <w:szCs w:val="18"/>
+        </w:rPr>
+        <w:t>hyper_ball</w:t>
+      </w:r>
+      <w:proofErr w:type="spellEnd"/>
+      <w:r>
+        <w:rPr>
+          <w:rFonts w:ascii="Courier" w:hAnsi="Courier" w:cs="STIXGeneral-Regular"/>
+          <w:sz w:val="18"/>
+          <w:szCs w:val="18"/>
+        </w:rPr>
+        <w:t xml:space="preserve"> (</w:t>
+      </w:r>
+      <w:proofErr w:type="spellStart"/>
+      <w:r>
+        <w:rPr>
+          <w:rFonts w:ascii="Courier" w:hAnsi="Courier" w:cs="STIXGeneral-Regular"/>
+          <w:sz w:val="18"/>
+          <w:szCs w:val="18"/>
+        </w:rPr>
+        <w:t>tria</w:t>
+      </w:r>
+      <w:proofErr w:type="spellEnd"/>
+      <w:r>
+        <w:rPr>
+          <w:rFonts w:ascii="Courier" w:hAnsi="Courier" w:cs="STIXGeneral-Regular"/>
+          <w:sz w:val="18"/>
+          <w:szCs w:val="18"/>
+        </w:rPr>
+        <w:t>, Point&lt;dim&gt;(</w:t>
+      </w:r>
+      <w:proofErr w:type="spellStart"/>
+      <w:r>
+        <w:rPr>
+          <w:rFonts w:ascii="Courier" w:hAnsi="Courier" w:cs="STIXGeneral-Regular"/>
+          <w:sz w:val="18"/>
+          <w:szCs w:val="18"/>
+        </w:rPr>
+        <w:t>userInputs.domain_size</w:t>
+      </w:r>
+      <w:proofErr w:type="spellEnd"/>
+      <w:r>
+        <w:rPr>
+          <w:rFonts w:ascii="Courier" w:hAnsi="Courier" w:cs="STIXGeneral-Regular"/>
+          <w:sz w:val="18"/>
+          <w:szCs w:val="18"/>
+        </w:rPr>
+        <w:t>[0],</w:t>
+      </w:r>
+      <w:proofErr w:type="spellStart"/>
+      <w:r>
+        <w:rPr>
+          <w:rFonts w:ascii="Courier" w:hAnsi="Courier" w:cs="STIXGeneral-Regular"/>
+          <w:sz w:val="18"/>
+          <w:szCs w:val="18"/>
+        </w:rPr>
+        <w:t>userInputs.domain_size</w:t>
+      </w:r>
+      <w:proofErr w:type="spellEnd"/>
+      <w:r>
+        <w:rPr>
+          <w:rFonts w:ascii="Courier" w:hAnsi="Courier" w:cs="STIXGeneral-Regular"/>
+          <w:sz w:val="18"/>
+          <w:szCs w:val="18"/>
+        </w:rPr>
+        <w:t xml:space="preserve">[1]/2.0), </w:t>
+      </w:r>
+      <w:proofErr w:type="spellStart"/>
+      <w:r>
+        <w:rPr>
+          <w:rFonts w:ascii="Courier" w:hAnsi="Courier" w:cs="STIXGeneral-Regular"/>
+          <w:sz w:val="18"/>
+          <w:szCs w:val="18"/>
+        </w:rPr>
+        <w:t>userInputs.domain_size</w:t>
+      </w:r>
+      <w:proofErr w:type="spellEnd"/>
+      <w:r>
+        <w:rPr>
+          <w:rFonts w:ascii="Courier" w:hAnsi="Courier" w:cs="STIXGeneral-Regular"/>
+          <w:sz w:val="18"/>
+          <w:szCs w:val="18"/>
+        </w:rPr>
+        <w:t>[1]/2.0);</w:t>
       </w:r>
     </w:p>
     <w:p>
@@ -2579,7 +3148,97 @@
           <w:sz w:val="18"/>
           <w:szCs w:val="18"/>
         </w:rPr>
-        <w:t xml:space="preserve">    static const SphericalManifold&lt;dim&gt; boundary(Point&lt;dim&gt;(userInputs.domain_size[0],userInputs.domain_size[1]/2.0));</w:t>
+        <w:t xml:space="preserve">    </w:t>
+      </w:r>
+      <w:proofErr w:type="gramStart"/>
+      <w:r>
+        <w:rPr>
+          <w:rFonts w:ascii="Courier" w:hAnsi="Courier" w:cs="STIXGeneral-Regular"/>
+          <w:sz w:val="18"/>
+          <w:szCs w:val="18"/>
+        </w:rPr>
+        <w:t>static</w:t>
+      </w:r>
+      <w:proofErr w:type="gramEnd"/>
+      <w:r>
+        <w:rPr>
+          <w:rFonts w:ascii="Courier" w:hAnsi="Courier" w:cs="STIXGeneral-Regular"/>
+          <w:sz w:val="18"/>
+          <w:szCs w:val="18"/>
+        </w:rPr>
+        <w:t xml:space="preserve"> </w:t>
+      </w:r>
+      <w:proofErr w:type="spellStart"/>
+      <w:r>
+        <w:rPr>
+          <w:rFonts w:ascii="Courier" w:hAnsi="Courier" w:cs="STIXGeneral-Regular"/>
+          <w:sz w:val="18"/>
+          <w:szCs w:val="18"/>
+        </w:rPr>
+        <w:t>const</w:t>
+      </w:r>
+      <w:proofErr w:type="spellEnd"/>
+      <w:r>
+        <w:rPr>
+          <w:rFonts w:ascii="Courier" w:hAnsi="Courier" w:cs="STIXGeneral-Regular"/>
+          <w:sz w:val="18"/>
+          <w:szCs w:val="18"/>
+        </w:rPr>
+        <w:t xml:space="preserve"> </w:t>
+      </w:r>
+      <w:proofErr w:type="spellStart"/>
+      <w:r>
+        <w:rPr>
+          <w:rFonts w:ascii="Courier" w:hAnsi="Courier" w:cs="STIXGeneral-Regular"/>
+          <w:sz w:val="18"/>
+          <w:szCs w:val="18"/>
+        </w:rPr>
+        <w:t>SphericalManifold</w:t>
+      </w:r>
+      <w:proofErr w:type="spellEnd"/>
+      <w:r>
+        <w:rPr>
+          <w:rFonts w:ascii="Courier" w:hAnsi="Courier" w:cs="STIXGeneral-Regular"/>
+          <w:sz w:val="18"/>
+          <w:szCs w:val="18"/>
+        </w:rPr>
+        <w:t>&lt;dim&gt; boundary(Point&lt;dim&gt;(</w:t>
+      </w:r>
+      <w:proofErr w:type="spellStart"/>
+      <w:r>
+        <w:rPr>
+          <w:rFonts w:ascii="Courier" w:hAnsi="Courier" w:cs="STIXGeneral-Regular"/>
+          <w:sz w:val="18"/>
+          <w:szCs w:val="18"/>
+        </w:rPr>
+        <w:t>userInputs.domain_size</w:t>
+      </w:r>
+      <w:proofErr w:type="spellEnd"/>
+      <w:r>
+        <w:rPr>
+          <w:rFonts w:ascii="Courier" w:hAnsi="Courier" w:cs="STIXGeneral-Regular"/>
+          <w:sz w:val="18"/>
+          <w:szCs w:val="18"/>
+        </w:rPr>
+        <w:t>[0],</w:t>
+      </w:r>
+      <w:proofErr w:type="spellStart"/>
+      <w:r>
+        <w:rPr>
+          <w:rFonts w:ascii="Courier" w:hAnsi="Courier" w:cs="STIXGeneral-Regular"/>
+          <w:sz w:val="18"/>
+          <w:szCs w:val="18"/>
+        </w:rPr>
+        <w:t>userInputs.domain_size</w:t>
+      </w:r>
+      <w:proofErr w:type="spellEnd"/>
+      <w:r>
+        <w:rPr>
+          <w:rFonts w:ascii="Courier" w:hAnsi="Courier" w:cs="STIXGeneral-Regular"/>
+          <w:sz w:val="18"/>
+          <w:szCs w:val="18"/>
+        </w:rPr>
+        <w:t>[1]/2.0));</w:t>
       </w:r>
     </w:p>
     <w:p>
@@ -2597,7 +3256,35 @@
           <w:sz w:val="18"/>
           <w:szCs w:val="18"/>
         </w:rPr>
-        <w:t xml:space="preserve">    tria.set_manifold(0,boundary);</w:t>
+        <w:t xml:space="preserve">    </w:t>
+      </w:r>
+      <w:proofErr w:type="spellStart"/>
+      <w:proofErr w:type="gramStart"/>
+      <w:r>
+        <w:rPr>
+          <w:rFonts w:ascii="Courier" w:hAnsi="Courier" w:cs="STIXGeneral-Regular"/>
+          <w:sz w:val="18"/>
+          <w:szCs w:val="18"/>
+        </w:rPr>
+        <w:t>tria.set</w:t>
+      </w:r>
+      <w:proofErr w:type="gramEnd"/>
+      <w:r>
+        <w:rPr>
+          <w:rFonts w:ascii="Courier" w:hAnsi="Courier" w:cs="STIXGeneral-Regular"/>
+          <w:sz w:val="18"/>
+          <w:szCs w:val="18"/>
+        </w:rPr>
+        <w:t>_manifold</w:t>
+      </w:r>
+      <w:proofErr w:type="spellEnd"/>
+      <w:r>
+        <w:rPr>
+          <w:rFonts w:ascii="Courier" w:hAnsi="Courier" w:cs="STIXGeneral-Regular"/>
+          <w:sz w:val="18"/>
+          <w:szCs w:val="18"/>
+        </w:rPr>
+        <w:t>(0,boundary);</w:t>
       </w:r>
     </w:p>
     <w:p>
@@ -2640,13 +3327,83 @@
         <w:rPr>
           <w:rFonts w:ascii="Cambria" w:hAnsi="Cambria" w:cs="STIXGeneral-Regular"/>
         </w:rPr>
-        <w:t xml:space="preserve">This will override the “makeTriangulation” function </w:t>
-      </w:r>
+        <w:t>This will override the “</w:t>
+      </w:r>
+      <w:proofErr w:type="spellStart"/>
       <w:r>
         <w:rPr>
           <w:rFonts w:ascii="Cambria" w:hAnsi="Cambria" w:cs="STIXGeneral-Regular"/>
         </w:rPr>
-        <w:t>in the MatrixFreePDE class that can only create rectangular meshes. Instead, this function uses the “hyper_ball” mesh generator from deal.II that creates circular or spherical domains. Other mesh shapes that deal.II can generate are given here:</w:t>
+        <w:t>makeTriangulation</w:t>
+      </w:r>
+      <w:proofErr w:type="spellEnd"/>
+      <w:r>
+        <w:rPr>
+          <w:rFonts w:ascii="Cambria" w:hAnsi="Cambria" w:cs="STIXGeneral-Regular"/>
+        </w:rPr>
+        <w:t xml:space="preserve">” function </w:t>
+      </w:r>
+      <w:r>
+        <w:rPr>
+          <w:rFonts w:ascii="Cambria" w:hAnsi="Cambria" w:cs="STIXGeneral-Regular"/>
+        </w:rPr>
+        <w:t xml:space="preserve">in the </w:t>
+      </w:r>
+      <w:proofErr w:type="spellStart"/>
+      <w:r>
+        <w:rPr>
+          <w:rFonts w:ascii="Cambria" w:hAnsi="Cambria" w:cs="STIXGeneral-Regular"/>
+        </w:rPr>
+        <w:t>MatrixFreePDE</w:t>
+      </w:r>
+      <w:proofErr w:type="spellEnd"/>
+      <w:r>
+        <w:rPr>
+          <w:rFonts w:ascii="Cambria" w:hAnsi="Cambria" w:cs="STIXGeneral-Regular"/>
+        </w:rPr>
+        <w:t xml:space="preserve"> class that can only create rectangular meshes. Instead, this function uses the “</w:t>
+      </w:r>
+      <w:proofErr w:type="spellStart"/>
+      <w:r>
+        <w:rPr>
+          <w:rFonts w:ascii="Cambria" w:hAnsi="Cambria" w:cs="STIXGeneral-Regular"/>
+        </w:rPr>
+        <w:t>hyper_ball</w:t>
+      </w:r>
+      <w:proofErr w:type="spellEnd"/>
+      <w:r>
+        <w:rPr>
+          <w:rFonts w:ascii="Cambria" w:hAnsi="Cambria" w:cs="STIXGeneral-Regular"/>
+        </w:rPr>
+        <w:t xml:space="preserve">” mesh generator from </w:t>
+      </w:r>
+      <w:proofErr w:type="gramStart"/>
+      <w:r>
+        <w:rPr>
+          <w:rFonts w:ascii="Cambria" w:hAnsi="Cambria" w:cs="STIXGeneral-Regular"/>
+        </w:rPr>
+        <w:t>deal.II</w:t>
+      </w:r>
+      <w:proofErr w:type="gramEnd"/>
+      <w:r>
+        <w:rPr>
+          <w:rFonts w:ascii="Cambria" w:hAnsi="Cambria" w:cs="STIXGeneral-Regular"/>
+        </w:rPr>
+        <w:t xml:space="preserve"> that creates circular or spherical domains. Other mesh shapes that </w:t>
+      </w:r>
+      <w:proofErr w:type="gramStart"/>
+      <w:r>
+        <w:rPr>
+          <w:rFonts w:ascii="Cambria" w:hAnsi="Cambria" w:cs="STIXGeneral-Regular"/>
+        </w:rPr>
+        <w:t>deal.II</w:t>
+      </w:r>
+      <w:proofErr w:type="gramEnd"/>
+      <w:r>
+        <w:rPr>
+          <w:rFonts w:ascii="Cambria" w:hAnsi="Cambria" w:cs="STIXGeneral-Regular"/>
+        </w:rPr>
+        <w:t xml:space="preserve"> can generate are given here:</w:t>
       </w:r>
     </w:p>
     <w:p>
@@ -2661,7 +3418,21 @@
         <w:rPr>
           <w:rFonts w:ascii="Cambria" w:hAnsi="Cambria" w:cs="STIXGeneral-Regular"/>
         </w:rPr>
-        <w:t>https://www.dealii.org/8.5.0/doxygen/deal.II/namespaceGridGenerator.html.</w:t>
+        <w:t>https://www.dealii.org/8.5.0/doxygen/</w:t>
+      </w:r>
+      <w:proofErr w:type="gramStart"/>
+      <w:r>
+        <w:rPr>
+          <w:rFonts w:ascii="Cambria" w:hAnsi="Cambria" w:cs="STIXGeneral-Regular"/>
+        </w:rPr>
+        <w:t>deal.II</w:t>
+      </w:r>
+      <w:proofErr w:type="gramEnd"/>
+      <w:r>
+        <w:rPr>
+          <w:rFonts w:ascii="Cambria" w:hAnsi="Cambria" w:cs="STIXGeneral-Regular"/>
+        </w:rPr>
+        <w:t>/namespaceGridGenerator.html.</w:t>
       </w:r>
     </w:p>
     <w:p>
@@ -3874,7 +4645,7 @@
 </file>
 
 <file path=customXml/itemProps1.xml><?xml version="1.0" encoding="utf-8"?>
-<ds:datastoreItem xmlns:ds="http://schemas.openxmlformats.org/officeDocument/2006/customXml" ds:itemID="{9B835D8E-2D6C-AF4A-BF50-72157D26E9AD}">
+<ds:datastoreItem xmlns:ds="http://schemas.openxmlformats.org/officeDocument/2006/customXml" ds:itemID="{5EC3E42E-9CCF-9D49-931C-284B43A4987A}">
   <ds:schemaRefs>
     <ds:schemaRef ds:uri="http://schemas.openxmlformats.org/officeDocument/2006/bibliography"/>
   </ds:schemaRefs>

</xml_diff>

<commit_message>
fixed typo in 9c
</commit_message>
<xml_diff>
--- a/PRISMS-PF Exercises.docx
+++ b/PRISMS-PF Exercises.docx
@@ -9,8 +9,6 @@
           <w:sz w:val="40"/>
         </w:rPr>
       </w:pPr>
-      <w:bookmarkStart w:id="0" w:name="_GoBack"/>
-      <w:bookmarkEnd w:id="0"/>
       <w:r>
         <w:rPr>
           <w:sz w:val="40"/>
@@ -43,15 +41,7 @@
         <w:jc w:val="center"/>
       </w:pPr>
       <w:r>
-        <w:t xml:space="preserve">Here is a set of exercises to familiarize </w:t>
-      </w:r>
-      <w:proofErr w:type="gramStart"/>
-      <w:r>
-        <w:t>yourself</w:t>
-      </w:r>
-      <w:proofErr w:type="gramEnd"/>
-      <w:r>
-        <w:t xml:space="preserve"> with PRISMS-PF. Most users find that these problems take several hours to complete in a training environment where questions can be answered in real time. The problems are approximately in ascending order of difficulty. We recommend copying and renaming the example application directories before m</w:t>
+        <w:t>Here is a set of exercises to familiarize yourself with PRISMS-PF. Most users find that these problems take several hours to complete in a training environment where questions can be answered in real time. The problems are approximately in ascending order of difficulty. We recommend copying and renaming the example application directories before m</w:t>
       </w:r>
       <w:r>
         <w:t xml:space="preserve">aking modifications so that you still have the original versions to refer to. </w:t>
@@ -250,15 +240,7 @@
         <w:t>.in</w:t>
       </w:r>
       <w:r>
-        <w:t xml:space="preserve"> from the </w:t>
-      </w:r>
-      <w:proofErr w:type="spellStart"/>
-      <w:r>
-        <w:t>cahnHilliard</w:t>
-      </w:r>
-      <w:proofErr w:type="spellEnd"/>
-      <w:r>
-        <w:t xml:space="preserve"> application into the Allen-Cahn application</w:t>
+        <w:t xml:space="preserve"> from the cahnHilliard application into the Allen-Cahn application</w:t>
       </w:r>
       <w:r>
         <w:t>, changing the variable that determines the mesh adaptivity from “c” to “n”</w:t>
@@ -302,20 +284,12 @@
           <w:b/>
         </w:rPr>
       </w:pPr>
-      <w:proofErr w:type="spellStart"/>
       <w:r>
         <w:rPr>
           <w:b/>
         </w:rPr>
         <w:lastRenderedPageBreak/>
-        <w:t>Postprocessing</w:t>
-      </w:r>
-      <w:proofErr w:type="spellEnd"/>
-      <w:r>
-        <w:rPr>
-          <w:b/>
-        </w:rPr>
-        <w:t>:</w:t>
+        <w:t>Postprocessing:</w:t>
       </w:r>
     </w:p>
     <w:p>
@@ -359,23 +333,7 @@
         </w:numPr>
       </w:pPr>
       <w:r>
-        <w:t xml:space="preserve">Add a second </w:t>
-      </w:r>
-      <w:proofErr w:type="spellStart"/>
-      <w:r>
-        <w:t>postprocessing</w:t>
-      </w:r>
-      <w:proofErr w:type="spellEnd"/>
-      <w:r>
-        <w:t xml:space="preserve"> variable in the </w:t>
-      </w:r>
-      <w:proofErr w:type="spellStart"/>
-      <w:r>
-        <w:t>cahnHilliard</w:t>
-      </w:r>
-      <w:proofErr w:type="spellEnd"/>
-      <w:r>
-        <w:t xml:space="preserve"> application for the concentration</w:t>
+        <w:t>Add a second postprocessing variable in the cahnHilliard application for the concentration</w:t>
       </w:r>
     </w:p>
     <w:p>
@@ -532,29 +490,13 @@
         </w:numPr>
       </w:pPr>
       <w:r>
-        <w:t xml:space="preserve">In the </w:t>
-      </w:r>
-      <w:proofErr w:type="spellStart"/>
-      <w:r>
-        <w:t>allenCahn</w:t>
-      </w:r>
-      <w:proofErr w:type="spellEnd"/>
-      <w:r>
-        <w:t xml:space="preserve"> application, the derivative of the free en</w:t>
+        <w:t>In the allenCahn application, the derivative of the free en</w:t>
       </w:r>
       <w:r>
         <w:t>ergy is hardcoded in equations.cc</w:t>
       </w:r>
       <w:r>
-        <w:t xml:space="preserve"> through the variable “</w:t>
-      </w:r>
-      <w:proofErr w:type="spellStart"/>
-      <w:r>
-        <w:t>fnV</w:t>
-      </w:r>
-      <w:proofErr w:type="spellEnd"/>
-      <w:r>
-        <w:t>”. The corresponding free energy expression is:</w:t>
+        <w:t xml:space="preserve"> through the variable “fnV”. The corresponding free energy expression is:</w:t>
       </w:r>
     </w:p>
     <w:p>
@@ -704,15 +646,7 @@
         <w:t xml:space="preserve"> to parameters.in, equations.cc</w:t>
       </w:r>
       <w:r>
-        <w:t xml:space="preserve">, and </w:t>
-      </w:r>
-      <w:proofErr w:type="spellStart"/>
-      <w:r>
-        <w:t>customPDE.h</w:t>
-      </w:r>
-      <w:proofErr w:type="spellEnd"/>
-      <w:r>
-        <w:t xml:space="preserve"> to turn this into a generic 4</w:t>
+        <w:t>, and customPDE.h to turn this into a generic 4</w:t>
       </w:r>
       <w:r>
         <w:rPr>
@@ -898,13 +832,8 @@
         <w:pStyle w:val="ListParagraph"/>
         <w:ind w:left="1440"/>
       </w:pPr>
-      <w:proofErr w:type="gramStart"/>
-      <w:r>
-        <w:t>by</w:t>
-      </w:r>
-      <w:proofErr w:type="gramEnd"/>
-      <w:r>
-        <w:t xml:space="preserve"> changing the constants in parameters.in</w:t>
+      <w:r>
+        <w:t>by changing the constants in parameters.in</w:t>
       </w:r>
     </w:p>
     <w:p>
@@ -984,26 +913,10 @@
         </w:numPr>
       </w:pPr>
       <w:r>
-        <w:t xml:space="preserve">Run the un-modified </w:t>
-      </w:r>
-      <w:proofErr w:type="spellStart"/>
-      <w:r>
-        <w:t>precipitateEvolution</w:t>
-      </w:r>
-      <w:proofErr w:type="spellEnd"/>
-      <w:r>
-        <w:t xml:space="preserve"> example</w:t>
-      </w:r>
-      <w:r>
-        <w:t xml:space="preserve"> and move the output files into a new directory named “</w:t>
-      </w:r>
-      <w:proofErr w:type="spellStart"/>
-      <w:r>
-        <w:t>no_strain</w:t>
-      </w:r>
-      <w:proofErr w:type="spellEnd"/>
-      <w:r>
-        <w:t>”.</w:t>
+        <w:t>Run the un-modified precipitateEvolution example</w:t>
+      </w:r>
+      <w:r>
+        <w:t xml:space="preserve"> and move the output files into a new directory named “no_strain”.</w:t>
       </w:r>
     </w:p>
     <w:p>
@@ -1699,11 +1612,9 @@
       <w:r>
         <w:t>In each Allen-Cahn equation, this adds a term to the “</w:t>
       </w:r>
-      <w:proofErr w:type="spellStart"/>
       <w:r>
         <w:t>eq_ni</w:t>
       </w:r>
-      <w:proofErr w:type="spellEnd"/>
       <w:r>
         <w:t xml:space="preserve">” </w:t>
       </w:r>
@@ -1812,15 +1723,7 @@
         </w:numPr>
       </w:pPr>
       <w:r>
-        <w:t xml:space="preserve">Add the barrier term to the calculation of the total free </w:t>
-      </w:r>
-      <w:proofErr w:type="gramStart"/>
-      <w:r>
-        <w:t>energy,</w:t>
-      </w:r>
-      <w:proofErr w:type="gramEnd"/>
-      <w:r>
-        <w:t xml:space="preserve"> note how much it shifts the energy.</w:t>
+        <w:t>Add the barrier term to the calculation of the total free energy, note how much it shifts the energy.</w:t>
       </w:r>
     </w:p>
     <w:p/>
@@ -1865,23 +1768,7 @@
         </w:numPr>
       </w:pPr>
       <w:r>
-        <w:t xml:space="preserve">Run the </w:t>
-      </w:r>
-      <w:proofErr w:type="spellStart"/>
-      <w:r>
-        <w:t>grainGrowth</w:t>
-      </w:r>
-      <w:proofErr w:type="spellEnd"/>
-      <w:r>
-        <w:t xml:space="preserve"> app and move the result files into a directory named ‘</w:t>
-      </w:r>
-      <w:proofErr w:type="spellStart"/>
-      <w:r>
-        <w:t>six_ops</w:t>
-      </w:r>
-      <w:proofErr w:type="spellEnd"/>
-      <w:r>
-        <w:t>’</w:t>
+        <w:t>Run the grainGrowth app and move the result files into a directory named ‘six_ops’</w:t>
       </w:r>
       <w:r>
         <w:t>.</w:t>
@@ -1896,15 +1783,7 @@
         </w:numPr>
       </w:pPr>
       <w:r>
-        <w:t>Modify the input file so that the variable ‘n5’ is not one of the variables available for remapping. All of the initial grains are placed on order parameters ‘n0’ through ‘n4’, so ‘n5’ will remain empty throughout the simulation. If you wanted to, you could fully remove ‘n5’ from the app, but that is unnecessary for this exercise. Rerun the simulation and move the results into a directory named ‘</w:t>
-      </w:r>
-      <w:proofErr w:type="spellStart"/>
-      <w:r>
-        <w:t>five_ops</w:t>
-      </w:r>
-      <w:proofErr w:type="spellEnd"/>
-      <w:r>
-        <w:t>’.</w:t>
+        <w:t>Modify the input file so that the variable ‘n5’ is not one of the variables available for remapping. All of the initial grains are placed on order parameters ‘n0’ through ‘n4’, so ‘n5’ will remain empty throughout the simulation. If you wanted to, you could fully remove ‘n5’ from the app, but that is unnecessary for this exercise. Rerun the simulation and move the results into a directory named ‘five_ops’.</w:t>
       </w:r>
     </w:p>
     <w:p>
@@ -1934,15 +1813,7 @@
         <w:t>educe</w:t>
       </w:r>
       <w:r>
-        <w:t xml:space="preserve"> the number of time steps between grain reassignments until you get the same result as with all </w:t>
-      </w:r>
-      <w:proofErr w:type="gramStart"/>
-      <w:r>
-        <w:t>six order</w:t>
-      </w:r>
-      <w:proofErr w:type="gramEnd"/>
-      <w:r>
-        <w:t xml:space="preserve"> parameters.</w:t>
+        <w:t xml:space="preserve"> the number of time steps between grain reassignments until you get the same result as with all six order parameters.</w:t>
       </w:r>
     </w:p>
     <w:p>
@@ -2006,23 +1877,7 @@
         </w:numPr>
       </w:pPr>
       <w:r>
-        <w:t>Create a new application by copying the “</w:t>
-      </w:r>
-      <w:proofErr w:type="spellStart"/>
-      <w:r>
-        <w:t>cahnHilliard</w:t>
-      </w:r>
-      <w:proofErr w:type="spellEnd"/>
-      <w:r>
-        <w:t>” application and renaming it “</w:t>
-      </w:r>
-      <w:proofErr w:type="spellStart"/>
-      <w:r>
-        <w:t>kineticWulffShape</w:t>
-      </w:r>
-      <w:proofErr w:type="spellEnd"/>
-      <w:r>
-        <w:t>”.</w:t>
+        <w:t>Create a new application by copying the “cahnHilliard” application and renaming it “kineticWulffShape”.</w:t>
       </w:r>
       <w:r>
         <w:t xml:space="preserve"> Delete the “CMakeCache.txt” file.</w:t>
@@ -2054,11 +1909,9 @@
       <w:r>
         <w:t xml:space="preserve"> term to the “</w:t>
       </w:r>
-      <w:proofErr w:type="spellStart"/>
       <w:r>
         <w:t>eq_c</w:t>
       </w:r>
-      <w:proofErr w:type="spellEnd"/>
       <w:r>
         <w:t xml:space="preserve">” </w:t>
       </w:r>
@@ -2069,44 +1922,24 @@
         <w:t>: 0.05</w:t>
       </w:r>
       <w:r>
-        <w:t>*</w:t>
-      </w:r>
-      <w:proofErr w:type="spellStart"/>
-      <w:r>
-        <w:t>McV</w:t>
-      </w:r>
-      <w:proofErr w:type="spellEnd"/>
-      <w:r>
-        <w:t>*</w:t>
-      </w:r>
-      <w:proofErr w:type="spellStart"/>
+        <w:t>*McV*</w:t>
+      </w:r>
       <w:r>
         <w:t>userInputs.dtValue</w:t>
       </w:r>
-      <w:proofErr w:type="spellEnd"/>
       <w:r>
         <w:t xml:space="preserve">* </w:t>
       </w:r>
-      <w:proofErr w:type="spellStart"/>
-      <w:r>
-        <w:t>std</w:t>
-      </w:r>
-      <w:proofErr w:type="spellEnd"/>
-      <w:proofErr w:type="gramStart"/>
-      <w:r>
-        <w:t>::</w:t>
-      </w:r>
-      <w:proofErr w:type="gramEnd"/>
-      <w:r>
-        <w:t>max(c*(1.0-c),</w:t>
-      </w:r>
-      <w:proofErr w:type="spellStart"/>
-      <w:r>
-        <w:t>constV</w:t>
-      </w:r>
-      <w:proofErr w:type="spellEnd"/>
-      <w:r>
-        <w:t>(0))</w:t>
+      <w:r>
+        <w:t>std::max(c*(1.0-c),constV(0</w:t>
+      </w:r>
+      <w:r>
+        <w:t>.0</w:t>
+      </w:r>
+      <w:bookmarkStart w:id="0" w:name="_GoBack"/>
+      <w:bookmarkEnd w:id="0"/>
+      <w:r>
+        <w:t>))</w:t>
       </w:r>
       <w:r>
         <w:t>. This source term will add mass at the interface, causing the initial particle to grow. Run a simulation to make sure that the particle is growing.</w:t>
@@ -2701,81 +2534,31 @@
         <w:rPr>
           <w:rFonts w:ascii="Cambria" w:hAnsi="Cambria" w:cs="STIXGeneral-Regular"/>
         </w:rPr>
-        <w:t xml:space="preserve">Add the following member function to </w:t>
-      </w:r>
-      <w:proofErr w:type="spellStart"/>
+        <w:t>Add the following member function to customPDE</w:t>
+      </w:r>
       <w:r>
         <w:rPr>
           <w:rFonts w:ascii="Cambria" w:hAnsi="Cambria" w:cs="STIXGeneral-Regular"/>
         </w:rPr>
-        <w:t>customPDE</w:t>
-      </w:r>
-      <w:proofErr w:type="spellEnd"/>
+        <w:t xml:space="preserve"> for the allenCahn application</w:t>
+      </w:r>
       <w:r>
         <w:rPr>
           <w:rFonts w:ascii="Cambria" w:hAnsi="Cambria" w:cs="STIXGeneral-Regular"/>
         </w:rPr>
-        <w:t xml:space="preserve"> for the </w:t>
-      </w:r>
-      <w:proofErr w:type="spellStart"/>
+        <w:t xml:space="preserve"> (add it to the bottom of customPDE.h and add the function declaration to the “</w:t>
+      </w:r>
       <w:r>
         <w:rPr>
           <w:rFonts w:ascii="Cambria" w:hAnsi="Cambria" w:cs="STIXGeneral-Regular"/>
         </w:rPr>
-        <w:t>allenCahn</w:t>
-      </w:r>
-      <w:proofErr w:type="spellEnd"/>
+        <w:t>Methods specific to this subclass</w:t>
+      </w:r>
       <w:r>
         <w:rPr>
           <w:rFonts w:ascii="Cambria" w:hAnsi="Cambria" w:cs="STIXGeneral-Regular"/>
         </w:rPr>
-        <w:t xml:space="preserve"> application</w:t>
-      </w:r>
-      <w:r>
-        <w:rPr>
-          <w:rFonts w:ascii="Cambria" w:hAnsi="Cambria" w:cs="STIXGeneral-Regular"/>
-        </w:rPr>
-        <w:t xml:space="preserve"> (add it to the bottom of </w:t>
-      </w:r>
-      <w:proofErr w:type="spellStart"/>
-      <w:r>
-        <w:rPr>
-          <w:rFonts w:ascii="Cambria" w:hAnsi="Cambria" w:cs="STIXGeneral-Regular"/>
-        </w:rPr>
-        <w:t>customPDE.h</w:t>
-      </w:r>
-      <w:proofErr w:type="spellEnd"/>
-      <w:r>
-        <w:rPr>
-          <w:rFonts w:ascii="Cambria" w:hAnsi="Cambria" w:cs="STIXGeneral-Regular"/>
-        </w:rPr>
-        <w:t xml:space="preserve"> and add the function declaration to the “</w:t>
-      </w:r>
-      <w:r>
-        <w:rPr>
-          <w:rFonts w:ascii="Cambria" w:hAnsi="Cambria" w:cs="STIXGeneral-Regular"/>
-        </w:rPr>
-        <w:t>Methods specific to this subclass</w:t>
-      </w:r>
-      <w:r>
-        <w:rPr>
-          <w:rFonts w:ascii="Cambria" w:hAnsi="Cambria" w:cs="STIXGeneral-Regular"/>
-        </w:rPr>
-        <w:t xml:space="preserve">” section of the </w:t>
-      </w:r>
-      <w:proofErr w:type="spellStart"/>
-      <w:r>
-        <w:rPr>
-          <w:rFonts w:ascii="Cambria" w:hAnsi="Cambria" w:cs="STIXGeneral-Regular"/>
-        </w:rPr>
-        <w:t>customPDE</w:t>
-      </w:r>
-      <w:proofErr w:type="spellEnd"/>
-      <w:r>
-        <w:rPr>
-          <w:rFonts w:ascii="Cambria" w:hAnsi="Cambria" w:cs="STIXGeneral-Regular"/>
-        </w:rPr>
-        <w:t xml:space="preserve"> class declaration)</w:t>
+        <w:t>” section of the customPDE class declaration)</w:t>
       </w:r>
       <w:r>
         <w:rPr>
@@ -2793,59 +2576,59 @@
           <w:szCs w:val="18"/>
         </w:rPr>
       </w:pPr>
-      <w:proofErr w:type="gramStart"/>
       <w:r>
         <w:rPr>
           <w:rFonts w:ascii="Courier" w:hAnsi="Courier" w:cs="STIXGeneral-Regular"/>
           <w:sz w:val="18"/>
           <w:szCs w:val="18"/>
         </w:rPr>
-        <w:t>template</w:t>
-      </w:r>
-      <w:proofErr w:type="gramEnd"/>
-      <w:r>
+        <w:t>template &lt;int dim, int degree&gt;</w:t>
+      </w:r>
+    </w:p>
+    <w:p>
+      <w:pPr>
+        <w:ind w:left="2160"/>
         <w:rPr>
           <w:rFonts w:ascii="Courier" w:hAnsi="Courier" w:cs="STIXGeneral-Regular"/>
           <w:sz w:val="18"/>
           <w:szCs w:val="18"/>
         </w:rPr>
-        <w:t xml:space="preserve"> &lt;</w:t>
-      </w:r>
-      <w:proofErr w:type="spellStart"/>
+      </w:pPr>
       <w:r>
         <w:rPr>
           <w:rFonts w:ascii="Courier" w:hAnsi="Courier" w:cs="STIXGeneral-Regular"/>
           <w:sz w:val="18"/>
           <w:szCs w:val="18"/>
         </w:rPr>
-        <w:t>int</w:t>
-      </w:r>
-      <w:proofErr w:type="spellEnd"/>
-      <w:r>
+        <w:t>void customPDE&lt;dim,degree&gt;::makeTriangulation(parallel::distributed::Triangulation&lt;dim&gt; &amp; tria) const{</w:t>
+      </w:r>
+    </w:p>
+    <w:p>
+      <w:pPr>
+        <w:ind w:left="2160"/>
         <w:rPr>
           <w:rFonts w:ascii="Courier" w:hAnsi="Courier" w:cs="STIXGeneral-Regular"/>
           <w:sz w:val="18"/>
           <w:szCs w:val="18"/>
         </w:rPr>
-        <w:t xml:space="preserve"> dim, </w:t>
-      </w:r>
-      <w:proofErr w:type="spellStart"/>
-      <w:r>
+      </w:pPr>
+    </w:p>
+    <w:p>
+      <w:pPr>
+        <w:ind w:left="2160"/>
         <w:rPr>
           <w:rFonts w:ascii="Courier" w:hAnsi="Courier" w:cs="STIXGeneral-Regular"/>
           <w:sz w:val="18"/>
           <w:szCs w:val="18"/>
         </w:rPr>
-        <w:t>int</w:t>
-      </w:r>
-      <w:proofErr w:type="spellEnd"/>
+      </w:pPr>
       <w:r>
         <w:rPr>
           <w:rFonts w:ascii="Courier" w:hAnsi="Courier" w:cs="STIXGeneral-Regular"/>
           <w:sz w:val="18"/>
           <w:szCs w:val="18"/>
         </w:rPr>
-        <w:t xml:space="preserve"> degree&gt;</w:t>
+        <w:t xml:space="preserve">    GridGenerator::hyper_ball (tria, Point&lt;dim&gt;(userInputs.domain_size[0],userInputs.domain_size[1]/2.0), userInputs.domain_size[1]/2.0);</w:t>
       </w:r>
     </w:p>
     <w:p>
@@ -2857,461 +2640,87 @@
           <w:szCs w:val="18"/>
         </w:rPr>
       </w:pPr>
-      <w:proofErr w:type="gramStart"/>
-      <w:r>
+    </w:p>
+    <w:p>
+      <w:pPr>
+        <w:ind w:left="2160"/>
         <w:rPr>
           <w:rFonts w:ascii="Courier" w:hAnsi="Courier" w:cs="STIXGeneral-Regular"/>
           <w:sz w:val="18"/>
           <w:szCs w:val="18"/>
         </w:rPr>
-        <w:t>void</w:t>
-      </w:r>
-      <w:proofErr w:type="gramEnd"/>
+      </w:pPr>
       <w:r>
         <w:rPr>
           <w:rFonts w:ascii="Courier" w:hAnsi="Courier" w:cs="STIXGeneral-Regular"/>
           <w:sz w:val="18"/>
           <w:szCs w:val="18"/>
         </w:rPr>
-        <w:t xml:space="preserve"> </w:t>
-      </w:r>
-      <w:proofErr w:type="spellStart"/>
-      <w:r>
+        <w:tab/>
+        <w:t>// Attach a spherical manifold to the semicircular part of the domain so that it gets refined with rounded edges</w:t>
+      </w:r>
+    </w:p>
+    <w:p>
+      <w:pPr>
+        <w:ind w:left="2160"/>
         <w:rPr>
           <w:rFonts w:ascii="Courier" w:hAnsi="Courier" w:cs="STIXGeneral-Regular"/>
           <w:sz w:val="18"/>
           <w:szCs w:val="18"/>
         </w:rPr>
-        <w:t>customPDE</w:t>
-      </w:r>
-      <w:proofErr w:type="spellEnd"/>
+      </w:pPr>
       <w:r>
         <w:rPr>
           <w:rFonts w:ascii="Courier" w:hAnsi="Courier" w:cs="STIXGeneral-Regular"/>
           <w:sz w:val="18"/>
           <w:szCs w:val="18"/>
         </w:rPr>
-        <w:t>&lt;</w:t>
-      </w:r>
-      <w:proofErr w:type="spellStart"/>
-      <w:r>
+        <w:t xml:space="preserve">    static const SphericalManifold&lt;dim&gt; boundary(Point&lt;dim&gt;(userInputs.domain_size[0],userInputs.domain_size[1]/2.0));</w:t>
+      </w:r>
+    </w:p>
+    <w:p>
+      <w:pPr>
+        <w:ind w:left="2160"/>
         <w:rPr>
           <w:rFonts w:ascii="Courier" w:hAnsi="Courier" w:cs="STIXGeneral-Regular"/>
           <w:sz w:val="18"/>
           <w:szCs w:val="18"/>
         </w:rPr>
-        <w:t>dim,degree</w:t>
-      </w:r>
-      <w:proofErr w:type="spellEnd"/>
+      </w:pPr>
       <w:r>
         <w:rPr>
           <w:rFonts w:ascii="Courier" w:hAnsi="Courier" w:cs="STIXGeneral-Regular"/>
           <w:sz w:val="18"/>
           <w:szCs w:val="18"/>
         </w:rPr>
-        <w:t>&gt;::</w:t>
-      </w:r>
-      <w:proofErr w:type="spellStart"/>
-      <w:r>
+        <w:t xml:space="preserve">    tria.set_manifold(0,boundary);</w:t>
+      </w:r>
+    </w:p>
+    <w:p>
+      <w:pPr>
+        <w:ind w:left="2160"/>
         <w:rPr>
           <w:rFonts w:ascii="Courier" w:hAnsi="Courier" w:cs="STIXGeneral-Regular"/>
           <w:sz w:val="18"/>
           <w:szCs w:val="18"/>
         </w:rPr>
-        <w:t>makeTriangulation</w:t>
-      </w:r>
-      <w:proofErr w:type="spellEnd"/>
-      <w:r>
+      </w:pPr>
+    </w:p>
+    <w:p>
+      <w:pPr>
+        <w:ind w:left="2160"/>
         <w:rPr>
           <w:rFonts w:ascii="Courier" w:hAnsi="Courier" w:cs="STIXGeneral-Regular"/>
           <w:sz w:val="18"/>
           <w:szCs w:val="18"/>
         </w:rPr>
-        <w:t xml:space="preserve">(parallel::distributed::Triangulation&lt;dim&gt; &amp; </w:t>
-      </w:r>
-      <w:proofErr w:type="spellStart"/>
+      </w:pPr>
       <w:r>
         <w:rPr>
           <w:rFonts w:ascii="Courier" w:hAnsi="Courier" w:cs="STIXGeneral-Regular"/>
           <w:sz w:val="18"/>
           <w:szCs w:val="18"/>
         </w:rPr>
-        <w:t>tria</w:t>
-      </w:r>
-      <w:proofErr w:type="spellEnd"/>
-      <w:r>
-        <w:rPr>
-          <w:rFonts w:ascii="Courier" w:hAnsi="Courier" w:cs="STIXGeneral-Regular"/>
-          <w:sz w:val="18"/>
-          <w:szCs w:val="18"/>
-        </w:rPr>
-        <w:t xml:space="preserve">) </w:t>
-      </w:r>
-      <w:proofErr w:type="spellStart"/>
-      <w:r>
-        <w:rPr>
-          <w:rFonts w:ascii="Courier" w:hAnsi="Courier" w:cs="STIXGeneral-Regular"/>
-          <w:sz w:val="18"/>
-          <w:szCs w:val="18"/>
-        </w:rPr>
-        <w:t>const</w:t>
-      </w:r>
-      <w:proofErr w:type="spellEnd"/>
-      <w:r>
-        <w:rPr>
-          <w:rFonts w:ascii="Courier" w:hAnsi="Courier" w:cs="STIXGeneral-Regular"/>
-          <w:sz w:val="18"/>
-          <w:szCs w:val="18"/>
-        </w:rPr>
-        <w:t>{</w:t>
-      </w:r>
-    </w:p>
-    <w:p>
-      <w:pPr>
-        <w:ind w:left="2160"/>
-        <w:rPr>
-          <w:rFonts w:ascii="Courier" w:hAnsi="Courier" w:cs="STIXGeneral-Regular"/>
-          <w:sz w:val="18"/>
-          <w:szCs w:val="18"/>
-        </w:rPr>
-      </w:pPr>
-    </w:p>
-    <w:p>
-      <w:pPr>
-        <w:ind w:left="2160"/>
-        <w:rPr>
-          <w:rFonts w:ascii="Courier" w:hAnsi="Courier" w:cs="STIXGeneral-Regular"/>
-          <w:sz w:val="18"/>
-          <w:szCs w:val="18"/>
-        </w:rPr>
-      </w:pPr>
-      <w:r>
-        <w:rPr>
-          <w:rFonts w:ascii="Courier" w:hAnsi="Courier" w:cs="STIXGeneral-Regular"/>
-          <w:sz w:val="18"/>
-          <w:szCs w:val="18"/>
-        </w:rPr>
-        <w:t xml:space="preserve">    </w:t>
-      </w:r>
-      <w:proofErr w:type="spellStart"/>
-      <w:r>
-        <w:rPr>
-          <w:rFonts w:ascii="Courier" w:hAnsi="Courier" w:cs="STIXGeneral-Regular"/>
-          <w:sz w:val="18"/>
-          <w:szCs w:val="18"/>
-        </w:rPr>
-        <w:t>GridGenerator</w:t>
-      </w:r>
-      <w:proofErr w:type="spellEnd"/>
-      <w:proofErr w:type="gramStart"/>
-      <w:r>
-        <w:rPr>
-          <w:rFonts w:ascii="Courier" w:hAnsi="Courier" w:cs="STIXGeneral-Regular"/>
-          <w:sz w:val="18"/>
-          <w:szCs w:val="18"/>
-        </w:rPr>
-        <w:t>::</w:t>
-      </w:r>
-      <w:proofErr w:type="spellStart"/>
-      <w:proofErr w:type="gramEnd"/>
-      <w:r>
-        <w:rPr>
-          <w:rFonts w:ascii="Courier" w:hAnsi="Courier" w:cs="STIXGeneral-Regular"/>
-          <w:sz w:val="18"/>
-          <w:szCs w:val="18"/>
-        </w:rPr>
-        <w:t>hyper_ball</w:t>
-      </w:r>
-      <w:proofErr w:type="spellEnd"/>
-      <w:r>
-        <w:rPr>
-          <w:rFonts w:ascii="Courier" w:hAnsi="Courier" w:cs="STIXGeneral-Regular"/>
-          <w:sz w:val="18"/>
-          <w:szCs w:val="18"/>
-        </w:rPr>
-        <w:t xml:space="preserve"> (</w:t>
-      </w:r>
-      <w:proofErr w:type="spellStart"/>
-      <w:r>
-        <w:rPr>
-          <w:rFonts w:ascii="Courier" w:hAnsi="Courier" w:cs="STIXGeneral-Regular"/>
-          <w:sz w:val="18"/>
-          <w:szCs w:val="18"/>
-        </w:rPr>
-        <w:t>tria</w:t>
-      </w:r>
-      <w:proofErr w:type="spellEnd"/>
-      <w:r>
-        <w:rPr>
-          <w:rFonts w:ascii="Courier" w:hAnsi="Courier" w:cs="STIXGeneral-Regular"/>
-          <w:sz w:val="18"/>
-          <w:szCs w:val="18"/>
-        </w:rPr>
-        <w:t>, Point&lt;dim&gt;(</w:t>
-      </w:r>
-      <w:proofErr w:type="spellStart"/>
-      <w:r>
-        <w:rPr>
-          <w:rFonts w:ascii="Courier" w:hAnsi="Courier" w:cs="STIXGeneral-Regular"/>
-          <w:sz w:val="18"/>
-          <w:szCs w:val="18"/>
-        </w:rPr>
-        <w:t>userInputs.domain_size</w:t>
-      </w:r>
-      <w:proofErr w:type="spellEnd"/>
-      <w:r>
-        <w:rPr>
-          <w:rFonts w:ascii="Courier" w:hAnsi="Courier" w:cs="STIXGeneral-Regular"/>
-          <w:sz w:val="18"/>
-          <w:szCs w:val="18"/>
-        </w:rPr>
-        <w:t>[0],</w:t>
-      </w:r>
-      <w:proofErr w:type="spellStart"/>
-      <w:r>
-        <w:rPr>
-          <w:rFonts w:ascii="Courier" w:hAnsi="Courier" w:cs="STIXGeneral-Regular"/>
-          <w:sz w:val="18"/>
-          <w:szCs w:val="18"/>
-        </w:rPr>
-        <w:t>userInputs.domain_size</w:t>
-      </w:r>
-      <w:proofErr w:type="spellEnd"/>
-      <w:r>
-        <w:rPr>
-          <w:rFonts w:ascii="Courier" w:hAnsi="Courier" w:cs="STIXGeneral-Regular"/>
-          <w:sz w:val="18"/>
-          <w:szCs w:val="18"/>
-        </w:rPr>
-        <w:t xml:space="preserve">[1]/2.0), </w:t>
-      </w:r>
-      <w:proofErr w:type="spellStart"/>
-      <w:r>
-        <w:rPr>
-          <w:rFonts w:ascii="Courier" w:hAnsi="Courier" w:cs="STIXGeneral-Regular"/>
-          <w:sz w:val="18"/>
-          <w:szCs w:val="18"/>
-        </w:rPr>
-        <w:t>userInputs.domain_size</w:t>
-      </w:r>
-      <w:proofErr w:type="spellEnd"/>
-      <w:r>
-        <w:rPr>
-          <w:rFonts w:ascii="Courier" w:hAnsi="Courier" w:cs="STIXGeneral-Regular"/>
-          <w:sz w:val="18"/>
-          <w:szCs w:val="18"/>
-        </w:rPr>
-        <w:t>[1]/2.0);</w:t>
-      </w:r>
-    </w:p>
-    <w:p>
-      <w:pPr>
-        <w:ind w:left="2160"/>
-        <w:rPr>
-          <w:rFonts w:ascii="Courier" w:hAnsi="Courier" w:cs="STIXGeneral-Regular"/>
-          <w:sz w:val="18"/>
-          <w:szCs w:val="18"/>
-        </w:rPr>
-      </w:pPr>
-    </w:p>
-    <w:p>
-      <w:pPr>
-        <w:ind w:left="2160"/>
-        <w:rPr>
-          <w:rFonts w:ascii="Courier" w:hAnsi="Courier" w:cs="STIXGeneral-Regular"/>
-          <w:sz w:val="18"/>
-          <w:szCs w:val="18"/>
-        </w:rPr>
-      </w:pPr>
-      <w:r>
-        <w:rPr>
-          <w:rFonts w:ascii="Courier" w:hAnsi="Courier" w:cs="STIXGeneral-Regular"/>
-          <w:sz w:val="18"/>
-          <w:szCs w:val="18"/>
-        </w:rPr>
-        <w:tab/>
-        <w:t>// Attach a spherical manifold to the semicircular part of the domain so that it gets refined with rounded edges</w:t>
-      </w:r>
-    </w:p>
-    <w:p>
-      <w:pPr>
-        <w:ind w:left="2160"/>
-        <w:rPr>
-          <w:rFonts w:ascii="Courier" w:hAnsi="Courier" w:cs="STIXGeneral-Regular"/>
-          <w:sz w:val="18"/>
-          <w:szCs w:val="18"/>
-        </w:rPr>
-      </w:pPr>
-      <w:r>
-        <w:rPr>
-          <w:rFonts w:ascii="Courier" w:hAnsi="Courier" w:cs="STIXGeneral-Regular"/>
-          <w:sz w:val="18"/>
-          <w:szCs w:val="18"/>
-        </w:rPr>
-        <w:t xml:space="preserve">    </w:t>
-      </w:r>
-      <w:proofErr w:type="gramStart"/>
-      <w:r>
-        <w:rPr>
-          <w:rFonts w:ascii="Courier" w:hAnsi="Courier" w:cs="STIXGeneral-Regular"/>
-          <w:sz w:val="18"/>
-          <w:szCs w:val="18"/>
-        </w:rPr>
-        <w:t>static</w:t>
-      </w:r>
-      <w:proofErr w:type="gramEnd"/>
-      <w:r>
-        <w:rPr>
-          <w:rFonts w:ascii="Courier" w:hAnsi="Courier" w:cs="STIXGeneral-Regular"/>
-          <w:sz w:val="18"/>
-          <w:szCs w:val="18"/>
-        </w:rPr>
-        <w:t xml:space="preserve"> </w:t>
-      </w:r>
-      <w:proofErr w:type="spellStart"/>
-      <w:r>
-        <w:rPr>
-          <w:rFonts w:ascii="Courier" w:hAnsi="Courier" w:cs="STIXGeneral-Regular"/>
-          <w:sz w:val="18"/>
-          <w:szCs w:val="18"/>
-        </w:rPr>
-        <w:t>const</w:t>
-      </w:r>
-      <w:proofErr w:type="spellEnd"/>
-      <w:r>
-        <w:rPr>
-          <w:rFonts w:ascii="Courier" w:hAnsi="Courier" w:cs="STIXGeneral-Regular"/>
-          <w:sz w:val="18"/>
-          <w:szCs w:val="18"/>
-        </w:rPr>
-        <w:t xml:space="preserve"> </w:t>
-      </w:r>
-      <w:proofErr w:type="spellStart"/>
-      <w:r>
-        <w:rPr>
-          <w:rFonts w:ascii="Courier" w:hAnsi="Courier" w:cs="STIXGeneral-Regular"/>
-          <w:sz w:val="18"/>
-          <w:szCs w:val="18"/>
-        </w:rPr>
-        <w:t>SphericalManifold</w:t>
-      </w:r>
-      <w:proofErr w:type="spellEnd"/>
-      <w:r>
-        <w:rPr>
-          <w:rFonts w:ascii="Courier" w:hAnsi="Courier" w:cs="STIXGeneral-Regular"/>
-          <w:sz w:val="18"/>
-          <w:szCs w:val="18"/>
-        </w:rPr>
-        <w:t>&lt;dim&gt; boundary(Point&lt;dim&gt;(</w:t>
-      </w:r>
-      <w:proofErr w:type="spellStart"/>
-      <w:r>
-        <w:rPr>
-          <w:rFonts w:ascii="Courier" w:hAnsi="Courier" w:cs="STIXGeneral-Regular"/>
-          <w:sz w:val="18"/>
-          <w:szCs w:val="18"/>
-        </w:rPr>
-        <w:t>userInputs.domain_size</w:t>
-      </w:r>
-      <w:proofErr w:type="spellEnd"/>
-      <w:r>
-        <w:rPr>
-          <w:rFonts w:ascii="Courier" w:hAnsi="Courier" w:cs="STIXGeneral-Regular"/>
-          <w:sz w:val="18"/>
-          <w:szCs w:val="18"/>
-        </w:rPr>
-        <w:t>[0],</w:t>
-      </w:r>
-      <w:proofErr w:type="spellStart"/>
-      <w:r>
-        <w:rPr>
-          <w:rFonts w:ascii="Courier" w:hAnsi="Courier" w:cs="STIXGeneral-Regular"/>
-          <w:sz w:val="18"/>
-          <w:szCs w:val="18"/>
-        </w:rPr>
-        <w:t>userInputs.domain_size</w:t>
-      </w:r>
-      <w:proofErr w:type="spellEnd"/>
-      <w:r>
-        <w:rPr>
-          <w:rFonts w:ascii="Courier" w:hAnsi="Courier" w:cs="STIXGeneral-Regular"/>
-          <w:sz w:val="18"/>
-          <w:szCs w:val="18"/>
-        </w:rPr>
-        <w:t>[1]/2.0));</w:t>
-      </w:r>
-    </w:p>
-    <w:p>
-      <w:pPr>
-        <w:ind w:left="2160"/>
-        <w:rPr>
-          <w:rFonts w:ascii="Courier" w:hAnsi="Courier" w:cs="STIXGeneral-Regular"/>
-          <w:sz w:val="18"/>
-          <w:szCs w:val="18"/>
-        </w:rPr>
-      </w:pPr>
-      <w:r>
-        <w:rPr>
-          <w:rFonts w:ascii="Courier" w:hAnsi="Courier" w:cs="STIXGeneral-Regular"/>
-          <w:sz w:val="18"/>
-          <w:szCs w:val="18"/>
-        </w:rPr>
-        <w:t xml:space="preserve">    </w:t>
-      </w:r>
-      <w:proofErr w:type="spellStart"/>
-      <w:proofErr w:type="gramStart"/>
-      <w:r>
-        <w:rPr>
-          <w:rFonts w:ascii="Courier" w:hAnsi="Courier" w:cs="STIXGeneral-Regular"/>
-          <w:sz w:val="18"/>
-          <w:szCs w:val="18"/>
-        </w:rPr>
-        <w:t>tria.set</w:t>
-      </w:r>
-      <w:proofErr w:type="gramEnd"/>
-      <w:r>
-        <w:rPr>
-          <w:rFonts w:ascii="Courier" w:hAnsi="Courier" w:cs="STIXGeneral-Regular"/>
-          <w:sz w:val="18"/>
-          <w:szCs w:val="18"/>
-        </w:rPr>
-        <w:t>_manifold</w:t>
-      </w:r>
-      <w:proofErr w:type="spellEnd"/>
-      <w:r>
-        <w:rPr>
-          <w:rFonts w:ascii="Courier" w:hAnsi="Courier" w:cs="STIXGeneral-Regular"/>
-          <w:sz w:val="18"/>
-          <w:szCs w:val="18"/>
-        </w:rPr>
-        <w:t>(0,boundary);</w:t>
-      </w:r>
-    </w:p>
-    <w:p>
-      <w:pPr>
-        <w:ind w:left="2160"/>
-        <w:rPr>
-          <w:rFonts w:ascii="Courier" w:hAnsi="Courier" w:cs="STIXGeneral-Regular"/>
-          <w:sz w:val="18"/>
-          <w:szCs w:val="18"/>
-        </w:rPr>
-      </w:pPr>
-    </w:p>
-    <w:p>
-      <w:pPr>
-        <w:ind w:left="2160"/>
-        <w:rPr>
-          <w:rFonts w:ascii="Courier" w:hAnsi="Courier" w:cs="STIXGeneral-Regular"/>
-          <w:sz w:val="18"/>
-          <w:szCs w:val="18"/>
-        </w:rPr>
-      </w:pPr>
-      <w:r>
-        <w:rPr>
-          <w:rFonts w:ascii="Courier" w:hAnsi="Courier" w:cs="STIXGeneral-Regular"/>
-          <w:sz w:val="18"/>
-          <w:szCs w:val="18"/>
-        </w:rPr>
         <w:t>}</w:t>
       </w:r>
     </w:p>
@@ -3327,112 +2736,28 @@
         <w:rPr>
           <w:rFonts w:ascii="Cambria" w:hAnsi="Cambria" w:cs="STIXGeneral-Regular"/>
         </w:rPr>
-        <w:t>This will override the “</w:t>
-      </w:r>
-      <w:proofErr w:type="spellStart"/>
+        <w:t xml:space="preserve">This will override the “makeTriangulation” function </w:t>
+      </w:r>
       <w:r>
         <w:rPr>
           <w:rFonts w:ascii="Cambria" w:hAnsi="Cambria" w:cs="STIXGeneral-Regular"/>
         </w:rPr>
-        <w:t>makeTriangulation</w:t>
-      </w:r>
-      <w:proofErr w:type="spellEnd"/>
-      <w:r>
+        <w:t>in the MatrixFreePDE class that can only create rectangular meshes. Instead, this function uses the “hyper_ball” mesh generator from deal.II that creates circular or spherical domains. Other mesh shapes that deal.II can generate are given here:</w:t>
+      </w:r>
+    </w:p>
+    <w:p>
+      <w:pPr>
+        <w:pStyle w:val="ListParagraph"/>
+        <w:ind w:left="1440"/>
         <w:rPr>
           <w:rFonts w:ascii="Cambria" w:hAnsi="Cambria" w:cs="STIXGeneral-Regular"/>
         </w:rPr>
-        <w:t xml:space="preserve">” function </w:t>
-      </w:r>
+      </w:pPr>
       <w:r>
         <w:rPr>
           <w:rFonts w:ascii="Cambria" w:hAnsi="Cambria" w:cs="STIXGeneral-Regular"/>
         </w:rPr>
-        <w:t xml:space="preserve">in the </w:t>
-      </w:r>
-      <w:proofErr w:type="spellStart"/>
-      <w:r>
-        <w:rPr>
-          <w:rFonts w:ascii="Cambria" w:hAnsi="Cambria" w:cs="STIXGeneral-Regular"/>
-        </w:rPr>
-        <w:t>MatrixFreePDE</w:t>
-      </w:r>
-      <w:proofErr w:type="spellEnd"/>
-      <w:r>
-        <w:rPr>
-          <w:rFonts w:ascii="Cambria" w:hAnsi="Cambria" w:cs="STIXGeneral-Regular"/>
-        </w:rPr>
-        <w:t xml:space="preserve"> class that can only create rectangular meshes. Instead, this function uses the “</w:t>
-      </w:r>
-      <w:proofErr w:type="spellStart"/>
-      <w:r>
-        <w:rPr>
-          <w:rFonts w:ascii="Cambria" w:hAnsi="Cambria" w:cs="STIXGeneral-Regular"/>
-        </w:rPr>
-        <w:t>hyper_ball</w:t>
-      </w:r>
-      <w:proofErr w:type="spellEnd"/>
-      <w:r>
-        <w:rPr>
-          <w:rFonts w:ascii="Cambria" w:hAnsi="Cambria" w:cs="STIXGeneral-Regular"/>
-        </w:rPr>
-        <w:t xml:space="preserve">” mesh generator from </w:t>
-      </w:r>
-      <w:proofErr w:type="gramStart"/>
-      <w:r>
-        <w:rPr>
-          <w:rFonts w:ascii="Cambria" w:hAnsi="Cambria" w:cs="STIXGeneral-Regular"/>
-        </w:rPr>
-        <w:t>deal.II</w:t>
-      </w:r>
-      <w:proofErr w:type="gramEnd"/>
-      <w:r>
-        <w:rPr>
-          <w:rFonts w:ascii="Cambria" w:hAnsi="Cambria" w:cs="STIXGeneral-Regular"/>
-        </w:rPr>
-        <w:t xml:space="preserve"> that creates circular or spherical domains. Other mesh shapes that </w:t>
-      </w:r>
-      <w:proofErr w:type="gramStart"/>
-      <w:r>
-        <w:rPr>
-          <w:rFonts w:ascii="Cambria" w:hAnsi="Cambria" w:cs="STIXGeneral-Regular"/>
-        </w:rPr>
-        <w:t>deal.II</w:t>
-      </w:r>
-      <w:proofErr w:type="gramEnd"/>
-      <w:r>
-        <w:rPr>
-          <w:rFonts w:ascii="Cambria" w:hAnsi="Cambria" w:cs="STIXGeneral-Regular"/>
-        </w:rPr>
-        <w:t xml:space="preserve"> can generate are given here:</w:t>
-      </w:r>
-    </w:p>
-    <w:p>
-      <w:pPr>
-        <w:pStyle w:val="ListParagraph"/>
-        <w:ind w:left="1440"/>
-        <w:rPr>
-          <w:rFonts w:ascii="Cambria" w:hAnsi="Cambria" w:cs="STIXGeneral-Regular"/>
-        </w:rPr>
-      </w:pPr>
-      <w:r>
-        <w:rPr>
-          <w:rFonts w:ascii="Cambria" w:hAnsi="Cambria" w:cs="STIXGeneral-Regular"/>
-        </w:rPr>
-        <w:t>https://www.dealii.org/8.5.0/doxygen/</w:t>
-      </w:r>
-      <w:proofErr w:type="gramStart"/>
-      <w:r>
-        <w:rPr>
-          <w:rFonts w:ascii="Cambria" w:hAnsi="Cambria" w:cs="STIXGeneral-Regular"/>
-        </w:rPr>
-        <w:t>deal.II</w:t>
-      </w:r>
-      <w:proofErr w:type="gramEnd"/>
-      <w:r>
-        <w:rPr>
-          <w:rFonts w:ascii="Cambria" w:hAnsi="Cambria" w:cs="STIXGeneral-Regular"/>
-        </w:rPr>
-        <w:t>/namespaceGridGenerator.html.</w:t>
+        <w:t>https://www.dealii.org/8.5.0/doxygen/deal.II/namespaceGridGenerator.html.</w:t>
       </w:r>
     </w:p>
     <w:p>
@@ -4645,7 +3970,7 @@
 </file>
 
 <file path=customXml/itemProps1.xml><?xml version="1.0" encoding="utf-8"?>
-<ds:datastoreItem xmlns:ds="http://schemas.openxmlformats.org/officeDocument/2006/customXml" ds:itemID="{33172BED-4E34-D34D-A558-EEFE5A3D777F}">
+<ds:datastoreItem xmlns:ds="http://schemas.openxmlformats.org/officeDocument/2006/customXml" ds:itemID="{D1F3A7C3-AB28-6D44-99BE-18032935B70F}">
   <ds:schemaRefs>
     <ds:schemaRef ds:uri="http://schemas.openxmlformats.org/officeDocument/2006/bibliography"/>
   </ds:schemaRefs>

</xml_diff>

<commit_message>
updated for the 2019 workshop
</commit_message>
<xml_diff>
--- a/PRISMS-PF Exercises.docx
+++ b/PRISMS-PF Exercises.docx
@@ -41,7 +41,23 @@
         <w:jc w:val="center"/>
       </w:pPr>
       <w:r>
-        <w:t>Here is a set of exercises to familiarize yourself with PRISMS-PF. Most users find that these problems take several hours to complete in a training environment where questions can be answered in real time. The problems are approximately in ascending order of difficulty. We recommend copying and renaming the example application directories before m</w:t>
+        <w:t xml:space="preserve">Here is a set of exercises to familiarize </w:t>
+      </w:r>
+      <w:proofErr w:type="gramStart"/>
+      <w:r>
+        <w:t>yourself</w:t>
+      </w:r>
+      <w:proofErr w:type="gramEnd"/>
+      <w:r>
+        <w:t xml:space="preserve"> with PRISMS-PF. Most users find that these problems take several hours to complete in a training environment where questions can be answered in real time. The problems are approximately in ascending order of difficulty. We recommend copying and renaming t</w:t>
+      </w:r>
+      <w:r>
+        <w:t>he example app</w:t>
+      </w:r>
+      <w:bookmarkStart w:id="0" w:name="_GoBack"/>
+      <w:bookmarkEnd w:id="0"/>
+      <w:r>
+        <w:t xml:space="preserve"> directories before m</w:t>
       </w:r>
       <w:r>
         <w:t xml:space="preserve">aking modifications so that you still have the original versions to refer to. </w:t>
@@ -57,6 +73,9 @@
       </w:r>
       <w:r>
         <w:t>.</w:t>
+      </w:r>
+      <w:r>
+        <w:t xml:space="preserve"> If the only required changes are to the parameters file (problems 1-2), then you can create a new parameters file with a different name in the original app directory.</w:t>
       </w:r>
     </w:p>
     <w:p/>
@@ -240,7 +259,15 @@
         <w:t>.in</w:t>
       </w:r>
       <w:r>
-        <w:t xml:space="preserve"> from the cahnHilliard application into the Allen-Cahn application</w:t>
+        <w:t xml:space="preserve"> from the </w:t>
+      </w:r>
+      <w:proofErr w:type="spellStart"/>
+      <w:r>
+        <w:t>cahnHilliard</w:t>
+      </w:r>
+      <w:proofErr w:type="spellEnd"/>
+      <w:r>
+        <w:t xml:space="preserve"> application into the Allen-Cahn application</w:t>
       </w:r>
       <w:r>
         <w:t>, changing the variable that determines the mesh adaptivity from “c” to “n”</w:t>
@@ -284,12 +311,19 @@
           <w:b/>
         </w:rPr>
       </w:pPr>
+      <w:proofErr w:type="spellStart"/>
       <w:r>
         <w:rPr>
           <w:b/>
         </w:rPr>
-        <w:lastRenderedPageBreak/>
-        <w:t>Postprocessing:</w:t>
+        <w:t>Postprocessing</w:t>
+      </w:r>
+      <w:proofErr w:type="spellEnd"/>
+      <w:r>
+        <w:rPr>
+          <w:b/>
+        </w:rPr>
+        <w:t>:</w:t>
       </w:r>
     </w:p>
     <w:p>
@@ -333,7 +367,23 @@
         </w:numPr>
       </w:pPr>
       <w:r>
-        <w:t>Add a second postprocessing variable in the cahnHilliard application for the concentration</w:t>
+        <w:t xml:space="preserve">Add a second </w:t>
+      </w:r>
+      <w:proofErr w:type="spellStart"/>
+      <w:r>
+        <w:t>postprocessing</w:t>
+      </w:r>
+      <w:proofErr w:type="spellEnd"/>
+      <w:r>
+        <w:t xml:space="preserve"> variable in the </w:t>
+      </w:r>
+      <w:proofErr w:type="spellStart"/>
+      <w:r>
+        <w:t>cahnHilliard</w:t>
+      </w:r>
+      <w:proofErr w:type="spellEnd"/>
+      <w:r>
+        <w:t xml:space="preserve"> application for the concentration</w:t>
       </w:r>
     </w:p>
     <w:p>
@@ -490,13 +540,29 @@
         </w:numPr>
       </w:pPr>
       <w:r>
-        <w:t>In the allenCahn application, the derivative of the free en</w:t>
+        <w:t xml:space="preserve">In the </w:t>
+      </w:r>
+      <w:proofErr w:type="spellStart"/>
+      <w:r>
+        <w:t>allenCahn</w:t>
+      </w:r>
+      <w:proofErr w:type="spellEnd"/>
+      <w:r>
+        <w:t xml:space="preserve"> application, the derivative of the free en</w:t>
       </w:r>
       <w:r>
         <w:t>ergy is hardcoded in equations.cc</w:t>
       </w:r>
       <w:r>
-        <w:t xml:space="preserve"> through the variable “fnV”. The corresponding free energy expression is:</w:t>
+        <w:t xml:space="preserve"> through the variable “</w:t>
+      </w:r>
+      <w:proofErr w:type="spellStart"/>
+      <w:r>
+        <w:t>fnV</w:t>
+      </w:r>
+      <w:proofErr w:type="spellEnd"/>
+      <w:r>
+        <w:t>”. The corresponding free energy expression is:</w:t>
       </w:r>
     </w:p>
     <w:p>
@@ -646,7 +712,15 @@
         <w:t xml:space="preserve"> to parameters.in, equations.cc</w:t>
       </w:r>
       <w:r>
-        <w:t>, and customPDE.h to turn this into a generic 4</w:t>
+        <w:t xml:space="preserve">, and </w:t>
+      </w:r>
+      <w:proofErr w:type="spellStart"/>
+      <w:r>
+        <w:t>customPDE.h</w:t>
+      </w:r>
+      <w:proofErr w:type="spellEnd"/>
+      <w:r>
+        <w:t xml:space="preserve"> to turn this into a generic 4</w:t>
       </w:r>
       <w:r>
         <w:rPr>
@@ -832,8 +906,13 @@
         <w:pStyle w:val="ListParagraph"/>
         <w:ind w:left="1440"/>
       </w:pPr>
-      <w:r>
-        <w:t>by changing the constants in parameters.in</w:t>
+      <w:proofErr w:type="gramStart"/>
+      <w:r>
+        <w:t>by</w:t>
+      </w:r>
+      <w:proofErr w:type="gramEnd"/>
+      <w:r>
+        <w:t xml:space="preserve"> changing the constants in parameters.in</w:t>
       </w:r>
     </w:p>
     <w:p>
@@ -913,10 +992,26 @@
         </w:numPr>
       </w:pPr>
       <w:r>
-        <w:t>Run the un-modified precipitateEvolution example</w:t>
-      </w:r>
-      <w:r>
-        <w:t xml:space="preserve"> and move the output files into a new directory named “no_strain”.</w:t>
+        <w:t xml:space="preserve">Run the un-modified </w:t>
+      </w:r>
+      <w:proofErr w:type="spellStart"/>
+      <w:r>
+        <w:t>precipitateEvolution</w:t>
+      </w:r>
+      <w:proofErr w:type="spellEnd"/>
+      <w:r>
+        <w:t xml:space="preserve"> example</w:t>
+      </w:r>
+      <w:r>
+        <w:t xml:space="preserve"> and move the output files into a new directory named “</w:t>
+      </w:r>
+      <w:proofErr w:type="spellStart"/>
+      <w:r>
+        <w:t>no_strain</w:t>
+      </w:r>
+      <w:proofErr w:type="spellEnd"/>
+      <w:r>
+        <w:t>”.</w:t>
       </w:r>
     </w:p>
     <w:p>
@@ -1612,9 +1707,11 @@
       <w:r>
         <w:t>In each Allen-Cahn equation, this adds a term to the “</w:t>
       </w:r>
+      <w:proofErr w:type="spellStart"/>
       <w:r>
         <w:t>eq_ni</w:t>
       </w:r>
+      <w:proofErr w:type="spellEnd"/>
       <w:r>
         <w:t xml:space="preserve">” </w:t>
       </w:r>
@@ -1723,7 +1820,15 @@
         </w:numPr>
       </w:pPr>
       <w:r>
-        <w:t>Add the barrier term to the calculation of the total free energy, note how much it shifts the energy.</w:t>
+        <w:t xml:space="preserve">Add the barrier term to the calculation of the total free </w:t>
+      </w:r>
+      <w:proofErr w:type="gramStart"/>
+      <w:r>
+        <w:t>energy,</w:t>
+      </w:r>
+      <w:proofErr w:type="gramEnd"/>
+      <w:r>
+        <w:t xml:space="preserve"> note how much it shifts the energy.</w:t>
       </w:r>
     </w:p>
     <w:p/>
@@ -1768,7 +1873,23 @@
         </w:numPr>
       </w:pPr>
       <w:r>
-        <w:t>Run the grainGrowth app and move the result files into a directory named ‘six_ops’</w:t>
+        <w:t xml:space="preserve">Run the </w:t>
+      </w:r>
+      <w:proofErr w:type="spellStart"/>
+      <w:r>
+        <w:t>grainGrowth</w:t>
+      </w:r>
+      <w:proofErr w:type="spellEnd"/>
+      <w:r>
+        <w:t xml:space="preserve"> app and move the result files into a directory named ‘</w:t>
+      </w:r>
+      <w:proofErr w:type="spellStart"/>
+      <w:r>
+        <w:t>six_ops</w:t>
+      </w:r>
+      <w:proofErr w:type="spellEnd"/>
+      <w:r>
+        <w:t>’</w:t>
       </w:r>
       <w:r>
         <w:t>.</w:t>
@@ -1783,7 +1904,15 @@
         </w:numPr>
       </w:pPr>
       <w:r>
-        <w:t>Modify the input file so that the variable ‘n5’ is not one of the variables available for remapping. All of the initial grains are placed on order parameters ‘n0’ through ‘n4’, so ‘n5’ will remain empty throughout the simulation. If you wanted to, you could fully remove ‘n5’ from the app, but that is unnecessary for this exercise. Rerun the simulation and move the results into a directory named ‘five_ops’.</w:t>
+        <w:t>Modify the input file so that the variable ‘n5’ is not one of the variables available for remapping. All of the initial grains are placed on order parameters ‘n0’ through ‘n4’, so ‘n5’ will remain empty throughout the simulation. If you wanted to, you could fully remove ‘n5’ from the app, but that is unnecessary for this exercise. Rerun the simulation and move the results into a directory named ‘</w:t>
+      </w:r>
+      <w:proofErr w:type="spellStart"/>
+      <w:r>
+        <w:t>five_ops</w:t>
+      </w:r>
+      <w:proofErr w:type="spellEnd"/>
+      <w:r>
+        <w:t>’.</w:t>
       </w:r>
     </w:p>
     <w:p>
@@ -1813,7 +1942,15 @@
         <w:t>educe</w:t>
       </w:r>
       <w:r>
-        <w:t xml:space="preserve"> the number of time steps between grain reassignments until you get the same result as with all six order parameters.</w:t>
+        <w:t xml:space="preserve"> the number of time steps between grain reassignments until you get the same result as with all </w:t>
+      </w:r>
+      <w:proofErr w:type="gramStart"/>
+      <w:r>
+        <w:t>six order</w:t>
+      </w:r>
+      <w:proofErr w:type="gramEnd"/>
+      <w:r>
+        <w:t xml:space="preserve"> parameters.</w:t>
       </w:r>
     </w:p>
     <w:p>
@@ -1877,7 +2014,23 @@
         </w:numPr>
       </w:pPr>
       <w:r>
-        <w:t>Create a new application by copying the “cahnHilliard” application and renaming it “kineticWulffShape”.</w:t>
+        <w:t>Create a new application by copying the “</w:t>
+      </w:r>
+      <w:proofErr w:type="spellStart"/>
+      <w:r>
+        <w:t>cahnHilliard</w:t>
+      </w:r>
+      <w:proofErr w:type="spellEnd"/>
+      <w:r>
+        <w:t>” application and renaming it “</w:t>
+      </w:r>
+      <w:proofErr w:type="spellStart"/>
+      <w:r>
+        <w:t>kineticWulffShape</w:t>
+      </w:r>
+      <w:proofErr w:type="spellEnd"/>
+      <w:r>
+        <w:t>”.</w:t>
       </w:r>
       <w:r>
         <w:t xml:space="preserve"> Delete the “CMakeCache.txt” file.</w:t>
@@ -1909,9 +2062,11 @@
       <w:r>
         <w:t xml:space="preserve"> term to the “</w:t>
       </w:r>
+      <w:proofErr w:type="spellStart"/>
       <w:r>
         <w:t>eq_c</w:t>
       </w:r>
+      <w:proofErr w:type="spellEnd"/>
       <w:r>
         <w:t xml:space="preserve">” </w:t>
       </w:r>
@@ -1922,22 +2077,48 @@
         <w:t>: 0.05</w:t>
       </w:r>
       <w:r>
-        <w:t>*McV*</w:t>
-      </w:r>
+        <w:t>*</w:t>
+      </w:r>
+      <w:proofErr w:type="spellStart"/>
+      <w:r>
+        <w:t>McV</w:t>
+      </w:r>
+      <w:proofErr w:type="spellEnd"/>
+      <w:r>
+        <w:t>*</w:t>
+      </w:r>
+      <w:proofErr w:type="spellStart"/>
       <w:r>
         <w:t>userInputs.dtValue</w:t>
       </w:r>
+      <w:proofErr w:type="spellEnd"/>
       <w:r>
         <w:t xml:space="preserve">* </w:t>
       </w:r>
-      <w:r>
-        <w:t>std::max(c*(1.0-c),constV(0</w:t>
+      <w:proofErr w:type="spellStart"/>
+      <w:r>
+        <w:t>std</w:t>
+      </w:r>
+      <w:proofErr w:type="spellEnd"/>
+      <w:proofErr w:type="gramStart"/>
+      <w:r>
+        <w:t>::</w:t>
+      </w:r>
+      <w:proofErr w:type="gramEnd"/>
+      <w:r>
+        <w:t>max(c*(1.0-c),</w:t>
+      </w:r>
+      <w:proofErr w:type="spellStart"/>
+      <w:r>
+        <w:t>constV</w:t>
+      </w:r>
+      <w:proofErr w:type="spellEnd"/>
+      <w:r>
+        <w:t>(0</w:t>
       </w:r>
       <w:r>
         <w:t>.0</w:t>
       </w:r>
-      <w:bookmarkStart w:id="0" w:name="_GoBack"/>
-      <w:bookmarkEnd w:id="0"/>
       <w:r>
         <w:t>))</w:t>
       </w:r>
@@ -2534,36 +2715,86 @@
         <w:rPr>
           <w:rFonts w:ascii="Cambria" w:hAnsi="Cambria" w:cs="STIXGeneral-Regular"/>
         </w:rPr>
-        <w:t>Add the following member function to customPDE</w:t>
-      </w:r>
+        <w:t xml:space="preserve">Add the following member function to </w:t>
+      </w:r>
+      <w:proofErr w:type="spellStart"/>
       <w:r>
         <w:rPr>
           <w:rFonts w:ascii="Cambria" w:hAnsi="Cambria" w:cs="STIXGeneral-Regular"/>
         </w:rPr>
-        <w:t xml:space="preserve"> for the allenCahn application</w:t>
-      </w:r>
+        <w:t>customPDE</w:t>
+      </w:r>
+      <w:proofErr w:type="spellEnd"/>
       <w:r>
         <w:rPr>
           <w:rFonts w:ascii="Cambria" w:hAnsi="Cambria" w:cs="STIXGeneral-Regular"/>
         </w:rPr>
-        <w:t xml:space="preserve"> (add it to the bottom of customPDE.h and add the function declaration to the “</w:t>
-      </w:r>
+        <w:t xml:space="preserve"> for the </w:t>
+      </w:r>
+      <w:proofErr w:type="spellStart"/>
       <w:r>
         <w:rPr>
           <w:rFonts w:ascii="Cambria" w:hAnsi="Cambria" w:cs="STIXGeneral-Regular"/>
         </w:rPr>
+        <w:t>allenCahn</w:t>
+      </w:r>
+      <w:proofErr w:type="spellEnd"/>
+      <w:r>
+        <w:rPr>
+          <w:rFonts w:ascii="Cambria" w:hAnsi="Cambria" w:cs="STIXGeneral-Regular"/>
+        </w:rPr>
+        <w:t xml:space="preserve"> application</w:t>
+      </w:r>
+      <w:r>
+        <w:rPr>
+          <w:rFonts w:ascii="Cambria" w:hAnsi="Cambria" w:cs="STIXGeneral-Regular"/>
+        </w:rPr>
+        <w:t xml:space="preserve"> (add it to the bottom of </w:t>
+      </w:r>
+      <w:proofErr w:type="spellStart"/>
+      <w:r>
+        <w:rPr>
+          <w:rFonts w:ascii="Cambria" w:hAnsi="Cambria" w:cs="STIXGeneral-Regular"/>
+        </w:rPr>
+        <w:t>customPDE.h</w:t>
+      </w:r>
+      <w:proofErr w:type="spellEnd"/>
+      <w:r>
+        <w:rPr>
+          <w:rFonts w:ascii="Cambria" w:hAnsi="Cambria" w:cs="STIXGeneral-Regular"/>
+        </w:rPr>
+        <w:t xml:space="preserve"> and add the function declaration to the “</w:t>
+      </w:r>
+      <w:r>
+        <w:rPr>
+          <w:rFonts w:ascii="Cambria" w:hAnsi="Cambria" w:cs="STIXGeneral-Regular"/>
+        </w:rPr>
         <w:t>Methods specific to this subclass</w:t>
       </w:r>
       <w:r>
         <w:rPr>
           <w:rFonts w:ascii="Cambria" w:hAnsi="Cambria" w:cs="STIXGeneral-Regular"/>
         </w:rPr>
-        <w:t>” section of the customPDE class declaration)</w:t>
-      </w:r>
+        <w:t xml:space="preserve">” section of the </w:t>
+      </w:r>
+      <w:proofErr w:type="spellStart"/>
       <w:r>
         <w:rPr>
           <w:rFonts w:ascii="Cambria" w:hAnsi="Cambria" w:cs="STIXGeneral-Regular"/>
         </w:rPr>
+        <w:t>customPDE</w:t>
+      </w:r>
+      <w:proofErr w:type="spellEnd"/>
+      <w:r>
+        <w:rPr>
+          <w:rFonts w:ascii="Cambria" w:hAnsi="Cambria" w:cs="STIXGeneral-Regular"/>
+        </w:rPr>
+        <w:t xml:space="preserve"> class declaration)</w:t>
+      </w:r>
+      <w:r>
+        <w:rPr>
+          <w:rFonts w:ascii="Cambria" w:hAnsi="Cambria" w:cs="STIXGeneral-Regular"/>
+        </w:rPr>
         <w:t>:</w:t>
       </w:r>
     </w:p>
@@ -2576,13 +2807,59 @@
           <w:szCs w:val="18"/>
         </w:rPr>
       </w:pPr>
-      <w:r>
-        <w:rPr>
-          <w:rFonts w:ascii="Courier" w:hAnsi="Courier" w:cs="STIXGeneral-Regular"/>
-          <w:sz w:val="18"/>
-          <w:szCs w:val="18"/>
-        </w:rPr>
-        <w:t>template &lt;int dim, int degree&gt;</w:t>
+      <w:proofErr w:type="gramStart"/>
+      <w:r>
+        <w:rPr>
+          <w:rFonts w:ascii="Courier" w:hAnsi="Courier" w:cs="STIXGeneral-Regular"/>
+          <w:sz w:val="18"/>
+          <w:szCs w:val="18"/>
+        </w:rPr>
+        <w:t>template</w:t>
+      </w:r>
+      <w:proofErr w:type="gramEnd"/>
+      <w:r>
+        <w:rPr>
+          <w:rFonts w:ascii="Courier" w:hAnsi="Courier" w:cs="STIXGeneral-Regular"/>
+          <w:sz w:val="18"/>
+          <w:szCs w:val="18"/>
+        </w:rPr>
+        <w:t xml:space="preserve"> &lt;</w:t>
+      </w:r>
+      <w:proofErr w:type="spellStart"/>
+      <w:r>
+        <w:rPr>
+          <w:rFonts w:ascii="Courier" w:hAnsi="Courier" w:cs="STIXGeneral-Regular"/>
+          <w:sz w:val="18"/>
+          <w:szCs w:val="18"/>
+        </w:rPr>
+        <w:t>int</w:t>
+      </w:r>
+      <w:proofErr w:type="spellEnd"/>
+      <w:r>
+        <w:rPr>
+          <w:rFonts w:ascii="Courier" w:hAnsi="Courier" w:cs="STIXGeneral-Regular"/>
+          <w:sz w:val="18"/>
+          <w:szCs w:val="18"/>
+        </w:rPr>
+        <w:t xml:space="preserve"> dim, </w:t>
+      </w:r>
+      <w:proofErr w:type="spellStart"/>
+      <w:r>
+        <w:rPr>
+          <w:rFonts w:ascii="Courier" w:hAnsi="Courier" w:cs="STIXGeneral-Regular"/>
+          <w:sz w:val="18"/>
+          <w:szCs w:val="18"/>
+        </w:rPr>
+        <w:t>int</w:t>
+      </w:r>
+      <w:proofErr w:type="spellEnd"/>
+      <w:r>
+        <w:rPr>
+          <w:rFonts w:ascii="Courier" w:hAnsi="Courier" w:cs="STIXGeneral-Regular"/>
+          <w:sz w:val="18"/>
+          <w:szCs w:val="18"/>
+        </w:rPr>
+        <w:t xml:space="preserve"> degree&gt;</w:t>
       </w:r>
     </w:p>
     <w:p>
@@ -2594,13 +2871,113 @@
           <w:szCs w:val="18"/>
         </w:rPr>
       </w:pPr>
-      <w:r>
-        <w:rPr>
-          <w:rFonts w:ascii="Courier" w:hAnsi="Courier" w:cs="STIXGeneral-Regular"/>
-          <w:sz w:val="18"/>
-          <w:szCs w:val="18"/>
-        </w:rPr>
-        <w:t>void customPDE&lt;dim,degree&gt;::makeTriangulation(parallel::distributed::Triangulation&lt;dim&gt; &amp; tria) const{</w:t>
+      <w:proofErr w:type="gramStart"/>
+      <w:r>
+        <w:rPr>
+          <w:rFonts w:ascii="Courier" w:hAnsi="Courier" w:cs="STIXGeneral-Regular"/>
+          <w:sz w:val="18"/>
+          <w:szCs w:val="18"/>
+        </w:rPr>
+        <w:t>void</w:t>
+      </w:r>
+      <w:proofErr w:type="gramEnd"/>
+      <w:r>
+        <w:rPr>
+          <w:rFonts w:ascii="Courier" w:hAnsi="Courier" w:cs="STIXGeneral-Regular"/>
+          <w:sz w:val="18"/>
+          <w:szCs w:val="18"/>
+        </w:rPr>
+        <w:t xml:space="preserve"> </w:t>
+      </w:r>
+      <w:proofErr w:type="spellStart"/>
+      <w:r>
+        <w:rPr>
+          <w:rFonts w:ascii="Courier" w:hAnsi="Courier" w:cs="STIXGeneral-Regular"/>
+          <w:sz w:val="18"/>
+          <w:szCs w:val="18"/>
+        </w:rPr>
+        <w:t>customPDE</w:t>
+      </w:r>
+      <w:proofErr w:type="spellEnd"/>
+      <w:r>
+        <w:rPr>
+          <w:rFonts w:ascii="Courier" w:hAnsi="Courier" w:cs="STIXGeneral-Regular"/>
+          <w:sz w:val="18"/>
+          <w:szCs w:val="18"/>
+        </w:rPr>
+        <w:t>&lt;</w:t>
+      </w:r>
+      <w:proofErr w:type="spellStart"/>
+      <w:r>
+        <w:rPr>
+          <w:rFonts w:ascii="Courier" w:hAnsi="Courier" w:cs="STIXGeneral-Regular"/>
+          <w:sz w:val="18"/>
+          <w:szCs w:val="18"/>
+        </w:rPr>
+        <w:t>dim,degree</w:t>
+      </w:r>
+      <w:proofErr w:type="spellEnd"/>
+      <w:r>
+        <w:rPr>
+          <w:rFonts w:ascii="Courier" w:hAnsi="Courier" w:cs="STIXGeneral-Regular"/>
+          <w:sz w:val="18"/>
+          <w:szCs w:val="18"/>
+        </w:rPr>
+        <w:t>&gt;::</w:t>
+      </w:r>
+      <w:proofErr w:type="spellStart"/>
+      <w:r>
+        <w:rPr>
+          <w:rFonts w:ascii="Courier" w:hAnsi="Courier" w:cs="STIXGeneral-Regular"/>
+          <w:sz w:val="18"/>
+          <w:szCs w:val="18"/>
+        </w:rPr>
+        <w:t>makeTriangulation</w:t>
+      </w:r>
+      <w:proofErr w:type="spellEnd"/>
+      <w:r>
+        <w:rPr>
+          <w:rFonts w:ascii="Courier" w:hAnsi="Courier" w:cs="STIXGeneral-Regular"/>
+          <w:sz w:val="18"/>
+          <w:szCs w:val="18"/>
+        </w:rPr>
+        <w:t xml:space="preserve">(parallel::distributed::Triangulation&lt;dim&gt; &amp; </w:t>
+      </w:r>
+      <w:proofErr w:type="spellStart"/>
+      <w:r>
+        <w:rPr>
+          <w:rFonts w:ascii="Courier" w:hAnsi="Courier" w:cs="STIXGeneral-Regular"/>
+          <w:sz w:val="18"/>
+          <w:szCs w:val="18"/>
+        </w:rPr>
+        <w:t>tria</w:t>
+      </w:r>
+      <w:proofErr w:type="spellEnd"/>
+      <w:r>
+        <w:rPr>
+          <w:rFonts w:ascii="Courier" w:hAnsi="Courier" w:cs="STIXGeneral-Regular"/>
+          <w:sz w:val="18"/>
+          <w:szCs w:val="18"/>
+        </w:rPr>
+        <w:t xml:space="preserve">) </w:t>
+      </w:r>
+      <w:proofErr w:type="spellStart"/>
+      <w:r>
+        <w:rPr>
+          <w:rFonts w:ascii="Courier" w:hAnsi="Courier" w:cs="STIXGeneral-Regular"/>
+          <w:sz w:val="18"/>
+          <w:szCs w:val="18"/>
+        </w:rPr>
+        <w:t>const</w:t>
+      </w:r>
+      <w:proofErr w:type="spellEnd"/>
+      <w:r>
+        <w:rPr>
+          <w:rFonts w:ascii="Courier" w:hAnsi="Courier" w:cs="STIXGeneral-Regular"/>
+          <w:sz w:val="18"/>
+          <w:szCs w:val="18"/>
+        </w:rPr>
+        <w:t>{</w:t>
       </w:r>
     </w:p>
     <w:p>
@@ -2628,7 +3005,117 @@
           <w:sz w:val="18"/>
           <w:szCs w:val="18"/>
         </w:rPr>
-        <w:t xml:space="preserve">    GridGenerator::hyper_ball (tria, Point&lt;dim&gt;(userInputs.domain_size[0],userInputs.domain_size[1]/2.0), userInputs.domain_size[1]/2.0);</w:t>
+        <w:t xml:space="preserve">    </w:t>
+      </w:r>
+      <w:proofErr w:type="spellStart"/>
+      <w:r>
+        <w:rPr>
+          <w:rFonts w:ascii="Courier" w:hAnsi="Courier" w:cs="STIXGeneral-Regular"/>
+          <w:sz w:val="18"/>
+          <w:szCs w:val="18"/>
+        </w:rPr>
+        <w:t>GridGenerator</w:t>
+      </w:r>
+      <w:proofErr w:type="spellEnd"/>
+      <w:proofErr w:type="gramStart"/>
+      <w:r>
+        <w:rPr>
+          <w:rFonts w:ascii="Courier" w:hAnsi="Courier" w:cs="STIXGeneral-Regular"/>
+          <w:sz w:val="18"/>
+          <w:szCs w:val="18"/>
+        </w:rPr>
+        <w:t>::</w:t>
+      </w:r>
+      <w:proofErr w:type="spellStart"/>
+      <w:proofErr w:type="gramEnd"/>
+      <w:r>
+        <w:rPr>
+          <w:rFonts w:ascii="Courier" w:hAnsi="Courier" w:cs="STIXGeneral-Regular"/>
+          <w:sz w:val="18"/>
+          <w:szCs w:val="18"/>
+        </w:rPr>
+        <w:t>hyper_ball</w:t>
+      </w:r>
+      <w:proofErr w:type="spellEnd"/>
+      <w:r>
+        <w:rPr>
+          <w:rFonts w:ascii="Courier" w:hAnsi="Courier" w:cs="STIXGeneral-Regular"/>
+          <w:sz w:val="18"/>
+          <w:szCs w:val="18"/>
+        </w:rPr>
+        <w:t xml:space="preserve"> (</w:t>
+      </w:r>
+      <w:proofErr w:type="spellStart"/>
+      <w:r>
+        <w:rPr>
+          <w:rFonts w:ascii="Courier" w:hAnsi="Courier" w:cs="STIXGeneral-Regular"/>
+          <w:sz w:val="18"/>
+          <w:szCs w:val="18"/>
+        </w:rPr>
+        <w:t>tria</w:t>
+      </w:r>
+      <w:proofErr w:type="spellEnd"/>
+      <w:r>
+        <w:rPr>
+          <w:rFonts w:ascii="Courier" w:hAnsi="Courier" w:cs="STIXGeneral-Regular"/>
+          <w:sz w:val="18"/>
+          <w:szCs w:val="18"/>
+        </w:rPr>
+        <w:t>, Point&lt;dim&gt;(</w:t>
+      </w:r>
+      <w:proofErr w:type="spellStart"/>
+      <w:r>
+        <w:rPr>
+          <w:rFonts w:ascii="Courier" w:hAnsi="Courier" w:cs="STIXGeneral-Regular"/>
+          <w:sz w:val="18"/>
+          <w:szCs w:val="18"/>
+        </w:rPr>
+        <w:t>userInputs.domain_size</w:t>
+      </w:r>
+      <w:proofErr w:type="spellEnd"/>
+      <w:r>
+        <w:rPr>
+          <w:rFonts w:ascii="Courier" w:hAnsi="Courier" w:cs="STIXGeneral-Regular"/>
+          <w:sz w:val="18"/>
+          <w:szCs w:val="18"/>
+        </w:rPr>
+        <w:t>[0],</w:t>
+      </w:r>
+      <w:proofErr w:type="spellStart"/>
+      <w:r>
+        <w:rPr>
+          <w:rFonts w:ascii="Courier" w:hAnsi="Courier" w:cs="STIXGeneral-Regular"/>
+          <w:sz w:val="18"/>
+          <w:szCs w:val="18"/>
+        </w:rPr>
+        <w:t>userInputs.domain_size</w:t>
+      </w:r>
+      <w:proofErr w:type="spellEnd"/>
+      <w:r>
+        <w:rPr>
+          <w:rFonts w:ascii="Courier" w:hAnsi="Courier" w:cs="STIXGeneral-Regular"/>
+          <w:sz w:val="18"/>
+          <w:szCs w:val="18"/>
+        </w:rPr>
+        <w:t xml:space="preserve">[1]/2.0), </w:t>
+      </w:r>
+      <w:proofErr w:type="spellStart"/>
+      <w:r>
+        <w:rPr>
+          <w:rFonts w:ascii="Courier" w:hAnsi="Courier" w:cs="STIXGeneral-Regular"/>
+          <w:sz w:val="18"/>
+          <w:szCs w:val="18"/>
+        </w:rPr>
+        <w:t>userInputs.domain_size</w:t>
+      </w:r>
+      <w:proofErr w:type="spellEnd"/>
+      <w:r>
+        <w:rPr>
+          <w:rFonts w:ascii="Courier" w:hAnsi="Courier" w:cs="STIXGeneral-Regular"/>
+          <w:sz w:val="18"/>
+          <w:szCs w:val="18"/>
+        </w:rPr>
+        <w:t>[1]/2.0);</w:t>
       </w:r>
     </w:p>
     <w:p>
@@ -2675,7 +3162,97 @@
           <w:sz w:val="18"/>
           <w:szCs w:val="18"/>
         </w:rPr>
-        <w:t xml:space="preserve">    static const SphericalManifold&lt;dim&gt; boundary(Point&lt;dim&gt;(userInputs.domain_size[0],userInputs.domain_size[1]/2.0));</w:t>
+        <w:t xml:space="preserve">    </w:t>
+      </w:r>
+      <w:proofErr w:type="gramStart"/>
+      <w:r>
+        <w:rPr>
+          <w:rFonts w:ascii="Courier" w:hAnsi="Courier" w:cs="STIXGeneral-Regular"/>
+          <w:sz w:val="18"/>
+          <w:szCs w:val="18"/>
+        </w:rPr>
+        <w:t>static</w:t>
+      </w:r>
+      <w:proofErr w:type="gramEnd"/>
+      <w:r>
+        <w:rPr>
+          <w:rFonts w:ascii="Courier" w:hAnsi="Courier" w:cs="STIXGeneral-Regular"/>
+          <w:sz w:val="18"/>
+          <w:szCs w:val="18"/>
+        </w:rPr>
+        <w:t xml:space="preserve"> </w:t>
+      </w:r>
+      <w:proofErr w:type="spellStart"/>
+      <w:r>
+        <w:rPr>
+          <w:rFonts w:ascii="Courier" w:hAnsi="Courier" w:cs="STIXGeneral-Regular"/>
+          <w:sz w:val="18"/>
+          <w:szCs w:val="18"/>
+        </w:rPr>
+        <w:t>const</w:t>
+      </w:r>
+      <w:proofErr w:type="spellEnd"/>
+      <w:r>
+        <w:rPr>
+          <w:rFonts w:ascii="Courier" w:hAnsi="Courier" w:cs="STIXGeneral-Regular"/>
+          <w:sz w:val="18"/>
+          <w:szCs w:val="18"/>
+        </w:rPr>
+        <w:t xml:space="preserve"> </w:t>
+      </w:r>
+      <w:proofErr w:type="spellStart"/>
+      <w:r>
+        <w:rPr>
+          <w:rFonts w:ascii="Courier" w:hAnsi="Courier" w:cs="STIXGeneral-Regular"/>
+          <w:sz w:val="18"/>
+          <w:szCs w:val="18"/>
+        </w:rPr>
+        <w:t>SphericalManifold</w:t>
+      </w:r>
+      <w:proofErr w:type="spellEnd"/>
+      <w:r>
+        <w:rPr>
+          <w:rFonts w:ascii="Courier" w:hAnsi="Courier" w:cs="STIXGeneral-Regular"/>
+          <w:sz w:val="18"/>
+          <w:szCs w:val="18"/>
+        </w:rPr>
+        <w:t>&lt;dim&gt; boundary(Point&lt;dim&gt;(</w:t>
+      </w:r>
+      <w:proofErr w:type="spellStart"/>
+      <w:r>
+        <w:rPr>
+          <w:rFonts w:ascii="Courier" w:hAnsi="Courier" w:cs="STIXGeneral-Regular"/>
+          <w:sz w:val="18"/>
+          <w:szCs w:val="18"/>
+        </w:rPr>
+        <w:t>userInputs.domain_size</w:t>
+      </w:r>
+      <w:proofErr w:type="spellEnd"/>
+      <w:r>
+        <w:rPr>
+          <w:rFonts w:ascii="Courier" w:hAnsi="Courier" w:cs="STIXGeneral-Regular"/>
+          <w:sz w:val="18"/>
+          <w:szCs w:val="18"/>
+        </w:rPr>
+        <w:t>[0],</w:t>
+      </w:r>
+      <w:proofErr w:type="spellStart"/>
+      <w:r>
+        <w:rPr>
+          <w:rFonts w:ascii="Courier" w:hAnsi="Courier" w:cs="STIXGeneral-Regular"/>
+          <w:sz w:val="18"/>
+          <w:szCs w:val="18"/>
+        </w:rPr>
+        <w:t>userInputs.domain_size</w:t>
+      </w:r>
+      <w:proofErr w:type="spellEnd"/>
+      <w:r>
+        <w:rPr>
+          <w:rFonts w:ascii="Courier" w:hAnsi="Courier" w:cs="STIXGeneral-Regular"/>
+          <w:sz w:val="18"/>
+          <w:szCs w:val="18"/>
+        </w:rPr>
+        <w:t>[1]/2.0));</w:t>
       </w:r>
     </w:p>
     <w:p>
@@ -2693,7 +3270,35 @@
           <w:sz w:val="18"/>
           <w:szCs w:val="18"/>
         </w:rPr>
-        <w:t xml:space="preserve">    tria.set_manifold(0,boundary);</w:t>
+        <w:t xml:space="preserve">    </w:t>
+      </w:r>
+      <w:proofErr w:type="spellStart"/>
+      <w:proofErr w:type="gramStart"/>
+      <w:r>
+        <w:rPr>
+          <w:rFonts w:ascii="Courier" w:hAnsi="Courier" w:cs="STIXGeneral-Regular"/>
+          <w:sz w:val="18"/>
+          <w:szCs w:val="18"/>
+        </w:rPr>
+        <w:t>tria.set</w:t>
+      </w:r>
+      <w:proofErr w:type="gramEnd"/>
+      <w:r>
+        <w:rPr>
+          <w:rFonts w:ascii="Courier" w:hAnsi="Courier" w:cs="STIXGeneral-Regular"/>
+          <w:sz w:val="18"/>
+          <w:szCs w:val="18"/>
+        </w:rPr>
+        <w:t>_manifold</w:t>
+      </w:r>
+      <w:proofErr w:type="spellEnd"/>
+      <w:r>
+        <w:rPr>
+          <w:rFonts w:ascii="Courier" w:hAnsi="Courier" w:cs="STIXGeneral-Regular"/>
+          <w:sz w:val="18"/>
+          <w:szCs w:val="18"/>
+        </w:rPr>
+        <w:t>(0,boundary);</w:t>
       </w:r>
     </w:p>
     <w:p>
@@ -2726,24 +3331,108 @@
     </w:p>
     <w:p>
       <w:pPr>
+        <w:ind w:left="2160"/>
+        <w:rPr>
+          <w:rFonts w:ascii="Courier" w:hAnsi="Courier" w:cs="STIXGeneral-Regular"/>
+          <w:sz w:val="18"/>
+          <w:szCs w:val="18"/>
+        </w:rPr>
+      </w:pPr>
+    </w:p>
+    <w:p>
+      <w:pPr>
         <w:pStyle w:val="ListParagraph"/>
         <w:ind w:left="1440"/>
         <w:rPr>
+          <w:rFonts w:ascii="Courier" w:hAnsi="Courier" w:cs="STIXGeneral-Regular"/>
+          <w:sz w:val="18"/>
+          <w:szCs w:val="18"/>
+        </w:rPr>
+      </w:pPr>
+      <w:r>
+        <w:rPr>
           <w:rFonts w:ascii="Cambria" w:hAnsi="Cambria" w:cs="STIXGeneral-Regular"/>
         </w:rPr>
-      </w:pPr>
+        <w:t xml:space="preserve">At the top of </w:t>
+      </w:r>
+      <w:proofErr w:type="spellStart"/>
       <w:r>
         <w:rPr>
           <w:rFonts w:ascii="Cambria" w:hAnsi="Cambria" w:cs="STIXGeneral-Regular"/>
         </w:rPr>
-        <w:t xml:space="preserve">This will override the “makeTriangulation” function </w:t>
-      </w:r>
+        <w:t>customPDE.h</w:t>
+      </w:r>
+      <w:proofErr w:type="spellEnd"/>
       <w:r>
         <w:rPr>
           <w:rFonts w:ascii="Cambria" w:hAnsi="Cambria" w:cs="STIXGeneral-Regular"/>
         </w:rPr>
-        <w:t>in the MatrixFreePDE class that can only create rectangular meshes. Instead, this function uses the “hyper_ball” mesh generator from deal.II that creates circular or spherical domains. Other mesh shapes that deal.II can generate are given here:</w:t>
-      </w:r>
+        <w:t xml:space="preserve"> add:</w:t>
+      </w:r>
+    </w:p>
+    <w:p>
+      <w:pPr>
+        <w:ind w:left="2160"/>
+        <w:rPr>
+          <w:rFonts w:ascii="Courier" w:hAnsi="Courier" w:cs="STIXGeneral-Regular"/>
+          <w:sz w:val="18"/>
+          <w:szCs w:val="18"/>
+        </w:rPr>
+      </w:pPr>
+      <w:r>
+        <w:rPr>
+          <w:rFonts w:ascii="Courier" w:hAnsi="Courier" w:cs="STIXGeneral-Regular"/>
+          <w:sz w:val="18"/>
+          <w:szCs w:val="18"/>
+        </w:rPr>
+        <w:t>#</w:t>
+      </w:r>
+      <w:proofErr w:type="gramStart"/>
+      <w:r>
+        <w:rPr>
+          <w:rFonts w:ascii="Courier" w:hAnsi="Courier" w:cs="STIXGeneral-Regular"/>
+          <w:sz w:val="18"/>
+          <w:szCs w:val="18"/>
+        </w:rPr>
+        <w:t>include</w:t>
+      </w:r>
+      <w:proofErr w:type="gramEnd"/>
+      <w:r>
+        <w:rPr>
+          <w:rFonts w:ascii="Courier" w:hAnsi="Courier" w:cs="STIXGeneral-Regular"/>
+          <w:sz w:val="18"/>
+          <w:szCs w:val="18"/>
+        </w:rPr>
+        <w:t> &lt;deal.II/grid/</w:t>
+      </w:r>
+      <w:proofErr w:type="spellStart"/>
+      <w:r>
+        <w:rPr>
+          <w:rFonts w:ascii="Courier" w:hAnsi="Courier" w:cs="STIXGeneral-Regular"/>
+          <w:sz w:val="18"/>
+          <w:szCs w:val="18"/>
+        </w:rPr>
+        <w:t>grid_generator.h</w:t>
+      </w:r>
+      <w:proofErr w:type="spellEnd"/>
+      <w:r>
+        <w:rPr>
+          <w:rFonts w:ascii="Courier" w:hAnsi="Courier" w:cs="STIXGeneral-Regular"/>
+          <w:sz w:val="18"/>
+          <w:szCs w:val="18"/>
+        </w:rPr>
+        <w:t>&gt;</w:t>
+      </w:r>
+    </w:p>
+    <w:p>
+      <w:pPr>
+        <w:ind w:left="2160"/>
+        <w:rPr>
+          <w:rFonts w:ascii="Courier" w:hAnsi="Courier" w:cs="STIXGeneral-Regular"/>
+          <w:sz w:val="18"/>
+          <w:szCs w:val="18"/>
+        </w:rPr>
+      </w:pPr>
     </w:p>
     <w:p>
       <w:pPr>
@@ -2757,7 +3446,112 @@
         <w:rPr>
           <w:rFonts w:ascii="Cambria" w:hAnsi="Cambria" w:cs="STIXGeneral-Regular"/>
         </w:rPr>
-        <w:t>https://www.dealii.org/8.5.0/doxygen/deal.II/namespaceGridGenerator.html.</w:t>
+        <w:t>This will override the “</w:t>
+      </w:r>
+      <w:proofErr w:type="spellStart"/>
+      <w:r>
+        <w:rPr>
+          <w:rFonts w:ascii="Cambria" w:hAnsi="Cambria" w:cs="STIXGeneral-Regular"/>
+        </w:rPr>
+        <w:t>makeTriangulation</w:t>
+      </w:r>
+      <w:proofErr w:type="spellEnd"/>
+      <w:r>
+        <w:rPr>
+          <w:rFonts w:ascii="Cambria" w:hAnsi="Cambria" w:cs="STIXGeneral-Regular"/>
+        </w:rPr>
+        <w:t xml:space="preserve">” function </w:t>
+      </w:r>
+      <w:r>
+        <w:rPr>
+          <w:rFonts w:ascii="Cambria" w:hAnsi="Cambria" w:cs="STIXGeneral-Regular"/>
+        </w:rPr>
+        <w:t xml:space="preserve">in the </w:t>
+      </w:r>
+      <w:proofErr w:type="spellStart"/>
+      <w:r>
+        <w:rPr>
+          <w:rFonts w:ascii="Cambria" w:hAnsi="Cambria" w:cs="STIXGeneral-Regular"/>
+        </w:rPr>
+        <w:t>MatrixFreePDE</w:t>
+      </w:r>
+      <w:proofErr w:type="spellEnd"/>
+      <w:r>
+        <w:rPr>
+          <w:rFonts w:ascii="Cambria" w:hAnsi="Cambria" w:cs="STIXGeneral-Regular"/>
+        </w:rPr>
+        <w:t xml:space="preserve"> class that can only create rectangular meshes. Instead, this function uses the “</w:t>
+      </w:r>
+      <w:proofErr w:type="spellStart"/>
+      <w:r>
+        <w:rPr>
+          <w:rFonts w:ascii="Cambria" w:hAnsi="Cambria" w:cs="STIXGeneral-Regular"/>
+        </w:rPr>
+        <w:t>hyper_ball</w:t>
+      </w:r>
+      <w:proofErr w:type="spellEnd"/>
+      <w:r>
+        <w:rPr>
+          <w:rFonts w:ascii="Cambria" w:hAnsi="Cambria" w:cs="STIXGeneral-Regular"/>
+        </w:rPr>
+        <w:t xml:space="preserve">” mesh generator from </w:t>
+      </w:r>
+      <w:proofErr w:type="gramStart"/>
+      <w:r>
+        <w:rPr>
+          <w:rFonts w:ascii="Cambria" w:hAnsi="Cambria" w:cs="STIXGeneral-Regular"/>
+        </w:rPr>
+        <w:t>deal.II</w:t>
+      </w:r>
+      <w:proofErr w:type="gramEnd"/>
+      <w:r>
+        <w:rPr>
+          <w:rFonts w:ascii="Cambria" w:hAnsi="Cambria" w:cs="STIXGeneral-Regular"/>
+        </w:rPr>
+        <w:t xml:space="preserve"> that creates circular or spherical domains. Other mesh shapes that </w:t>
+      </w:r>
+      <w:proofErr w:type="gramStart"/>
+      <w:r>
+        <w:rPr>
+          <w:rFonts w:ascii="Cambria" w:hAnsi="Cambria" w:cs="STIXGeneral-Regular"/>
+        </w:rPr>
+        <w:t>deal.II</w:t>
+      </w:r>
+      <w:proofErr w:type="gramEnd"/>
+      <w:r>
+        <w:rPr>
+          <w:rFonts w:ascii="Cambria" w:hAnsi="Cambria" w:cs="STIXGeneral-Regular"/>
+        </w:rPr>
+        <w:t xml:space="preserve"> can generate are given here:</w:t>
+      </w:r>
+    </w:p>
+    <w:p>
+      <w:pPr>
+        <w:pStyle w:val="ListParagraph"/>
+        <w:ind w:left="1440"/>
+        <w:rPr>
+          <w:rFonts w:ascii="Cambria" w:hAnsi="Cambria" w:cs="STIXGeneral-Regular"/>
+        </w:rPr>
+      </w:pPr>
+      <w:r>
+        <w:rPr>
+          <w:rFonts w:ascii="Cambria" w:hAnsi="Cambria" w:cs="STIXGeneral-Regular"/>
+        </w:rPr>
+        <w:t>https://www.dealii.org/8.5.0/doxygen/</w:t>
+      </w:r>
+      <w:proofErr w:type="gramStart"/>
+      <w:r>
+        <w:rPr>
+          <w:rFonts w:ascii="Cambria" w:hAnsi="Cambria" w:cs="STIXGeneral-Regular"/>
+        </w:rPr>
+        <w:t>deal.II</w:t>
+      </w:r>
+      <w:proofErr w:type="gramEnd"/>
+      <w:r>
+        <w:rPr>
+          <w:rFonts w:ascii="Cambria" w:hAnsi="Cambria" w:cs="STIXGeneral-Regular"/>
+        </w:rPr>
+        <w:t>/namespaceGridGenerator.html.</w:t>
       </w:r>
     </w:p>
     <w:p>
@@ -3398,6 +4192,11 @@
     <w:basedOn w:val="DefaultParagraphFont"/>
     <w:rsid w:val="00655F26"/>
   </w:style>
+  <w:style w:type="character" w:customStyle="1" w:styleId="m8039693265957950031styled-by-prettify">
+    <w:name w:val="m_8039693265957950031styled-by-prettify"/>
+    <w:basedOn w:val="DefaultParagraphFont"/>
+    <w:rsid w:val="00707F15"/>
+  </w:style>
 </w:styles>
 </file>
 
@@ -3641,6 +4440,11 @@
     <w:name w:val="pl-c1"/>
     <w:basedOn w:val="DefaultParagraphFont"/>
     <w:rsid w:val="00655F26"/>
+  </w:style>
+  <w:style w:type="character" w:customStyle="1" w:styleId="m8039693265957950031styled-by-prettify">
+    <w:name w:val="m_8039693265957950031styled-by-prettify"/>
+    <w:basedOn w:val="DefaultParagraphFont"/>
+    <w:rsid w:val="00707F15"/>
   </w:style>
 </w:styles>
 </file>
@@ -3970,7 +4774,7 @@
 </file>
 
 <file path=customXml/itemProps1.xml><?xml version="1.0" encoding="utf-8"?>
-<ds:datastoreItem xmlns:ds="http://schemas.openxmlformats.org/officeDocument/2006/customXml" ds:itemID="{D1F3A7C3-AB28-6D44-99BE-18032935B70F}">
+<ds:datastoreItem xmlns:ds="http://schemas.openxmlformats.org/officeDocument/2006/customXml" ds:itemID="{92A66CEE-6239-4E48-A7DB-E781D47E2884}">
   <ds:schemaRefs>
     <ds:schemaRef ds:uri="http://schemas.openxmlformats.org/officeDocument/2006/bibliography"/>
   </ds:schemaRefs>

</xml_diff>

<commit_message>
Updated for the 2021 workshop
</commit_message>
<xml_diff>
--- a/PRISMS-PF Exercises.docx
+++ b/PRISMS-PF Exercises.docx
@@ -1,6 +1,6 @@
 
 <file path=word/document.xml><?xml version="1.0" encoding="utf-8"?>
-<w:document xmlns:wpc="http://schemas.microsoft.com/office/word/2010/wordprocessingCanvas" xmlns:mo="http://schemas.microsoft.com/office/mac/office/2008/main" xmlns:mc="http://schemas.openxmlformats.org/markup-compatibility/2006" xmlns:mv="urn:schemas-microsoft-com:mac:vml" xmlns:o="urn:schemas-microsoft-com:office:office" xmlns:r="http://schemas.openxmlformats.org/officeDocument/2006/relationships" xmlns:m="http://schemas.openxmlformats.org/officeDocument/2006/math" xmlns:v="urn:schemas-microsoft-com:vml" xmlns:wp14="http://schemas.microsoft.com/office/word/2010/wordprocessingDrawing" xmlns:wp="http://schemas.openxmlformats.org/drawingml/2006/wordprocessingDrawing" xmlns:w10="urn:schemas-microsoft-com:office:word" xmlns:w="http://schemas.openxmlformats.org/wordprocessingml/2006/main" xmlns:w14="http://schemas.microsoft.com/office/word/2010/wordml" xmlns:wpg="http://schemas.microsoft.com/office/word/2010/wordprocessingGroup" xmlns:wpi="http://schemas.microsoft.com/office/word/2010/wordprocessingInk" xmlns:wne="http://schemas.microsoft.com/office/word/2006/wordml" xmlns:wps="http://schemas.microsoft.com/office/word/2010/wordprocessingShape" mc:Ignorable="w14 wp14">
+<w:document xmlns:wpc="http://schemas.microsoft.com/office/word/2010/wordprocessingCanvas" xmlns:cx="http://schemas.microsoft.com/office/drawing/2014/chartex" xmlns:cx1="http://schemas.microsoft.com/office/drawing/2015/9/8/chartex" xmlns:cx2="http://schemas.microsoft.com/office/drawing/2015/10/21/chartex" xmlns:cx3="http://schemas.microsoft.com/office/drawing/2016/5/9/chartex" xmlns:cx4="http://schemas.microsoft.com/office/drawing/2016/5/10/chartex" xmlns:cx5="http://schemas.microsoft.com/office/drawing/2016/5/11/chartex" xmlns:cx6="http://schemas.microsoft.com/office/drawing/2016/5/12/chartex" xmlns:cx7="http://schemas.microsoft.com/office/drawing/2016/5/13/chartex" xmlns:cx8="http://schemas.microsoft.com/office/drawing/2016/5/14/chartex" xmlns:mc="http://schemas.openxmlformats.org/markup-compatibility/2006" xmlns:aink="http://schemas.microsoft.com/office/drawing/2016/ink" xmlns:am3d="http://schemas.microsoft.com/office/drawing/2017/model3d" xmlns:o="urn:schemas-microsoft-com:office:office" xmlns:r="http://schemas.openxmlformats.org/officeDocument/2006/relationships" xmlns:m="http://schemas.openxmlformats.org/officeDocument/2006/math" xmlns:v="urn:schemas-microsoft-com:vml" xmlns:wp14="http://schemas.microsoft.com/office/word/2010/wordprocessingDrawing" xmlns:wp="http://schemas.openxmlformats.org/drawingml/2006/wordprocessingDrawing" xmlns:w10="urn:schemas-microsoft-com:office:word" xmlns:w="http://schemas.openxmlformats.org/wordprocessingml/2006/main" xmlns:w14="http://schemas.microsoft.com/office/word/2010/wordml" xmlns:w15="http://schemas.microsoft.com/office/word/2012/wordml" xmlns:w16cex="http://schemas.microsoft.com/office/word/2018/wordml/cex" xmlns:w16cid="http://schemas.microsoft.com/office/word/2016/wordml/cid" xmlns:w16="http://schemas.microsoft.com/office/word/2018/wordml" xmlns:w16se="http://schemas.microsoft.com/office/word/2015/wordml/symex" xmlns:wpg="http://schemas.microsoft.com/office/word/2010/wordprocessingGroup" xmlns:wpi="http://schemas.microsoft.com/office/word/2010/wordprocessingInk" xmlns:wne="http://schemas.microsoft.com/office/word/2006/wordml" xmlns:wps="http://schemas.microsoft.com/office/word/2010/wordprocessingShape" mc:Ignorable="w14 w15 w16se w16cid w16 w16cex wp14">
   <w:body>
     <w:p>
       <w:pPr>
@@ -38,37 +38,61 @@
     </w:p>
     <w:p>
       <w:pPr>
-        <w:jc w:val="center"/>
-      </w:pPr>
-      <w:r>
-        <w:t xml:space="preserve">Here is a set of exercises to familiarize </w:t>
-      </w:r>
-      <w:proofErr w:type="gramStart"/>
-      <w:r>
-        <w:t>yourself</w:t>
-      </w:r>
-      <w:proofErr w:type="gramEnd"/>
-      <w:r>
-        <w:t xml:space="preserve"> with PRISMS-PF. Most users find that these problems take several hours to complete in a training environment where questions can be answered in real time. The problems are approximately in ascending order of difficulty. We recommend copying and renaming t</w:t>
-      </w:r>
-      <w:r>
+        <w:jc w:val="both"/>
+      </w:pPr>
+      <w:r>
+        <w:t xml:space="preserve">Here is a set of exercises to familiarize yourself with PRISMS-PF. Most users find that these problems take several hours to complete in a training environment where questions can be answered in real time. The problems are approximately in ascending order of difficulty. We recommend </w:t>
+      </w:r>
+      <w:r>
+        <w:rPr>
+          <w:b/>
+          <w:bCs/>
+        </w:rPr>
+        <w:t>copying and renaming t</w:t>
+      </w:r>
+      <w:r>
+        <w:rPr>
+          <w:b/>
+          <w:bCs/>
+        </w:rPr>
         <w:t>he example app</w:t>
       </w:r>
-      <w:bookmarkStart w:id="0" w:name="_GoBack"/>
-      <w:bookmarkEnd w:id="0"/>
-      <w:r>
+      <w:r>
+        <w:rPr>
+          <w:b/>
+          <w:bCs/>
+        </w:rPr>
         <w:t xml:space="preserve"> directories before m</w:t>
       </w:r>
       <w:r>
-        <w:t xml:space="preserve">aking modifications so that you still have the original versions to refer to. </w:t>
-      </w:r>
-      <w:r>
+        <w:rPr>
+          <w:b/>
+          <w:bCs/>
+        </w:rPr>
+        <w:t>aking modifications</w:t>
+      </w:r>
+      <w:r>
+        <w:t xml:space="preserve"> so that you still have the original versions to refer to. </w:t>
+      </w:r>
+      <w:r>
+        <w:rPr>
+          <w:b/>
+          <w:bCs/>
+        </w:rPr>
         <w:t>D</w:t>
       </w:r>
       <w:r>
+        <w:rPr>
+          <w:b/>
+          <w:bCs/>
+        </w:rPr>
         <w:t>elete the file “CMakeCache.txt”</w:t>
       </w:r>
       <w:r>
+        <w:rPr>
+          <w:b/>
+          <w:bCs/>
+        </w:rPr>
         <w:t xml:space="preserve"> in the newly created directory</w:t>
       </w:r>
       <w:r>
@@ -116,7 +140,7 @@
         <w:pStyle w:val="ListParagraph"/>
         <w:numPr>
           <w:ilvl w:val="1"/>
-          <w:numId w:val="1"/>
+          <w:numId w:val="6"/>
         </w:numPr>
       </w:pPr>
       <w:r>
@@ -168,7 +192,7 @@
                     </pic:cNvPicPr>
                   </pic:nvPicPr>
                   <pic:blipFill>
-                    <a:blip r:embed="rId7">
+                    <a:blip r:embed="rId6">
                       <a:extLst>
                         <a:ext uri="{28A0092B-C50C-407E-A947-70E740481C1C}">
                           <a14:useLocalDpi xmlns:a14="http://schemas.microsoft.com/office/drawing/2010/main" val="0"/>
@@ -243,21 +267,29 @@
         <w:pStyle w:val="ListParagraph"/>
         <w:numPr>
           <w:ilvl w:val="1"/>
-          <w:numId w:val="1"/>
+          <w:numId w:val="7"/>
         </w:numPr>
       </w:pPr>
       <w:r>
         <w:t>Copy the ad</w:t>
       </w:r>
       <w:r>
-        <w:t>aptivity section of parameters</w:t>
+        <w:t xml:space="preserve">aptivity section of </w:t>
+      </w:r>
+      <w:proofErr w:type="spellStart"/>
+      <w:r>
+        <w:t>parameters</w:t>
       </w:r>
       <w:r>
         <w:t>_adaptive</w:t>
       </w:r>
       <w:r>
-        <w:t>.in</w:t>
-      </w:r>
+        <w:t>.</w:t>
+      </w:r>
+      <w:r>
+        <w:t>prm</w:t>
+      </w:r>
+      <w:proofErr w:type="spellEnd"/>
       <w:r>
         <w:t xml:space="preserve"> from the </w:t>
       </w:r>
@@ -267,7 +299,15 @@
       </w:r>
       <w:proofErr w:type="spellEnd"/>
       <w:r>
-        <w:t xml:space="preserve"> application into the Allen-Cahn application</w:t>
+        <w:t xml:space="preserve"> application into the </w:t>
+      </w:r>
+      <w:proofErr w:type="spellStart"/>
+      <w:r>
+        <w:t>allenCahn</w:t>
+      </w:r>
+      <w:proofErr w:type="spellEnd"/>
+      <w:r>
+        <w:t xml:space="preserve"> application</w:t>
       </w:r>
       <w:r>
         <w:t>, changing the variable that determines the mesh adaptivity from “c” to “n”</w:t>
@@ -282,7 +322,13 @@
         <w:t>See how much you can decrease the run time by using adaptivity, adjusting the parameters so that the solution doesn’t change significantly.</w:t>
       </w:r>
       <w:r>
-        <w:t xml:space="preserve"> (Note that the initial refine factor should be between the max and min levels of refinement.)</w:t>
+        <w:t xml:space="preserve"> (Note that the initial </w:t>
+      </w:r>
+      <w:r>
+        <w:t>R</w:t>
+      </w:r>
+      <w:r>
+        <w:t>efine factor should be between the max and min levels of refinement.)</w:t>
       </w:r>
     </w:p>
     <w:p>
@@ -290,7 +336,7 @@
         <w:pStyle w:val="ListParagraph"/>
         <w:numPr>
           <w:ilvl w:val="1"/>
-          <w:numId w:val="1"/>
+          <w:numId w:val="7"/>
         </w:numPr>
       </w:pPr>
       <w:r>
@@ -311,19 +357,11 @@
           <w:b/>
         </w:rPr>
       </w:pPr>
-      <w:proofErr w:type="spellStart"/>
       <w:r>
         <w:rPr>
           <w:b/>
         </w:rPr>
-        <w:t>Postprocessing</w:t>
-      </w:r>
-      <w:proofErr w:type="spellEnd"/>
-      <w:r>
-        <w:rPr>
-          <w:b/>
-        </w:rPr>
-        <w:t>:</w:t>
+        <w:t>Postprocessing:</w:t>
       </w:r>
     </w:p>
     <w:p>
@@ -363,19 +401,11 @@
         <w:pStyle w:val="ListParagraph"/>
         <w:numPr>
           <w:ilvl w:val="1"/>
-          <w:numId w:val="1"/>
+          <w:numId w:val="5"/>
         </w:numPr>
       </w:pPr>
       <w:r>
-        <w:t xml:space="preserve">Add a second </w:t>
-      </w:r>
-      <w:proofErr w:type="spellStart"/>
-      <w:r>
-        <w:t>postprocessing</w:t>
-      </w:r>
-      <w:proofErr w:type="spellEnd"/>
-      <w:r>
-        <w:t xml:space="preserve"> variable in the </w:t>
+        <w:t xml:space="preserve">Add a second postprocessing variable in the </w:t>
       </w:r>
       <w:proofErr w:type="spellStart"/>
       <w:r>
@@ -391,14 +421,20 @@
         <w:pStyle w:val="ListParagraph"/>
         <w:numPr>
           <w:ilvl w:val="1"/>
-          <w:numId w:val="1"/>
+          <w:numId w:val="5"/>
         </w:numPr>
       </w:pPr>
       <w:r>
         <w:t>Run a simulation and verify that the integral of the concentration is constant</w:t>
       </w:r>
       <w:r>
-        <w:t xml:space="preserve"> by examining the output in the file “integratedFields.txt”.</w:t>
+        <w:t xml:space="preserve"> </w:t>
+      </w:r>
+      <w:r>
+        <w:t xml:space="preserve">(the same value at every time step) </w:t>
+      </w:r>
+      <w:r>
+        <w:t>by examining the output in the file “integratedFields.txt”.</w:t>
       </w:r>
     </w:p>
     <w:p>
@@ -446,7 +482,27 @@
         <w:rPr>
           <w:i/>
         </w:rPr>
-        <w:t>Adding a third particle to the coupled Allen-Cahn/Cahn-Hilliard application</w:t>
+        <w:t xml:space="preserve">Adding a third particle to the </w:t>
+      </w:r>
+      <w:proofErr w:type="spellStart"/>
+      <w:r>
+        <w:rPr>
+          <w:i/>
+        </w:rPr>
+        <w:t>coupledCahnHilliardAllenCahn</w:t>
+      </w:r>
+      <w:proofErr w:type="spellEnd"/>
+      <w:r>
+        <w:rPr>
+          <w:i/>
+        </w:rPr>
+        <w:t xml:space="preserve"> </w:t>
+      </w:r>
+      <w:r>
+        <w:rPr>
+          <w:i/>
+        </w:rPr>
+        <w:t>application</w:t>
       </w:r>
     </w:p>
     <w:p>
@@ -536,7 +592,7 @@
         <w:pStyle w:val="ListParagraph"/>
         <w:numPr>
           <w:ilvl w:val="1"/>
-          <w:numId w:val="1"/>
+          <w:numId w:val="8"/>
         </w:numPr>
       </w:pPr>
       <w:r>
@@ -568,7 +624,7 @@
     <w:p>
       <w:pPr>
         <w:pStyle w:val="ListParagraph"/>
-        <w:ind w:left="1440"/>
+        <w:ind w:left="2160"/>
       </w:pPr>
       <m:oMathPara>
         <m:oMath>
@@ -702,14 +758,25 @@
         <w:pStyle w:val="ListParagraph"/>
         <w:numPr>
           <w:ilvl w:val="1"/>
-          <w:numId w:val="1"/>
+          <w:numId w:val="8"/>
         </w:numPr>
       </w:pPr>
       <w:r>
         <w:t>Make the necessary modifications</w:t>
       </w:r>
       <w:r>
-        <w:t xml:space="preserve"> to parameters.in, equations.cc</w:t>
+        <w:t xml:space="preserve"> to </w:t>
+      </w:r>
+      <w:proofErr w:type="spellStart"/>
+      <w:r>
+        <w:t>parameters.</w:t>
+      </w:r>
+      <w:r>
+        <w:t>prm</w:t>
+      </w:r>
+      <w:proofErr w:type="spellEnd"/>
+      <w:r>
+        <w:t>, equations.cc</w:t>
       </w:r>
       <w:r>
         <w:t xml:space="preserve">, and </w:t>
@@ -729,8 +796,16 @@
         <w:t>th</w:t>
       </w:r>
       <w:r>
-        <w:t xml:space="preserve"> order polynomial with coefficients set in parameters.in</w:t>
-      </w:r>
+        <w:t xml:space="preserve"> order polynomial with coefficients set in </w:t>
+      </w:r>
+      <w:proofErr w:type="spellStart"/>
+      <w:r>
+        <w:t>parameters.</w:t>
+      </w:r>
+      <w:r>
+        <w:t>prm</w:t>
+      </w:r>
+      <w:proofErr w:type="spellEnd"/>
       <w:r>
         <w:t xml:space="preserve"> as more “Model constants”.</w:t>
       </w:r>
@@ -740,7 +815,7 @@
         <w:pStyle w:val="ListParagraph"/>
         <w:numPr>
           <w:ilvl w:val="1"/>
-          <w:numId w:val="1"/>
+          <w:numId w:val="8"/>
         </w:numPr>
       </w:pPr>
       <w:r>
@@ -758,7 +833,7 @@
         <w:pStyle w:val="ListParagraph"/>
         <w:numPr>
           <w:ilvl w:val="1"/>
-          <w:numId w:val="1"/>
+          <w:numId w:val="8"/>
         </w:numPr>
       </w:pPr>
       <w:r>
@@ -767,7 +842,7 @@
     </w:p>
     <w:p>
       <w:pPr>
-        <w:pStyle w:val="ListParagraph"/>
+        <w:ind w:left="1080"/>
       </w:pPr>
       <m:oMathPara>
         <m:oMath>
@@ -903,17 +978,19 @@
     </w:p>
     <w:p>
       <w:pPr>
-        <w:pStyle w:val="ListParagraph"/>
-        <w:ind w:left="1440"/>
-      </w:pPr>
-      <w:proofErr w:type="gramStart"/>
-      <w:r>
-        <w:t>by</w:t>
-      </w:r>
-      <w:proofErr w:type="gramEnd"/>
-      <w:r>
-        <w:t xml:space="preserve"> changing the constants in parameters.in</w:t>
-      </w:r>
+        <w:ind w:left="720" w:firstLine="720"/>
+      </w:pPr>
+      <w:r>
+        <w:t xml:space="preserve">by changing the constants in </w:t>
+      </w:r>
+      <w:proofErr w:type="spellStart"/>
+      <w:r>
+        <w:t>parameters.</w:t>
+      </w:r>
+      <w:r>
+        <w:t>prm</w:t>
+      </w:r>
+      <w:proofErr w:type="spellEnd"/>
     </w:p>
     <w:p>
       <w:pPr>
@@ -988,7 +1065,7 @@
         <w:pStyle w:val="ListParagraph"/>
         <w:numPr>
           <w:ilvl w:val="1"/>
-          <w:numId w:val="1"/>
+          <w:numId w:val="9"/>
         </w:numPr>
       </w:pPr>
       <w:r>
@@ -1019,7 +1096,7 @@
         <w:pStyle w:val="ListParagraph"/>
         <w:numPr>
           <w:ilvl w:val="1"/>
-          <w:numId w:val="1"/>
+          <w:numId w:val="9"/>
         </w:numPr>
       </w:pPr>
       <w:r>
@@ -1061,7 +1138,7 @@
         <w:pStyle w:val="ListParagraph"/>
         <w:numPr>
           <w:ilvl w:val="1"/>
-          <w:numId w:val="1"/>
+          <w:numId w:val="9"/>
         </w:numPr>
       </w:pPr>
       <w:r>
@@ -1088,7 +1165,7 @@
         <w:pStyle w:val="ListParagraph"/>
         <w:numPr>
           <w:ilvl w:val="1"/>
-          <w:numId w:val="1"/>
+          <w:numId w:val="9"/>
         </w:numPr>
       </w:pPr>
       <w:r>
@@ -1098,7 +1175,19 @@
         <w:t xml:space="preserve"> BC that increases from 0 to +1</w:t>
       </w:r>
       <w:r>
-        <w:t xml:space="preserve"> over the course of the simulation (Hints: use a NON_UNIFORM_DIRICHLET boundary condition, and the current time can be accessed in non-uniform Dirichlet BC function via the variable “time”)</w:t>
+        <w:t xml:space="preserve"> over the course of the simulation (Hints: use a NON_UNIFORM_DIRICHLET boundary condition, and the current time can be accessed in non-uniform Dirichlet BC </w:t>
+      </w:r>
+      <w:r>
+        <w:t xml:space="preserve">in </w:t>
+      </w:r>
+      <w:r>
+        <w:t>function via the variable “time”</w:t>
+      </w:r>
+      <w:r>
+        <w:t>. This type of boundary condition must be set in ICs_and_BCs.cc</w:t>
+      </w:r>
+      <w:r>
+        <w:t>)</w:t>
       </w:r>
     </w:p>
     <w:p>
@@ -1128,7 +1217,7 @@
                     </pic:cNvPicPr>
                   </pic:nvPicPr>
                   <pic:blipFill>
-                    <a:blip r:embed="rId8">
+                    <a:blip r:embed="rId7">
                       <a:extLst>
                         <a:ext uri="{28A0092B-C50C-407E-A947-70E740481C1C}">
                           <a14:useLocalDpi xmlns:a14="http://schemas.microsoft.com/office/drawing/2010/main" val="0"/>
@@ -1297,7 +1386,27 @@
         <w:rPr>
           <w:i/>
         </w:rPr>
-        <w:t xml:space="preserve"> term to the Precipitate Evolution application</w:t>
+        <w:t xml:space="preserve"> term to the </w:t>
+      </w:r>
+      <w:proofErr w:type="spellStart"/>
+      <w:r>
+        <w:rPr>
+          <w:i/>
+        </w:rPr>
+        <w:t>p</w:t>
+      </w:r>
+      <w:r>
+        <w:rPr>
+          <w:i/>
+        </w:rPr>
+        <w:t>recipitateEvolution</w:t>
+      </w:r>
+      <w:proofErr w:type="spellEnd"/>
+      <w:r>
+        <w:rPr>
+          <w:i/>
+        </w:rPr>
+        <w:t xml:space="preserve"> application</w:t>
       </w:r>
     </w:p>
     <w:p>
@@ -1305,7 +1414,7 @@
         <w:pStyle w:val="ListParagraph"/>
         <w:numPr>
           <w:ilvl w:val="1"/>
-          <w:numId w:val="1"/>
+          <w:numId w:val="10"/>
         </w:numPr>
       </w:pPr>
       <w:r>
@@ -1318,7 +1427,16 @@
         <w:t>closer together and obser</w:t>
       </w:r>
       <w:r>
-        <w:t>ve what happens when they touch (space them far apart enough that it takes a few thousand time steps for this to happen).</w:t>
+        <w:t>ve what happens when they touch (</w:t>
+      </w:r>
+      <w:r>
+        <w:t xml:space="preserve">you may have to increase the total number of timesteps to observe </w:t>
+      </w:r>
+      <w:r>
+        <w:t>this effect</w:t>
+      </w:r>
+      <w:r>
+        <w:t>).</w:t>
       </w:r>
     </w:p>
     <w:p>
@@ -1326,7 +1444,7 @@
         <w:pStyle w:val="ListParagraph"/>
         <w:numPr>
           <w:ilvl w:val="1"/>
-          <w:numId w:val="1"/>
+          <w:numId w:val="10"/>
         </w:numPr>
       </w:pPr>
       <w:r>
@@ -1336,7 +1454,7 @@
     <w:p>
       <w:pPr>
         <w:pStyle w:val="ListParagraph"/>
-        <w:ind w:left="1440"/>
+        <w:ind w:left="2160"/>
       </w:pPr>
       <m:oMathPara>
         <m:oMath>
@@ -1705,7 +1823,16 @@
         <w:ind w:left="1440"/>
       </w:pPr>
       <w:r>
-        <w:t>In each Allen-Cahn equation, this adds a term to the “</w:t>
+        <w:t>In each Allen-Cahn equation, this adds a</w:t>
+      </w:r>
+      <w:r>
+        <w:t>n extra</w:t>
+      </w:r>
+      <w:r>
+        <w:t xml:space="preserve"> term to</w:t>
+      </w:r>
+      <w:r>
+        <w:t xml:space="preserve"> each of the “</w:t>
       </w:r>
       <w:proofErr w:type="spellStart"/>
       <w:r>
@@ -1713,10 +1840,13 @@
       </w:r>
       <w:proofErr w:type="spellEnd"/>
       <w:r>
-        <w:t xml:space="preserve">” </w:t>
-      </w:r>
-      <w:r>
-        <w:t>term</w:t>
+        <w:t>”</w:t>
+      </w:r>
+      <w:r>
+        <w:t xml:space="preserve"> </w:t>
+      </w:r>
+      <w:r>
+        <w:t>expressions</w:t>
       </w:r>
       <w:r>
         <w:t xml:space="preserve"> equal to </w:t>
@@ -1726,8 +1856,34 @@
           <w:rPr>
             <w:rFonts w:ascii="Cambria Math" w:hAnsi="Cambria Math"/>
           </w:rPr>
-          <m:t xml:space="preserve">–Δt M </m:t>
+          <m:t>–Δt</m:t>
         </m:r>
+        <m:sSub>
+          <m:sSubPr>
+            <m:ctrlPr>
+              <w:rPr>
+                <w:rFonts w:ascii="Cambria Math" w:hAnsi="Cambria Math"/>
+                <w:i/>
+              </w:rPr>
+            </m:ctrlPr>
+          </m:sSubPr>
+          <m:e>
+            <m:r>
+              <w:rPr>
+                <w:rFonts w:ascii="Cambria Math" w:hAnsi="Cambria Math"/>
+              </w:rPr>
+              <m:t>M</m:t>
+            </m:r>
+          </m:e>
+          <m:sub>
+            <m:r>
+              <w:rPr>
+                <w:rFonts w:ascii="Cambria Math" w:hAnsi="Cambria Math"/>
+              </w:rPr>
+              <m:t>i</m:t>
+            </m:r>
+          </m:sub>
+        </m:sSub>
         <m:f>
           <m:fPr>
             <m:ctrlPr>
@@ -1810,25 +1966,47 @@
       <w:r>
         <w:t>, where “i” is the index of the structural order parameter.</w:t>
       </w:r>
+      <w:r>
+        <w:t xml:space="preserve"> Run the simulation and observe the effect of adding the barrier term in the precipitates’ morphology.</w:t>
+      </w:r>
     </w:p>
     <w:p>
       <w:pPr>
         <w:pStyle w:val="ListParagraph"/>
         <w:numPr>
           <w:ilvl w:val="1"/>
-          <w:numId w:val="1"/>
+          <w:numId w:val="10"/>
         </w:numPr>
       </w:pPr>
       <w:r>
-        <w:t xml:space="preserve">Add the barrier term to the calculation of the total free </w:t>
-      </w:r>
-      <w:proofErr w:type="gramStart"/>
-      <w:r>
-        <w:t>energy,</w:t>
-      </w:r>
-      <w:proofErr w:type="gramEnd"/>
-      <w:r>
-        <w:t xml:space="preserve"> note how much it shifts the energy.</w:t>
+        <w:t>Add the barrier term to the calculation of the total free energy</w:t>
+      </w:r>
+      <w:r>
+        <w:t xml:space="preserve">. </w:t>
+      </w:r>
+      <w:r>
+        <w:t xml:space="preserve">What is the </w:t>
+      </w:r>
+      <w:r>
+        <w:t xml:space="preserve">effect </w:t>
+      </w:r>
+      <w:r>
+        <w:t xml:space="preserve">of including this barrier </w:t>
+      </w:r>
+      <w:r>
+        <w:t xml:space="preserve">in the total </w:t>
+      </w:r>
+      <w:r>
+        <w:t xml:space="preserve">free </w:t>
+      </w:r>
+      <w:r>
+        <w:t xml:space="preserve">energy (compare with the total energy from part </w:t>
+      </w:r>
+      <w:r>
+        <w:t>a at the same timestep)</w:t>
+      </w:r>
+      <w:r>
+        <w:t>?</w:t>
       </w:r>
     </w:p>
     <w:p/>
@@ -1869,7 +2047,7 @@
         <w:pStyle w:val="ListParagraph"/>
         <w:numPr>
           <w:ilvl w:val="1"/>
-          <w:numId w:val="1"/>
+          <w:numId w:val="11"/>
         </w:numPr>
       </w:pPr>
       <w:r>
@@ -1900,7 +2078,7 @@
         <w:pStyle w:val="ListParagraph"/>
         <w:numPr>
           <w:ilvl w:val="1"/>
-          <w:numId w:val="1"/>
+          <w:numId w:val="11"/>
         </w:numPr>
       </w:pPr>
       <w:r>
@@ -1908,11 +2086,19 @@
       </w:r>
       <w:proofErr w:type="spellStart"/>
       <w:r>
-        <w:t>five_ops</w:t>
+        <w:t>five_</w:t>
+      </w:r>
+      <w:proofErr w:type="gramStart"/>
+      <w:r>
+        <w:t>ops</w:t>
       </w:r>
       <w:proofErr w:type="spellEnd"/>
       <w:r>
-        <w:t>’.</w:t>
+        <w:t>’</w:t>
+      </w:r>
+      <w:proofErr w:type="gramEnd"/>
+      <w:r>
+        <w:t>.</w:t>
       </w:r>
     </w:p>
     <w:p>
@@ -1920,7 +2106,7 @@
         <w:pStyle w:val="ListParagraph"/>
         <w:numPr>
           <w:ilvl w:val="1"/>
-          <w:numId w:val="1"/>
+          <w:numId w:val="11"/>
         </w:numPr>
       </w:pPr>
       <w:r>
@@ -1932,7 +2118,7 @@
         <w:pStyle w:val="ListParagraph"/>
         <w:numPr>
           <w:ilvl w:val="1"/>
-          <w:numId w:val="1"/>
+          <w:numId w:val="11"/>
         </w:numPr>
       </w:pPr>
       <w:r>
@@ -1942,15 +2128,7 @@
         <w:t>educe</w:t>
       </w:r>
       <w:r>
-        <w:t xml:space="preserve"> the number of time steps between grain reassignments until you get the same result as with all </w:t>
-      </w:r>
-      <w:proofErr w:type="gramStart"/>
-      <w:r>
-        <w:t>six order</w:t>
-      </w:r>
-      <w:proofErr w:type="gramEnd"/>
-      <w:r>
-        <w:t xml:space="preserve"> parameters.</w:t>
+        <w:t xml:space="preserve"> the number of time steps between grain reassignments until you get the same result as with all six order parameters.</w:t>
       </w:r>
     </w:p>
     <w:p>
@@ -2010,10 +2188,11 @@
         <w:pStyle w:val="ListParagraph"/>
         <w:numPr>
           <w:ilvl w:val="1"/>
-          <w:numId w:val="1"/>
+          <w:numId w:val="12"/>
         </w:numPr>
       </w:pPr>
       <w:r>
+        <w:lastRenderedPageBreak/>
         <w:t>Create a new application by copying the “</w:t>
       </w:r>
       <w:proofErr w:type="spellStart"/>
@@ -2041,7 +2220,7 @@
         <w:pStyle w:val="ListParagraph"/>
         <w:numPr>
           <w:ilvl w:val="1"/>
-          <w:numId w:val="1"/>
+          <w:numId w:val="12"/>
         </w:numPr>
       </w:pPr>
       <w:r>
@@ -2053,7 +2232,7 @@
         <w:pStyle w:val="ListParagraph"/>
         <w:numPr>
           <w:ilvl w:val="1"/>
-          <w:numId w:val="1"/>
+          <w:numId w:val="12"/>
         </w:numPr>
       </w:pPr>
       <w:r>
@@ -2095,14 +2274,9 @@
       <w:r>
         <w:t xml:space="preserve">* </w:t>
       </w:r>
-      <w:proofErr w:type="spellStart"/>
-      <w:r>
-        <w:t>std</w:t>
-      </w:r>
-      <w:proofErr w:type="spellEnd"/>
       <w:proofErr w:type="gramStart"/>
       <w:r>
-        <w:t>::</w:t>
+        <w:t>std::</w:t>
       </w:r>
       <w:proofErr w:type="gramEnd"/>
       <w:r>
@@ -2131,7 +2305,7 @@
         <w:pStyle w:val="ListParagraph"/>
         <w:numPr>
           <w:ilvl w:val="1"/>
-          <w:numId w:val="1"/>
+          <w:numId w:val="12"/>
         </w:numPr>
       </w:pPr>
       <w:r>
@@ -2177,8 +2351,8 @@
           <m:r>
             <w:rPr>
               <w:rFonts w:ascii="Cambria Math" w:hAnsi="Cambria Math"/>
-              <w:sz w:val="22"/>
-              <w:szCs w:val="22"/>
+              <w:sz w:val="21"/>
+              <w:szCs w:val="21"/>
             </w:rPr>
             <m:t>γ = 1+0.8*</m:t>
           </m:r>
@@ -2190,8 +2364,8 @@
                 <w:rPr>
                   <w:rFonts w:ascii="Cambria Math" w:hAnsi="Cambria Math"/>
                   <w:i/>
-                  <w:sz w:val="22"/>
-                  <w:szCs w:val="22"/>
+                  <w:sz w:val="21"/>
+                  <w:szCs w:val="21"/>
                 </w:rPr>
               </m:ctrlPr>
             </m:dPr>
@@ -2199,8 +2373,8 @@
               <m:r>
                 <w:rPr>
                   <w:rFonts w:ascii="Cambria Math" w:hAnsi="Cambria Math"/>
-                  <w:sz w:val="22"/>
-                  <w:szCs w:val="22"/>
+                  <w:sz w:val="21"/>
+                  <w:szCs w:val="21"/>
                 </w:rPr>
                 <m:t>4*</m:t>
               </m:r>
@@ -2210,8 +2384,8 @@
                     <w:rPr>
                       <w:rFonts w:ascii="Cambria Math" w:hAnsi="Cambria Math"/>
                       <w:i/>
-                      <w:sz w:val="22"/>
-                      <w:szCs w:val="22"/>
+                      <w:sz w:val="21"/>
+                      <w:szCs w:val="21"/>
                     </w:rPr>
                   </m:ctrlPr>
                 </m:dPr>
@@ -2222,8 +2396,8 @@
                         <w:rPr>
                           <w:rFonts w:ascii="Cambria Math" w:hAnsi="Cambria Math" w:cs="STIXGeneral-Regular"/>
                           <w:i/>
-                          <w:sz w:val="22"/>
-                          <w:szCs w:val="22"/>
+                          <w:sz w:val="21"/>
+                          <w:szCs w:val="20"/>
                         </w:rPr>
                       </m:ctrlPr>
                     </m:sSupPr>
@@ -2234,8 +2408,8 @@
                             <w:rPr>
                               <w:rFonts w:ascii="Cambria Math" w:hAnsi="Cambria Math"/>
                               <w:i/>
-                              <w:sz w:val="22"/>
-                              <w:szCs w:val="22"/>
+                              <w:sz w:val="21"/>
+                              <w:szCs w:val="21"/>
                             </w:rPr>
                           </m:ctrlPr>
                         </m:dPr>
@@ -2246,8 +2420,8 @@
                                 <w:rPr>
                                   <w:rFonts w:ascii="Cambria Math" w:hAnsi="Cambria Math"/>
                                   <w:i/>
-                                  <w:sz w:val="22"/>
-                                  <w:szCs w:val="22"/>
+                                  <w:sz w:val="21"/>
+                                  <w:szCs w:val="21"/>
                                 </w:rPr>
                               </m:ctrlPr>
                             </m:fPr>
@@ -2258,8 +2432,8 @@
                                     <w:rPr>
                                       <w:rFonts w:ascii="Cambria Math" w:hAnsi="Cambria Math"/>
                                       <w:i/>
-                                      <w:sz w:val="22"/>
-                                      <w:szCs w:val="22"/>
+                                      <w:sz w:val="21"/>
+                                      <w:szCs w:val="21"/>
                                     </w:rPr>
                                   </m:ctrlPr>
                                 </m:fPr>
@@ -2267,8 +2441,8 @@
                                   <m:r>
                                     <w:rPr>
                                       <w:rFonts w:ascii="Cambria Math" w:hAnsi="Cambria Math"/>
-                                      <w:sz w:val="22"/>
-                                      <w:szCs w:val="22"/>
+                                      <w:sz w:val="21"/>
+                                      <w:szCs w:val="21"/>
                                     </w:rPr>
                                     <m:t>∂c</m:t>
                                   </m:r>
@@ -2277,8 +2451,8 @@
                                   <m:r>
                                     <w:rPr>
                                       <w:rFonts w:ascii="Cambria Math" w:hAnsi="Cambria Math"/>
-                                      <w:sz w:val="22"/>
-                                      <w:szCs w:val="22"/>
+                                      <w:sz w:val="21"/>
+                                      <w:szCs w:val="21"/>
                                     </w:rPr>
                                     <m:t>∂x</m:t>
                                   </m:r>
@@ -2294,8 +2468,8 @@
                                     <w:rPr>
                                       <w:rFonts w:ascii="Cambria Math" w:hAnsi="Cambria Math"/>
                                       <w:i/>
-                                      <w:sz w:val="22"/>
-                                      <w:szCs w:val="22"/>
+                                      <w:sz w:val="21"/>
+                                      <w:szCs w:val="21"/>
                                     </w:rPr>
                                   </m:ctrlPr>
                                 </m:dPr>
@@ -2303,16 +2477,16 @@
                                   <m:r>
                                     <w:rPr>
                                       <w:rFonts w:ascii="Cambria Math" w:hAnsi="Cambria Math" w:hint="eastAsia"/>
-                                      <w:sz w:val="22"/>
-                                      <w:szCs w:val="22"/>
+                                      <w:sz w:val="21"/>
+                                      <w:szCs w:val="21"/>
                                     </w:rPr>
                                     <m:t>∇</m:t>
                                   </m:r>
                                   <m:r>
                                     <w:rPr>
                                       <w:rFonts w:ascii="STIXGeneral-Regular" w:hAnsi="STIXGeneral-Regular" w:cs="STIXGeneral-Regular"/>
-                                      <w:sz w:val="22"/>
-                                      <w:szCs w:val="22"/>
+                                      <w:sz w:val="20"/>
+                                      <w:szCs w:val="20"/>
                                     </w:rPr>
                                     <m:t>c</m:t>
                                   </m:r>
@@ -2320,8 +2494,8 @@
                                     <w:rPr>
                                       <w:rFonts w:ascii="Cambria Math" w:hAnsi="Cambria Math" w:cs="STIXGeneral-Regular"/>
                                       <w:i/>
-                                      <w:sz w:val="22"/>
-                                      <w:szCs w:val="22"/>
+                                      <w:sz w:val="21"/>
+                                      <w:szCs w:val="20"/>
                                     </w:rPr>
                                   </m:ctrlPr>
                                 </m:e>
@@ -2329,8 +2503,8 @@
                               <m:r>
                                 <w:rPr>
                                   <w:rFonts w:ascii="Cambria Math" w:hAnsi="Cambria Math" w:cs="STIXGeneral-Regular"/>
-                                  <w:sz w:val="22"/>
-                                  <w:szCs w:val="22"/>
+                                  <w:sz w:val="21"/>
+                                  <w:szCs w:val="20"/>
                                 </w:rPr>
                                 <m:t>+1.0×</m:t>
                               </m:r>
@@ -2340,8 +2514,8 @@
                                     <w:rPr>
                                       <w:rFonts w:ascii="Cambria Math" w:hAnsi="Cambria Math" w:cs="STIXGeneral-Regular"/>
                                       <w:i/>
-                                      <w:sz w:val="22"/>
-                                      <w:szCs w:val="22"/>
+                                      <w:sz w:val="21"/>
+                                      <w:szCs w:val="20"/>
                                     </w:rPr>
                                   </m:ctrlPr>
                                 </m:sSupPr>
@@ -2349,8 +2523,8 @@
                                   <m:r>
                                     <w:rPr>
                                       <w:rFonts w:ascii="Cambria Math" w:hAnsi="Cambria Math" w:cs="STIXGeneral-Regular"/>
-                                      <w:sz w:val="22"/>
-                                      <w:szCs w:val="22"/>
+                                      <w:sz w:val="21"/>
+                                      <w:szCs w:val="20"/>
                                     </w:rPr>
                                     <m:t>10</m:t>
                                   </m:r>
@@ -2359,8 +2533,8 @@
                                   <m:r>
                                     <w:rPr>
                                       <w:rFonts w:ascii="Cambria Math" w:hAnsi="Cambria Math" w:cs="STIXGeneral-Regular"/>
-                                      <w:sz w:val="22"/>
-                                      <w:szCs w:val="22"/>
+                                      <w:sz w:val="21"/>
+                                      <w:szCs w:val="20"/>
                                     </w:rPr>
                                     <m:t>-10</m:t>
                                   </m:r>
@@ -2372,8 +2546,8 @@
                             <w:rPr>
                               <w:rFonts w:ascii="Cambria Math" w:hAnsi="Cambria Math" w:cs="STIXGeneral-Regular"/>
                               <w:i/>
-                              <w:sz w:val="22"/>
-                              <w:szCs w:val="22"/>
+                              <w:sz w:val="21"/>
+                              <w:szCs w:val="20"/>
                             </w:rPr>
                           </m:ctrlPr>
                         </m:e>
@@ -2383,8 +2557,8 @@
                       <m:r>
                         <w:rPr>
                           <w:rFonts w:ascii="Cambria Math" w:hAnsi="Cambria Math" w:cs="STIXGeneral-Regular"/>
-                          <w:sz w:val="22"/>
-                          <w:szCs w:val="22"/>
+                          <w:sz w:val="21"/>
+                          <w:szCs w:val="20"/>
                         </w:rPr>
                         <m:t>4</m:t>
                       </m:r>
@@ -2393,8 +2567,8 @@
                   <m:r>
                     <w:rPr>
                       <w:rFonts w:ascii="Cambria Math" w:hAnsi="Cambria Math" w:cs="STIXGeneral-Regular"/>
-                      <w:sz w:val="22"/>
-                      <w:szCs w:val="22"/>
+                      <w:sz w:val="21"/>
+                      <w:szCs w:val="20"/>
                     </w:rPr>
                     <m:t>+</m:t>
                   </m:r>
@@ -2404,8 +2578,8 @@
                         <w:rPr>
                           <w:rFonts w:ascii="Cambria Math" w:hAnsi="Cambria Math"/>
                           <w:i/>
-                          <w:sz w:val="22"/>
-                          <w:szCs w:val="22"/>
+                          <w:sz w:val="21"/>
+                          <w:szCs w:val="21"/>
                         </w:rPr>
                       </m:ctrlPr>
                     </m:sSupPr>
@@ -2416,8 +2590,8 @@
                             <w:rPr>
                               <w:rFonts w:ascii="Cambria Math" w:hAnsi="Cambria Math" w:cs="STIXGeneral-Regular"/>
                               <w:i/>
-                              <w:sz w:val="22"/>
-                              <w:szCs w:val="22"/>
+                              <w:sz w:val="21"/>
+                              <w:szCs w:val="20"/>
                             </w:rPr>
                           </m:ctrlPr>
                         </m:dPr>
@@ -2428,8 +2602,8 @@
                                 <w:rPr>
                                   <w:rFonts w:ascii="Cambria Math" w:hAnsi="Cambria Math"/>
                                   <w:i/>
-                                  <w:sz w:val="22"/>
-                                  <w:szCs w:val="22"/>
+                                  <w:sz w:val="21"/>
+                                  <w:szCs w:val="21"/>
                                 </w:rPr>
                               </m:ctrlPr>
                             </m:fPr>
@@ -2440,8 +2614,8 @@
                                     <w:rPr>
                                       <w:rFonts w:ascii="Cambria Math" w:hAnsi="Cambria Math"/>
                                       <w:i/>
-                                      <w:sz w:val="22"/>
-                                      <w:szCs w:val="22"/>
+                                      <w:sz w:val="21"/>
+                                      <w:szCs w:val="21"/>
                                     </w:rPr>
                                   </m:ctrlPr>
                                 </m:fPr>
@@ -2449,8 +2623,8 @@
                                   <m:r>
                                     <w:rPr>
                                       <w:rFonts w:ascii="Cambria Math" w:hAnsi="Cambria Math"/>
-                                      <w:sz w:val="22"/>
-                                      <w:szCs w:val="22"/>
+                                      <w:sz w:val="21"/>
+                                      <w:szCs w:val="21"/>
                                     </w:rPr>
                                     <m:t>∂c</m:t>
                                   </m:r>
@@ -2459,8 +2633,8 @@
                                   <m:r>
                                     <w:rPr>
                                       <w:rFonts w:ascii="Cambria Math" w:hAnsi="Cambria Math"/>
-                                      <w:sz w:val="22"/>
-                                      <w:szCs w:val="22"/>
+                                      <w:sz w:val="21"/>
+                                      <w:szCs w:val="21"/>
                                     </w:rPr>
                                     <m:t>∂y</m:t>
                                   </m:r>
@@ -2476,8 +2650,8 @@
                                     <w:rPr>
                                       <w:rFonts w:ascii="Cambria Math" w:hAnsi="Cambria Math"/>
                                       <w:i/>
-                                      <w:sz w:val="22"/>
-                                      <w:szCs w:val="22"/>
+                                      <w:sz w:val="21"/>
+                                      <w:szCs w:val="21"/>
                                     </w:rPr>
                                   </m:ctrlPr>
                                 </m:dPr>
@@ -2485,16 +2659,16 @@
                                   <m:r>
                                     <w:rPr>
                                       <w:rFonts w:ascii="Cambria Math" w:hAnsi="Cambria Math" w:hint="eastAsia"/>
-                                      <w:sz w:val="22"/>
-                                      <w:szCs w:val="22"/>
+                                      <w:sz w:val="21"/>
+                                      <w:szCs w:val="21"/>
                                     </w:rPr>
                                     <m:t>∇</m:t>
                                   </m:r>
                                   <m:r>
                                     <w:rPr>
                                       <w:rFonts w:ascii="STIXGeneral-Regular" w:hAnsi="STIXGeneral-Regular" w:cs="STIXGeneral-Regular"/>
-                                      <w:sz w:val="22"/>
-                                      <w:szCs w:val="22"/>
+                                      <w:sz w:val="20"/>
+                                      <w:szCs w:val="20"/>
                                     </w:rPr>
                                     <m:t>c</m:t>
                                   </m:r>
@@ -2502,8 +2676,8 @@
                                     <w:rPr>
                                       <w:rFonts w:ascii="Cambria Math" w:hAnsi="Cambria Math" w:cs="STIXGeneral-Regular"/>
                                       <w:i/>
-                                      <w:sz w:val="22"/>
-                                      <w:szCs w:val="22"/>
+                                      <w:sz w:val="21"/>
+                                      <w:szCs w:val="20"/>
                                     </w:rPr>
                                   </m:ctrlPr>
                                 </m:e>
@@ -2511,8 +2685,8 @@
                               <m:r>
                                 <w:rPr>
                                   <w:rFonts w:ascii="Cambria Math" w:hAnsi="Cambria Math" w:cs="STIXGeneral-Regular"/>
-                                  <w:sz w:val="22"/>
-                                  <w:szCs w:val="22"/>
+                                  <w:sz w:val="21"/>
+                                  <w:szCs w:val="20"/>
                                 </w:rPr>
                                 <m:t>+1.0×</m:t>
                               </m:r>
@@ -2522,8 +2696,8 @@
                                     <w:rPr>
                                       <w:rFonts w:ascii="Cambria Math" w:hAnsi="Cambria Math" w:cs="STIXGeneral-Regular"/>
                                       <w:i/>
-                                      <w:sz w:val="22"/>
-                                      <w:szCs w:val="22"/>
+                                      <w:sz w:val="21"/>
+                                      <w:szCs w:val="20"/>
                                     </w:rPr>
                                   </m:ctrlPr>
                                 </m:sSupPr>
@@ -2531,8 +2705,8 @@
                                   <m:r>
                                     <w:rPr>
                                       <w:rFonts w:ascii="Cambria Math" w:hAnsi="Cambria Math" w:cs="STIXGeneral-Regular"/>
-                                      <w:sz w:val="22"/>
-                                      <w:szCs w:val="22"/>
+                                      <w:sz w:val="21"/>
+                                      <w:szCs w:val="20"/>
                                     </w:rPr>
                                     <m:t>10</m:t>
                                   </m:r>
@@ -2541,8 +2715,8 @@
                                   <m:r>
                                     <w:rPr>
                                       <w:rFonts w:ascii="Cambria Math" w:hAnsi="Cambria Math" w:cs="STIXGeneral-Regular"/>
-                                      <w:sz w:val="22"/>
-                                      <w:szCs w:val="22"/>
+                                      <w:sz w:val="21"/>
+                                      <w:szCs w:val="20"/>
                                     </w:rPr>
                                     <m:t>-10</m:t>
                                   </m:r>
@@ -2554,8 +2728,8 @@
                             <w:rPr>
                               <w:rFonts w:ascii="Cambria Math" w:hAnsi="Cambria Math"/>
                               <w:i/>
-                              <w:sz w:val="22"/>
-                              <w:szCs w:val="22"/>
+                              <w:sz w:val="21"/>
+                              <w:szCs w:val="21"/>
                             </w:rPr>
                           </m:ctrlPr>
                         </m:e>
@@ -2565,8 +2739,8 @@
                       <m:r>
                         <w:rPr>
                           <w:rFonts w:ascii="Cambria Math" w:hAnsi="Cambria Math"/>
-                          <w:sz w:val="22"/>
-                          <w:szCs w:val="22"/>
+                          <w:sz w:val="21"/>
+                          <w:szCs w:val="21"/>
                         </w:rPr>
                         <m:t>4</m:t>
                       </m:r>
@@ -2576,8 +2750,8 @@
                     <w:rPr>
                       <w:rFonts w:ascii="Cambria Math" w:hAnsi="Cambria Math" w:cs="STIXGeneral-Regular"/>
                       <w:i/>
-                      <w:sz w:val="22"/>
-                      <w:szCs w:val="22"/>
+                      <w:sz w:val="21"/>
+                      <w:szCs w:val="20"/>
                     </w:rPr>
                   </m:ctrlPr>
                 </m:e>
@@ -2585,8 +2759,8 @@
               <m:r>
                 <w:rPr>
                   <w:rFonts w:ascii="Cambria Math" w:hAnsi="Cambria Math" w:cs="STIXGeneral-Regular"/>
-                  <w:sz w:val="22"/>
-                  <w:szCs w:val="22"/>
+                  <w:sz w:val="21"/>
+                  <w:szCs w:val="20"/>
                 </w:rPr>
                 <m:t>-3</m:t>
               </m:r>
@@ -2594,8 +2768,8 @@
                 <w:rPr>
                   <w:rFonts w:ascii="Cambria Math" w:hAnsi="Cambria Math" w:cs="STIXGeneral-Regular"/>
                   <w:i/>
-                  <w:sz w:val="22"/>
-                  <w:szCs w:val="22"/>
+                  <w:sz w:val="21"/>
+                  <w:szCs w:val="20"/>
                 </w:rPr>
               </m:ctrlPr>
             </m:e>
@@ -2617,18 +2791,18 @@
         <w:pStyle w:val="ListParagraph"/>
         <w:ind w:left="1440"/>
         <w:rPr>
-          <w:rFonts w:ascii="Cambria Math" w:hAnsi="Cambria Math" w:cs="STIXGeneral-Regular"/>
-        </w:rPr>
-      </w:pPr>
-      <w:r>
-        <w:rPr>
-          <w:rFonts w:ascii="Cambria Math" w:hAnsi="Cambria Math" w:cs="STIXGeneral-Regular"/>
+          <w:rFonts w:cs="STIXGeneral-Regular"/>
+        </w:rPr>
+      </w:pPr>
+      <w:r>
+        <w:rPr>
+          <w:rFonts w:cs="STIXGeneral-Regular"/>
         </w:rPr>
         <w:t>Run the simulation to see how the orientation-dependent source term</w:t>
       </w:r>
       <w:r>
         <w:rPr>
-          <w:rFonts w:ascii="Cambria Math" w:hAnsi="Cambria Math" w:cs="STIXGeneral-Regular"/>
+          <w:rFonts w:cs="STIXGeneral-Regular"/>
         </w:rPr>
         <w:t xml:space="preserve"> causes the morphology to change.</w:t>
       </w:r>
@@ -2705,7 +2879,7 @@
         <w:pStyle w:val="ListParagraph"/>
         <w:numPr>
           <w:ilvl w:val="1"/>
-          <w:numId w:val="1"/>
+          <w:numId w:val="15"/>
         </w:numPr>
         <w:rPr>
           <w:rFonts w:ascii="Cambria" w:hAnsi="Cambria" w:cs="STIXGeneral-Regular"/>
@@ -2800,6 +2974,7 @@
     </w:p>
     <w:p>
       <w:pPr>
+        <w:pStyle w:val="ListParagraph"/>
         <w:ind w:left="2160"/>
         <w:rPr>
           <w:rFonts w:ascii="Courier" w:hAnsi="Courier" w:cs="STIXGeneral-Regular"/>
@@ -2807,114 +2982,115 @@
           <w:szCs w:val="18"/>
         </w:rPr>
       </w:pPr>
-      <w:proofErr w:type="gramStart"/>
       <w:r>
         <w:rPr>
           <w:rFonts w:ascii="Courier" w:hAnsi="Courier" w:cs="STIXGeneral-Regular"/>
           <w:sz w:val="18"/>
           <w:szCs w:val="18"/>
         </w:rPr>
-        <w:t>template</w:t>
-      </w:r>
-      <w:proofErr w:type="gramEnd"/>
-      <w:r>
+        <w:t>template &lt;int dim, int degree&gt;</w:t>
+      </w:r>
+    </w:p>
+    <w:p>
+      <w:pPr>
+        <w:pStyle w:val="ListParagraph"/>
+        <w:ind w:left="2160"/>
         <w:rPr>
           <w:rFonts w:ascii="Courier" w:hAnsi="Courier" w:cs="STIXGeneral-Regular"/>
           <w:sz w:val="18"/>
           <w:szCs w:val="18"/>
         </w:rPr>
-        <w:t xml:space="preserve"> &lt;</w:t>
-      </w:r>
-      <w:proofErr w:type="spellStart"/>
+      </w:pPr>
       <w:r>
         <w:rPr>
           <w:rFonts w:ascii="Courier" w:hAnsi="Courier" w:cs="STIXGeneral-Regular"/>
           <w:sz w:val="18"/>
           <w:szCs w:val="18"/>
         </w:rPr>
-        <w:t>int</w:t>
-      </w:r>
-      <w:proofErr w:type="spellEnd"/>
+        <w:t>void</w:t>
+      </w:r>
       <w:r>
         <w:rPr>
           <w:rFonts w:ascii="Courier" w:hAnsi="Courier" w:cs="STIXGeneral-Regular"/>
           <w:sz w:val="18"/>
           <w:szCs w:val="18"/>
         </w:rPr>
-        <w:t xml:space="preserve"> dim, </w:t>
-      </w:r>
-      <w:proofErr w:type="spellStart"/>
+        <w:t xml:space="preserve"> </w:t>
+      </w:r>
       <w:r>
         <w:rPr>
           <w:rFonts w:ascii="Courier" w:hAnsi="Courier" w:cs="STIXGeneral-Regular"/>
           <w:sz w:val="18"/>
           <w:szCs w:val="18"/>
         </w:rPr>
-        <w:t>int</w:t>
-      </w:r>
-      <w:proofErr w:type="spellEnd"/>
+        <w:t>customPDE&lt;</w:t>
+      </w:r>
+      <w:proofErr w:type="gramStart"/>
       <w:r>
         <w:rPr>
           <w:rFonts w:ascii="Courier" w:hAnsi="Courier" w:cs="STIXGeneral-Regular"/>
           <w:sz w:val="18"/>
           <w:szCs w:val="18"/>
         </w:rPr>
-        <w:t xml:space="preserve"> degree&gt;</w:t>
-      </w:r>
-    </w:p>
-    <w:p>
-      <w:pPr>
-        <w:ind w:left="2160"/>
+        <w:t>dim,degree</w:t>
+      </w:r>
+      <w:proofErr w:type="gramEnd"/>
+      <w:r>
         <w:rPr>
           <w:rFonts w:ascii="Courier" w:hAnsi="Courier" w:cs="STIXGeneral-Regular"/>
           <w:sz w:val="18"/>
           <w:szCs w:val="18"/>
         </w:rPr>
-      </w:pPr>
-      <w:proofErr w:type="gramStart"/>
+        <w:t xml:space="preserve">&gt;::makeTriangulation(parallel::distributed::Triangulation&lt;dim&gt; &amp; </w:t>
+      </w:r>
+      <w:proofErr w:type="spellStart"/>
       <w:r>
         <w:rPr>
           <w:rFonts w:ascii="Courier" w:hAnsi="Courier" w:cs="STIXGeneral-Regular"/>
           <w:sz w:val="18"/>
           <w:szCs w:val="18"/>
         </w:rPr>
-        <w:t>void</w:t>
-      </w:r>
-      <w:proofErr w:type="gramEnd"/>
+        <w:t>tria</w:t>
+      </w:r>
+      <w:proofErr w:type="spellEnd"/>
       <w:r>
         <w:rPr>
           <w:rFonts w:ascii="Courier" w:hAnsi="Courier" w:cs="STIXGeneral-Regular"/>
           <w:sz w:val="18"/>
           <w:szCs w:val="18"/>
         </w:rPr>
-        <w:t xml:space="preserve"> </w:t>
-      </w:r>
-      <w:proofErr w:type="spellStart"/>
-      <w:r>
+        <w:t>) const{</w:t>
+      </w:r>
+    </w:p>
+    <w:p>
+      <w:pPr>
+        <w:ind w:left="1440"/>
         <w:rPr>
           <w:rFonts w:ascii="Courier" w:hAnsi="Courier" w:cs="STIXGeneral-Regular"/>
           <w:sz w:val="18"/>
           <w:szCs w:val="18"/>
         </w:rPr>
-        <w:t>customPDE</w:t>
-      </w:r>
-      <w:proofErr w:type="spellEnd"/>
-      <w:r>
+      </w:pPr>
+    </w:p>
+    <w:p>
+      <w:pPr>
+        <w:pStyle w:val="ListParagraph"/>
+        <w:ind w:left="2160"/>
         <w:rPr>
           <w:rFonts w:ascii="Courier" w:hAnsi="Courier" w:cs="STIXGeneral-Regular"/>
           <w:sz w:val="18"/>
           <w:szCs w:val="18"/>
         </w:rPr>
-        <w:t>&lt;</w:t>
-      </w:r>
+      </w:pPr>
       <w:proofErr w:type="spellStart"/>
+      <w:proofErr w:type="gramStart"/>
       <w:r>
         <w:rPr>
           <w:rFonts w:ascii="Courier" w:hAnsi="Courier" w:cs="STIXGeneral-Regular"/>
           <w:sz w:val="18"/>
           <w:szCs w:val="18"/>
         </w:rPr>
-        <w:t>dim,degree</w:t>
+        <w:t>GridGenerator</w:t>
       </w:r>
       <w:proofErr w:type="spellEnd"/>
       <w:r>
@@ -2923,16 +3099,17 @@
           <w:sz w:val="18"/>
           <w:szCs w:val="18"/>
         </w:rPr>
-        <w:t>&gt;::</w:t>
+        <w:t>::</w:t>
       </w:r>
       <w:proofErr w:type="spellStart"/>
+      <w:proofErr w:type="gramEnd"/>
       <w:r>
         <w:rPr>
           <w:rFonts w:ascii="Courier" w:hAnsi="Courier" w:cs="STIXGeneral-Regular"/>
           <w:sz w:val="18"/>
           <w:szCs w:val="18"/>
         </w:rPr>
-        <w:t>makeTriangulation</w:t>
+        <w:t>hyper_ball</w:t>
       </w:r>
       <w:proofErr w:type="spellEnd"/>
       <w:r>
@@ -2941,7 +3118,7 @@
           <w:sz w:val="18"/>
           <w:szCs w:val="18"/>
         </w:rPr>
-        <w:t xml:space="preserve">(parallel::distributed::Triangulation&lt;dim&gt; &amp; </w:t>
+        <w:t xml:space="preserve"> (</w:t>
       </w:r>
       <w:proofErr w:type="spellStart"/>
       <w:r>
@@ -2959,7 +3136,7 @@
           <w:sz w:val="18"/>
           <w:szCs w:val="18"/>
         </w:rPr>
-        <w:t xml:space="preserve">) </w:t>
+        <w:t xml:space="preserve">, Point&lt;dim&gt;(userInputs.domain_size[0],userInputs.domain_size[1]/2.0), </w:t>
       </w:r>
       <w:proofErr w:type="spellStart"/>
       <w:r>
@@ -2968,7 +3145,7 @@
           <w:sz w:val="18"/>
           <w:szCs w:val="18"/>
         </w:rPr>
-        <w:t>const</w:t>
+        <w:t>userInputs.domain_size</w:t>
       </w:r>
       <w:proofErr w:type="spellEnd"/>
       <w:r>
@@ -2977,12 +3154,12 @@
           <w:sz w:val="18"/>
           <w:szCs w:val="18"/>
         </w:rPr>
-        <w:t>{</w:t>
-      </w:r>
-    </w:p>
-    <w:p>
-      <w:pPr>
-        <w:ind w:left="2160"/>
+        <w:t>[1]/2.0);</w:t>
+      </w:r>
+    </w:p>
+    <w:p>
+      <w:pPr>
+        <w:ind w:left="720"/>
         <w:rPr>
           <w:rFonts w:ascii="Courier" w:hAnsi="Courier" w:cs="STIXGeneral-Regular"/>
           <w:sz w:val="18"/>
@@ -2992,6 +3169,7 @@
     </w:p>
     <w:p>
       <w:pPr>
+        <w:pStyle w:val="ListParagraph"/>
         <w:ind w:left="2160"/>
         <w:rPr>
           <w:rFonts w:ascii="Courier" w:hAnsi="Courier" w:cs="STIXGeneral-Regular"/>
@@ -3005,36 +3183,35 @@
           <w:sz w:val="18"/>
           <w:szCs w:val="18"/>
         </w:rPr>
-        <w:t xml:space="preserve">    </w:t>
-      </w:r>
-      <w:proofErr w:type="spellStart"/>
-      <w:r>
+        <w:t>// Attach a spherical manifold to the semicircular part of the domain so that it gets refined with rounded edges</w:t>
+      </w:r>
+    </w:p>
+    <w:p>
+      <w:pPr>
+        <w:pStyle w:val="ListParagraph"/>
+        <w:ind w:left="2160"/>
         <w:rPr>
           <w:rFonts w:ascii="Courier" w:hAnsi="Courier" w:cs="STIXGeneral-Regular"/>
           <w:sz w:val="18"/>
           <w:szCs w:val="18"/>
         </w:rPr>
-        <w:t>GridGenerator</w:t>
-      </w:r>
-      <w:proofErr w:type="spellEnd"/>
-      <w:proofErr w:type="gramStart"/>
+      </w:pPr>
       <w:r>
         <w:rPr>
           <w:rFonts w:ascii="Courier" w:hAnsi="Courier" w:cs="STIXGeneral-Regular"/>
           <w:sz w:val="18"/>
           <w:szCs w:val="18"/>
         </w:rPr>
-        <w:t>::</w:t>
+        <w:t xml:space="preserve">static const </w:t>
       </w:r>
       <w:proofErr w:type="spellStart"/>
-      <w:proofErr w:type="gramEnd"/>
       <w:r>
         <w:rPr>
           <w:rFonts w:ascii="Courier" w:hAnsi="Courier" w:cs="STIXGeneral-Regular"/>
           <w:sz w:val="18"/>
           <w:szCs w:val="18"/>
         </w:rPr>
-        <w:t>hyper_ball</w:t>
+        <w:t>SphericalManifold</w:t>
       </w:r>
       <w:proofErr w:type="spellEnd"/>
       <w:r>
@@ -3043,83 +3220,87 @@
           <w:sz w:val="18"/>
           <w:szCs w:val="18"/>
         </w:rPr>
-        <w:t xml:space="preserve"> (</w:t>
-      </w:r>
-      <w:proofErr w:type="spellStart"/>
+        <w:t xml:space="preserve">&lt;dim&gt; </w:t>
+      </w:r>
+      <w:proofErr w:type="gramStart"/>
       <w:r>
         <w:rPr>
           <w:rFonts w:ascii="Courier" w:hAnsi="Courier" w:cs="STIXGeneral-Regular"/>
           <w:sz w:val="18"/>
           <w:szCs w:val="18"/>
         </w:rPr>
-        <w:t>tria</w:t>
-      </w:r>
-      <w:proofErr w:type="spellEnd"/>
+        <w:t>boundary(</w:t>
+      </w:r>
+      <w:proofErr w:type="gramEnd"/>
       <w:r>
         <w:rPr>
           <w:rFonts w:ascii="Courier" w:hAnsi="Courier" w:cs="STIXGeneral-Regular"/>
           <w:sz w:val="18"/>
           <w:szCs w:val="18"/>
         </w:rPr>
-        <w:t>, Point&lt;dim&gt;(</w:t>
-      </w:r>
-      <w:proofErr w:type="spellStart"/>
-      <w:r>
+        <w:t>Point&lt;dim&gt;(userInputs.domain_size[0],userInputs.domain_size[1]/2.0));</w:t>
+      </w:r>
+    </w:p>
+    <w:p>
+      <w:pPr>
+        <w:pStyle w:val="ListParagraph"/>
+        <w:ind w:left="2160"/>
         <w:rPr>
           <w:rFonts w:ascii="Courier" w:hAnsi="Courier" w:cs="STIXGeneral-Regular"/>
           <w:sz w:val="18"/>
           <w:szCs w:val="18"/>
         </w:rPr>
-        <w:t>userInputs.domain_size</w:t>
-      </w:r>
-      <w:proofErr w:type="spellEnd"/>
+      </w:pPr>
+      <w:proofErr w:type="spellStart"/>
       <w:r>
         <w:rPr>
           <w:rFonts w:ascii="Courier" w:hAnsi="Courier" w:cs="STIXGeneral-Regular"/>
           <w:sz w:val="18"/>
           <w:szCs w:val="18"/>
         </w:rPr>
-        <w:t>[0],</w:t>
-      </w:r>
-      <w:proofErr w:type="spellStart"/>
+        <w:t>tria.set_manifold</w:t>
+      </w:r>
+      <w:proofErr w:type="spellEnd"/>
       <w:r>
         <w:rPr>
           <w:rFonts w:ascii="Courier" w:hAnsi="Courier" w:cs="STIXGeneral-Regular"/>
           <w:sz w:val="18"/>
           <w:szCs w:val="18"/>
         </w:rPr>
-        <w:t>userInputs.domain_size</w:t>
-      </w:r>
-      <w:proofErr w:type="spellEnd"/>
+        <w:t>(</w:t>
+      </w:r>
+      <w:proofErr w:type="gramStart"/>
       <w:r>
         <w:rPr>
           <w:rFonts w:ascii="Courier" w:hAnsi="Courier" w:cs="STIXGeneral-Regular"/>
           <w:sz w:val="18"/>
           <w:szCs w:val="18"/>
         </w:rPr>
-        <w:t xml:space="preserve">[1]/2.0), </w:t>
-      </w:r>
-      <w:proofErr w:type="spellStart"/>
+        <w:t>0,boundary</w:t>
+      </w:r>
+      <w:proofErr w:type="gramEnd"/>
       <w:r>
         <w:rPr>
           <w:rFonts w:ascii="Courier" w:hAnsi="Courier" w:cs="STIXGeneral-Regular"/>
           <w:sz w:val="18"/>
           <w:szCs w:val="18"/>
         </w:rPr>
-        <w:t>userInputs.domain_size</w:t>
-      </w:r>
-      <w:proofErr w:type="spellEnd"/>
-      <w:r>
+        <w:t>);</w:t>
+      </w:r>
+    </w:p>
+    <w:p>
+      <w:pPr>
+        <w:ind w:left="1440"/>
         <w:rPr>
           <w:rFonts w:ascii="Courier" w:hAnsi="Courier" w:cs="STIXGeneral-Regular"/>
           <w:sz w:val="18"/>
           <w:szCs w:val="18"/>
         </w:rPr>
-        <w:t>[1]/2.0);</w:t>
-      </w:r>
-    </w:p>
-    <w:p>
-      <w:pPr>
+      </w:pPr>
+    </w:p>
+    <w:p>
+      <w:pPr>
+        <w:pStyle w:val="ListParagraph"/>
         <w:ind w:left="2160"/>
         <w:rPr>
           <w:rFonts w:ascii="Courier" w:hAnsi="Courier" w:cs="STIXGeneral-Regular"/>
@@ -3127,29 +3308,29 @@
           <w:szCs w:val="18"/>
         </w:rPr>
       </w:pPr>
-    </w:p>
-    <w:p>
-      <w:pPr>
-        <w:ind w:left="2160"/>
+      <w:r>
         <w:rPr>
           <w:rFonts w:ascii="Courier" w:hAnsi="Courier" w:cs="STIXGeneral-Regular"/>
           <w:sz w:val="18"/>
           <w:szCs w:val="18"/>
         </w:rPr>
-      </w:pPr>
-      <w:r>
+        <w:t>}</w:t>
+      </w:r>
+    </w:p>
+    <w:p>
+      <w:pPr>
+        <w:ind w:left="2160"/>
         <w:rPr>
           <w:rFonts w:ascii="Courier" w:hAnsi="Courier" w:cs="STIXGeneral-Regular"/>
           <w:sz w:val="18"/>
           <w:szCs w:val="18"/>
         </w:rPr>
-        <w:tab/>
-        <w:t>// Attach a spherical manifold to the semicircular part of the domain so that it gets refined with rounded edges</w:t>
-      </w:r>
-    </w:p>
-    <w:p>
-      <w:pPr>
-        <w:ind w:left="2160"/>
+      </w:pPr>
+    </w:p>
+    <w:p>
+      <w:pPr>
+        <w:pStyle w:val="ListParagraph"/>
+        <w:ind w:left="1440"/>
         <w:rPr>
           <w:rFonts w:ascii="Courier" w:hAnsi="Courier" w:cs="STIXGeneral-Regular"/>
           <w:sz w:val="18"/>
@@ -3158,400 +3339,203 @@
       </w:pPr>
       <w:r>
         <w:rPr>
+          <w:rFonts w:ascii="Cambria" w:hAnsi="Cambria" w:cs="STIXGeneral-Regular"/>
+        </w:rPr>
+        <w:t xml:space="preserve">At the top of </w:t>
+      </w:r>
+      <w:proofErr w:type="spellStart"/>
+      <w:r>
+        <w:rPr>
+          <w:rFonts w:ascii="Cambria" w:hAnsi="Cambria" w:cs="STIXGeneral-Regular"/>
+        </w:rPr>
+        <w:t>customPDE.h</w:t>
+      </w:r>
+      <w:proofErr w:type="spellEnd"/>
+      <w:r>
+        <w:rPr>
+          <w:rFonts w:ascii="Cambria" w:hAnsi="Cambria" w:cs="STIXGeneral-Regular"/>
+        </w:rPr>
+        <w:t xml:space="preserve"> add:</w:t>
+      </w:r>
+    </w:p>
+    <w:p>
+      <w:pPr>
+        <w:pStyle w:val="ListParagraph"/>
+        <w:ind w:left="2160"/>
+        <w:rPr>
           <w:rFonts w:ascii="Courier" w:hAnsi="Courier" w:cs="STIXGeneral-Regular"/>
           <w:sz w:val="18"/>
           <w:szCs w:val="18"/>
         </w:rPr>
-        <w:t xml:space="preserve">    </w:t>
-      </w:r>
-      <w:proofErr w:type="gramStart"/>
+      </w:pPr>
       <w:r>
         <w:rPr>
           <w:rFonts w:ascii="Courier" w:hAnsi="Courier" w:cs="STIXGeneral-Regular"/>
           <w:sz w:val="18"/>
           <w:szCs w:val="18"/>
         </w:rPr>
-        <w:t>static</w:t>
-      </w:r>
-      <w:proofErr w:type="gramEnd"/>
+        <w:t>#include &lt;</w:t>
+      </w:r>
+      <w:proofErr w:type="spellStart"/>
+      <w:proofErr w:type="gramStart"/>
       <w:r>
         <w:rPr>
           <w:rFonts w:ascii="Courier" w:hAnsi="Courier" w:cs="STIXGeneral-Regular"/>
           <w:sz w:val="18"/>
           <w:szCs w:val="18"/>
         </w:rPr>
-        <w:t xml:space="preserve"> </w:t>
-      </w:r>
-      <w:proofErr w:type="spellStart"/>
+        <w:t>deal.II</w:t>
+      </w:r>
+      <w:proofErr w:type="spellEnd"/>
+      <w:proofErr w:type="gramEnd"/>
       <w:r>
         <w:rPr>
           <w:rFonts w:ascii="Courier" w:hAnsi="Courier" w:cs="STIXGeneral-Regular"/>
           <w:sz w:val="18"/>
           <w:szCs w:val="18"/>
         </w:rPr>
-        <w:t>const</w:t>
-      </w:r>
-      <w:proofErr w:type="spellEnd"/>
+        <w:t>/grid/</w:t>
+      </w:r>
+      <w:proofErr w:type="spellStart"/>
       <w:r>
         <w:rPr>
           <w:rFonts w:ascii="Courier" w:hAnsi="Courier" w:cs="STIXGeneral-Regular"/>
           <w:sz w:val="18"/>
           <w:szCs w:val="18"/>
         </w:rPr>
-        <w:t xml:space="preserve"> </w:t>
-      </w:r>
-      <w:proofErr w:type="spellStart"/>
+        <w:t>grid_generator.h</w:t>
+      </w:r>
+      <w:proofErr w:type="spellEnd"/>
       <w:r>
         <w:rPr>
           <w:rFonts w:ascii="Courier" w:hAnsi="Courier" w:cs="STIXGeneral-Regular"/>
           <w:sz w:val="18"/>
           <w:szCs w:val="18"/>
         </w:rPr>
-        <w:t>SphericalManifold</w:t>
-      </w:r>
-      <w:proofErr w:type="spellEnd"/>
-      <w:r>
+        <w:t>&gt;</w:t>
+      </w:r>
+    </w:p>
+    <w:p>
+      <w:pPr>
+        <w:ind w:left="1440"/>
         <w:rPr>
           <w:rFonts w:ascii="Courier" w:hAnsi="Courier" w:cs="STIXGeneral-Regular"/>
           <w:sz w:val="18"/>
           <w:szCs w:val="18"/>
         </w:rPr>
-        <w:t>&lt;dim&gt; boundary(Point&lt;dim&gt;(</w:t>
+      </w:pPr>
+    </w:p>
+    <w:p>
+      <w:pPr>
+        <w:pStyle w:val="ListParagraph"/>
+        <w:ind w:left="1440"/>
+        <w:rPr>
+          <w:rFonts w:ascii="Cambria" w:hAnsi="Cambria" w:cs="STIXGeneral-Regular"/>
+        </w:rPr>
+      </w:pPr>
+      <w:r>
+        <w:rPr>
+          <w:rFonts w:ascii="Cambria" w:hAnsi="Cambria" w:cs="STIXGeneral-Regular"/>
+        </w:rPr>
+        <w:t>This will override the “</w:t>
       </w:r>
       <w:proofErr w:type="spellStart"/>
       <w:r>
         <w:rPr>
-          <w:rFonts w:ascii="Courier" w:hAnsi="Courier" w:cs="STIXGeneral-Regular"/>
-          <w:sz w:val="18"/>
-          <w:szCs w:val="18"/>
-        </w:rPr>
-        <w:t>userInputs.domain_size</w:t>
+          <w:rFonts w:ascii="Cambria" w:hAnsi="Cambria" w:cs="STIXGeneral-Regular"/>
+        </w:rPr>
+        <w:t>makeTriangulation</w:t>
       </w:r>
       <w:proofErr w:type="spellEnd"/>
       <w:r>
         <w:rPr>
-          <w:rFonts w:ascii="Courier" w:hAnsi="Courier" w:cs="STIXGeneral-Regular"/>
-          <w:sz w:val="18"/>
-          <w:szCs w:val="18"/>
-        </w:rPr>
-        <w:t>[0],</w:t>
+          <w:rFonts w:ascii="Cambria" w:hAnsi="Cambria" w:cs="STIXGeneral-Regular"/>
+        </w:rPr>
+        <w:t xml:space="preserve">” function </w:t>
+      </w:r>
+      <w:r>
+        <w:rPr>
+          <w:rFonts w:ascii="Cambria" w:hAnsi="Cambria" w:cs="STIXGeneral-Regular"/>
+        </w:rPr>
+        <w:t xml:space="preserve">in the </w:t>
       </w:r>
       <w:proofErr w:type="spellStart"/>
       <w:r>
         <w:rPr>
-          <w:rFonts w:ascii="Courier" w:hAnsi="Courier" w:cs="STIXGeneral-Regular"/>
-          <w:sz w:val="18"/>
-          <w:szCs w:val="18"/>
-        </w:rPr>
-        <w:t>userInputs.domain_size</w:t>
+          <w:rFonts w:ascii="Cambria" w:hAnsi="Cambria" w:cs="STIXGeneral-Regular"/>
+        </w:rPr>
+        <w:t>MatrixFreePDE</w:t>
       </w:r>
       <w:proofErr w:type="spellEnd"/>
       <w:r>
         <w:rPr>
-          <w:rFonts w:ascii="Courier" w:hAnsi="Courier" w:cs="STIXGeneral-Regular"/>
-          <w:sz w:val="18"/>
-          <w:szCs w:val="18"/>
-        </w:rPr>
-        <w:t>[1]/2.0));</w:t>
-      </w:r>
-    </w:p>
-    <w:p>
-      <w:pPr>
-        <w:ind w:left="2160"/>
-        <w:rPr>
-          <w:rFonts w:ascii="Courier" w:hAnsi="Courier" w:cs="STIXGeneral-Regular"/>
-          <w:sz w:val="18"/>
-          <w:szCs w:val="18"/>
-        </w:rPr>
-      </w:pPr>
-      <w:r>
-        <w:rPr>
-          <w:rFonts w:ascii="Courier" w:hAnsi="Courier" w:cs="STIXGeneral-Regular"/>
-          <w:sz w:val="18"/>
-          <w:szCs w:val="18"/>
-        </w:rPr>
-        <w:t xml:space="preserve">    </w:t>
+          <w:rFonts w:ascii="Cambria" w:hAnsi="Cambria" w:cs="STIXGeneral-Regular"/>
+        </w:rPr>
+        <w:t xml:space="preserve"> class that can only create rectangular meshes. Instead, this function uses the “</w:t>
       </w:r>
       <w:proofErr w:type="spellStart"/>
+      <w:r>
+        <w:rPr>
+          <w:rFonts w:ascii="Cambria" w:hAnsi="Cambria" w:cs="STIXGeneral-Regular"/>
+        </w:rPr>
+        <w:t>hyper_ball</w:t>
+      </w:r>
+      <w:proofErr w:type="spellEnd"/>
+      <w:r>
+        <w:rPr>
+          <w:rFonts w:ascii="Cambria" w:hAnsi="Cambria" w:cs="STIXGeneral-Regular"/>
+        </w:rPr>
+        <w:t xml:space="preserve">” mesh generator from </w:t>
+      </w:r>
       <w:proofErr w:type="gramStart"/>
       <w:r>
         <w:rPr>
-          <w:rFonts w:ascii="Courier" w:hAnsi="Courier" w:cs="STIXGeneral-Regular"/>
-          <w:sz w:val="18"/>
-          <w:szCs w:val="18"/>
-        </w:rPr>
-        <w:t>tria.set</w:t>
+          <w:rFonts w:ascii="Cambria" w:hAnsi="Cambria" w:cs="STIXGeneral-Regular"/>
+        </w:rPr>
+        <w:lastRenderedPageBreak/>
+        <w:t>deal.II</w:t>
       </w:r>
       <w:proofErr w:type="gramEnd"/>
       <w:r>
         <w:rPr>
-          <w:rFonts w:ascii="Courier" w:hAnsi="Courier" w:cs="STIXGeneral-Regular"/>
-          <w:sz w:val="18"/>
-          <w:szCs w:val="18"/>
-        </w:rPr>
-        <w:t>_manifold</w:t>
-      </w:r>
-      <w:proofErr w:type="spellEnd"/>
-      <w:r>
-        <w:rPr>
-          <w:rFonts w:ascii="Courier" w:hAnsi="Courier" w:cs="STIXGeneral-Regular"/>
-          <w:sz w:val="18"/>
-          <w:szCs w:val="18"/>
-        </w:rPr>
-        <w:t>(0,boundary);</w:t>
-      </w:r>
-    </w:p>
-    <w:p>
-      <w:pPr>
-        <w:ind w:left="2160"/>
-        <w:rPr>
-          <w:rFonts w:ascii="Courier" w:hAnsi="Courier" w:cs="STIXGeneral-Regular"/>
-          <w:sz w:val="18"/>
-          <w:szCs w:val="18"/>
-        </w:rPr>
-      </w:pPr>
-    </w:p>
-    <w:p>
-      <w:pPr>
-        <w:ind w:left="2160"/>
-        <w:rPr>
-          <w:rFonts w:ascii="Courier" w:hAnsi="Courier" w:cs="STIXGeneral-Regular"/>
-          <w:sz w:val="18"/>
-          <w:szCs w:val="18"/>
-        </w:rPr>
-      </w:pPr>
-      <w:r>
-        <w:rPr>
-          <w:rFonts w:ascii="Courier" w:hAnsi="Courier" w:cs="STIXGeneral-Regular"/>
-          <w:sz w:val="18"/>
-          <w:szCs w:val="18"/>
-        </w:rPr>
-        <w:t>}</w:t>
-      </w:r>
-    </w:p>
-    <w:p>
-      <w:pPr>
-        <w:ind w:left="2160"/>
-        <w:rPr>
-          <w:rFonts w:ascii="Courier" w:hAnsi="Courier" w:cs="STIXGeneral-Regular"/>
-          <w:sz w:val="18"/>
-          <w:szCs w:val="18"/>
-        </w:rPr>
-      </w:pPr>
+          <w:rFonts w:ascii="Cambria" w:hAnsi="Cambria" w:cs="STIXGeneral-Regular"/>
+        </w:rPr>
+        <w:t xml:space="preserve"> that creates circular or spherical domains. Other mesh shapes that </w:t>
+      </w:r>
+      <w:proofErr w:type="gramStart"/>
+      <w:r>
+        <w:rPr>
+          <w:rFonts w:ascii="Cambria" w:hAnsi="Cambria" w:cs="STIXGeneral-Regular"/>
+        </w:rPr>
+        <w:t>deal.II</w:t>
+      </w:r>
+      <w:proofErr w:type="gramEnd"/>
+      <w:r>
+        <w:rPr>
+          <w:rFonts w:ascii="Cambria" w:hAnsi="Cambria" w:cs="STIXGeneral-Regular"/>
+        </w:rPr>
+        <w:t xml:space="preserve"> can generate are given here:</w:t>
+      </w:r>
     </w:p>
     <w:p>
       <w:pPr>
         <w:pStyle w:val="ListParagraph"/>
         <w:ind w:left="1440"/>
         <w:rPr>
-          <w:rFonts w:ascii="Courier" w:hAnsi="Courier" w:cs="STIXGeneral-Regular"/>
-          <w:sz w:val="18"/>
-          <w:szCs w:val="18"/>
-        </w:rPr>
-      </w:pPr>
-      <w:r>
-        <w:rPr>
           <w:rFonts w:ascii="Cambria" w:hAnsi="Cambria" w:cs="STIXGeneral-Regular"/>
         </w:rPr>
-        <w:t xml:space="preserve">At the top of </w:t>
-      </w:r>
-      <w:proofErr w:type="spellStart"/>
+      </w:pPr>
       <w:r>
         <w:rPr>
           <w:rFonts w:ascii="Cambria" w:hAnsi="Cambria" w:cs="STIXGeneral-Regular"/>
         </w:rPr>
-        <w:t>customPDE.h</w:t>
-      </w:r>
-      <w:proofErr w:type="spellEnd"/>
+        <w:t>https://www.dealii.org/current/doxygen/deal.II/namespaceGridGenerator.html</w:t>
+      </w:r>
       <w:r>
         <w:rPr>
           <w:rFonts w:ascii="Cambria" w:hAnsi="Cambria" w:cs="STIXGeneral-Regular"/>
         </w:rPr>
-        <w:t xml:space="preserve"> add:</w:t>
-      </w:r>
-    </w:p>
-    <w:p>
-      <w:pPr>
-        <w:ind w:left="2160"/>
-        <w:rPr>
-          <w:rFonts w:ascii="Courier" w:hAnsi="Courier" w:cs="STIXGeneral-Regular"/>
-          <w:sz w:val="18"/>
-          <w:szCs w:val="18"/>
-        </w:rPr>
-      </w:pPr>
-      <w:r>
-        <w:rPr>
-          <w:rFonts w:ascii="Courier" w:hAnsi="Courier" w:cs="STIXGeneral-Regular"/>
-          <w:sz w:val="18"/>
-          <w:szCs w:val="18"/>
-        </w:rPr>
-        <w:t>#</w:t>
-      </w:r>
-      <w:proofErr w:type="gramStart"/>
-      <w:r>
-        <w:rPr>
-          <w:rFonts w:ascii="Courier" w:hAnsi="Courier" w:cs="STIXGeneral-Regular"/>
-          <w:sz w:val="18"/>
-          <w:szCs w:val="18"/>
-        </w:rPr>
-        <w:t>include</w:t>
-      </w:r>
-      <w:proofErr w:type="gramEnd"/>
-      <w:r>
-        <w:rPr>
-          <w:rFonts w:ascii="Courier" w:hAnsi="Courier" w:cs="STIXGeneral-Regular"/>
-          <w:sz w:val="18"/>
-          <w:szCs w:val="18"/>
-        </w:rPr>
-        <w:t> &lt;deal.II/grid/</w:t>
-      </w:r>
-      <w:proofErr w:type="spellStart"/>
-      <w:r>
-        <w:rPr>
-          <w:rFonts w:ascii="Courier" w:hAnsi="Courier" w:cs="STIXGeneral-Regular"/>
-          <w:sz w:val="18"/>
-          <w:szCs w:val="18"/>
-        </w:rPr>
-        <w:t>grid_generator.h</w:t>
-      </w:r>
-      <w:proofErr w:type="spellEnd"/>
-      <w:r>
-        <w:rPr>
-          <w:rFonts w:ascii="Courier" w:hAnsi="Courier" w:cs="STIXGeneral-Regular"/>
-          <w:sz w:val="18"/>
-          <w:szCs w:val="18"/>
-        </w:rPr>
-        <w:t>&gt;</w:t>
-      </w:r>
-    </w:p>
-    <w:p>
-      <w:pPr>
-        <w:ind w:left="2160"/>
-        <w:rPr>
-          <w:rFonts w:ascii="Courier" w:hAnsi="Courier" w:cs="STIXGeneral-Regular"/>
-          <w:sz w:val="18"/>
-          <w:szCs w:val="18"/>
-        </w:rPr>
-      </w:pPr>
-    </w:p>
-    <w:p>
-      <w:pPr>
-        <w:pStyle w:val="ListParagraph"/>
-        <w:ind w:left="1440"/>
-        <w:rPr>
-          <w:rFonts w:ascii="Cambria" w:hAnsi="Cambria" w:cs="STIXGeneral-Regular"/>
-        </w:rPr>
-      </w:pPr>
-      <w:r>
-        <w:rPr>
-          <w:rFonts w:ascii="Cambria" w:hAnsi="Cambria" w:cs="STIXGeneral-Regular"/>
-        </w:rPr>
-        <w:t>This will override the “</w:t>
-      </w:r>
-      <w:proofErr w:type="spellStart"/>
-      <w:r>
-        <w:rPr>
-          <w:rFonts w:ascii="Cambria" w:hAnsi="Cambria" w:cs="STIXGeneral-Regular"/>
-        </w:rPr>
-        <w:t>makeTriangulation</w:t>
-      </w:r>
-      <w:proofErr w:type="spellEnd"/>
-      <w:r>
-        <w:rPr>
-          <w:rFonts w:ascii="Cambria" w:hAnsi="Cambria" w:cs="STIXGeneral-Regular"/>
-        </w:rPr>
-        <w:t xml:space="preserve">” function </w:t>
-      </w:r>
-      <w:r>
-        <w:rPr>
-          <w:rFonts w:ascii="Cambria" w:hAnsi="Cambria" w:cs="STIXGeneral-Regular"/>
-        </w:rPr>
-        <w:t xml:space="preserve">in the </w:t>
-      </w:r>
-      <w:proofErr w:type="spellStart"/>
-      <w:r>
-        <w:rPr>
-          <w:rFonts w:ascii="Cambria" w:hAnsi="Cambria" w:cs="STIXGeneral-Regular"/>
-        </w:rPr>
-        <w:t>MatrixFreePDE</w:t>
-      </w:r>
-      <w:proofErr w:type="spellEnd"/>
-      <w:r>
-        <w:rPr>
-          <w:rFonts w:ascii="Cambria" w:hAnsi="Cambria" w:cs="STIXGeneral-Regular"/>
-        </w:rPr>
-        <w:t xml:space="preserve"> class that can only create rectangular meshes. Instead, this function uses the “</w:t>
-      </w:r>
-      <w:proofErr w:type="spellStart"/>
-      <w:r>
-        <w:rPr>
-          <w:rFonts w:ascii="Cambria" w:hAnsi="Cambria" w:cs="STIXGeneral-Regular"/>
-        </w:rPr>
-        <w:t>hyper_ball</w:t>
-      </w:r>
-      <w:proofErr w:type="spellEnd"/>
-      <w:r>
-        <w:rPr>
-          <w:rFonts w:ascii="Cambria" w:hAnsi="Cambria" w:cs="STIXGeneral-Regular"/>
-        </w:rPr>
-        <w:t xml:space="preserve">” mesh generator from </w:t>
-      </w:r>
-      <w:proofErr w:type="gramStart"/>
-      <w:r>
-        <w:rPr>
-          <w:rFonts w:ascii="Cambria" w:hAnsi="Cambria" w:cs="STIXGeneral-Regular"/>
-        </w:rPr>
-        <w:t>deal.II</w:t>
-      </w:r>
-      <w:proofErr w:type="gramEnd"/>
-      <w:r>
-        <w:rPr>
-          <w:rFonts w:ascii="Cambria" w:hAnsi="Cambria" w:cs="STIXGeneral-Regular"/>
-        </w:rPr>
-        <w:t xml:space="preserve"> that creates circular or spherical domains. Other mesh shapes that </w:t>
-      </w:r>
-      <w:proofErr w:type="gramStart"/>
-      <w:r>
-        <w:rPr>
-          <w:rFonts w:ascii="Cambria" w:hAnsi="Cambria" w:cs="STIXGeneral-Regular"/>
-        </w:rPr>
-        <w:t>deal.II</w:t>
-      </w:r>
-      <w:proofErr w:type="gramEnd"/>
-      <w:r>
-        <w:rPr>
-          <w:rFonts w:ascii="Cambria" w:hAnsi="Cambria" w:cs="STIXGeneral-Regular"/>
-        </w:rPr>
-        <w:t xml:space="preserve"> can generate are given here:</w:t>
-      </w:r>
-    </w:p>
-    <w:p>
-      <w:pPr>
-        <w:pStyle w:val="ListParagraph"/>
-        <w:ind w:left="1440"/>
-        <w:rPr>
-          <w:rFonts w:ascii="Cambria" w:hAnsi="Cambria" w:cs="STIXGeneral-Regular"/>
-        </w:rPr>
-      </w:pPr>
-      <w:r>
-        <w:rPr>
-          <w:rFonts w:ascii="Cambria" w:hAnsi="Cambria" w:cs="STIXGeneral-Regular"/>
-        </w:rPr>
-        <w:t>https://www.dealii.org/8.5.0/doxygen/</w:t>
-      </w:r>
-      <w:proofErr w:type="gramStart"/>
-      <w:r>
-        <w:rPr>
-          <w:rFonts w:ascii="Cambria" w:hAnsi="Cambria" w:cs="STIXGeneral-Regular"/>
-        </w:rPr>
-        <w:t>deal.II</w:t>
-      </w:r>
-      <w:proofErr w:type="gramEnd"/>
-      <w:r>
-        <w:rPr>
-          <w:rFonts w:ascii="Cambria" w:hAnsi="Cambria" w:cs="STIXGeneral-Regular"/>
-        </w:rPr>
-        <w:t>/namespaceGridGenerator.html.</w:t>
+        <w:t>.</w:t>
       </w:r>
     </w:p>
     <w:p>
@@ -3559,7 +3543,7 @@
         <w:pStyle w:val="ListParagraph"/>
         <w:numPr>
           <w:ilvl w:val="1"/>
-          <w:numId w:val="1"/>
+          <w:numId w:val="15"/>
         </w:numPr>
         <w:rPr>
           <w:rFonts w:ascii="Cambria" w:hAnsi="Cambria" w:cs="STIXGeneral-Regular"/>
@@ -3569,7 +3553,33 @@
         <w:rPr>
           <w:rFonts w:ascii="Cambria" w:hAnsi="Cambria" w:cs="STIXGeneral-Regular"/>
         </w:rPr>
-        <w:t>Reduce the refine factor in parameters.in to 6 (the coarsest mesh for a circular domain is still partially refined, reducing the amount we have to refine it further)</w:t>
+        <w:t xml:space="preserve">Reduce the refine factor in </w:t>
+      </w:r>
+      <w:proofErr w:type="spellStart"/>
+      <w:r>
+        <w:rPr>
+          <w:rFonts w:ascii="Cambria" w:hAnsi="Cambria" w:cs="STIXGeneral-Regular"/>
+        </w:rPr>
+        <w:t>parameters.</w:t>
+      </w:r>
+      <w:r>
+        <w:rPr>
+          <w:rFonts w:ascii="Cambria" w:hAnsi="Cambria" w:cs="STIXGeneral-Regular"/>
+        </w:rPr>
+        <w:t>prm</w:t>
+      </w:r>
+      <w:proofErr w:type="spellEnd"/>
+      <w:r>
+        <w:rPr>
+          <w:rFonts w:ascii="Cambria" w:hAnsi="Cambria" w:cs="STIXGeneral-Regular"/>
+        </w:rPr>
+        <w:t xml:space="preserve"> to 6 (the coarsest mesh for a circular domain is still partially refined, reducing the amount we have to refine it further)</w:t>
+      </w:r>
+      <w:r>
+        <w:rPr>
+          <w:rFonts w:ascii="Cambria" w:hAnsi="Cambria" w:cs="STIXGeneral-Regular"/>
+        </w:rPr>
+        <w:t>. Run the simulation and visualize the results.</w:t>
       </w:r>
     </w:p>
     <w:p>
@@ -3591,11 +3601,11 @@
 </file>
 
 <file path=word/numbering.xml><?xml version="1.0" encoding="utf-8"?>
-<w:numbering xmlns:wpc="http://schemas.microsoft.com/office/word/2010/wordprocessingCanvas" xmlns:mo="http://schemas.microsoft.com/office/mac/office/2008/main" xmlns:mc="http://schemas.openxmlformats.org/markup-compatibility/2006" xmlns:mv="urn:schemas-microsoft-com:mac:vml" xmlns:o="urn:schemas-microsoft-com:office:office" xmlns:r="http://schemas.openxmlformats.org/officeDocument/2006/relationships" xmlns:m="http://schemas.openxmlformats.org/officeDocument/2006/math" xmlns:v="urn:schemas-microsoft-com:vml" xmlns:wp14="http://schemas.microsoft.com/office/word/2010/wordprocessingDrawing" xmlns:wp="http://schemas.openxmlformats.org/drawingml/2006/wordprocessingDrawing" xmlns:w10="urn:schemas-microsoft-com:office:word" xmlns:w="http://schemas.openxmlformats.org/wordprocessingml/2006/main" xmlns:w14="http://schemas.microsoft.com/office/word/2010/wordml" xmlns:wpg="http://schemas.microsoft.com/office/word/2010/wordprocessingGroup" xmlns:wpi="http://schemas.microsoft.com/office/word/2010/wordprocessingInk" xmlns:wne="http://schemas.microsoft.com/office/word/2006/wordml" xmlns:wps="http://schemas.microsoft.com/office/word/2010/wordprocessingShape" mc:Ignorable="w14 wp14">
-  <w:abstractNum w:abstractNumId="0">
-    <w:nsid w:val="48FA5FCB"/>
+<w:numbering xmlns:wpc="http://schemas.microsoft.com/office/word/2010/wordprocessingCanvas" xmlns:cx="http://schemas.microsoft.com/office/drawing/2014/chartex" xmlns:cx1="http://schemas.microsoft.com/office/drawing/2015/9/8/chartex" xmlns:cx2="http://schemas.microsoft.com/office/drawing/2015/10/21/chartex" xmlns:cx3="http://schemas.microsoft.com/office/drawing/2016/5/9/chartex" xmlns:cx4="http://schemas.microsoft.com/office/drawing/2016/5/10/chartex" xmlns:cx5="http://schemas.microsoft.com/office/drawing/2016/5/11/chartex" xmlns:cx6="http://schemas.microsoft.com/office/drawing/2016/5/12/chartex" xmlns:cx7="http://schemas.microsoft.com/office/drawing/2016/5/13/chartex" xmlns:cx8="http://schemas.microsoft.com/office/drawing/2016/5/14/chartex" xmlns:mc="http://schemas.openxmlformats.org/markup-compatibility/2006" xmlns:aink="http://schemas.microsoft.com/office/drawing/2016/ink" xmlns:am3d="http://schemas.microsoft.com/office/drawing/2017/model3d" xmlns:o="urn:schemas-microsoft-com:office:office" xmlns:r="http://schemas.openxmlformats.org/officeDocument/2006/relationships" xmlns:m="http://schemas.openxmlformats.org/officeDocument/2006/math" xmlns:v="urn:schemas-microsoft-com:vml" xmlns:wp14="http://schemas.microsoft.com/office/word/2010/wordprocessingDrawing" xmlns:wp="http://schemas.openxmlformats.org/drawingml/2006/wordprocessingDrawing" xmlns:w10="urn:schemas-microsoft-com:office:word" xmlns:w="http://schemas.openxmlformats.org/wordprocessingml/2006/main" xmlns:w14="http://schemas.microsoft.com/office/word/2010/wordml" xmlns:w15="http://schemas.microsoft.com/office/word/2012/wordml" xmlns:w16cex="http://schemas.microsoft.com/office/word/2018/wordml/cex" xmlns:w16cid="http://schemas.microsoft.com/office/word/2016/wordml/cid" xmlns:w16="http://schemas.microsoft.com/office/word/2018/wordml" xmlns:w16se="http://schemas.microsoft.com/office/word/2015/wordml/symex" xmlns:wpg="http://schemas.microsoft.com/office/word/2010/wordprocessingGroup" xmlns:wpi="http://schemas.microsoft.com/office/word/2010/wordprocessingInk" xmlns:wne="http://schemas.microsoft.com/office/word/2006/wordml" xmlns:wps="http://schemas.microsoft.com/office/word/2010/wordprocessingShape" mc:Ignorable="w14 w15 w16se w16cid w16 w16cex wp14">
+  <w:abstractNum w:abstractNumId="0" w15:restartNumberingAfterBreak="0">
+    <w:nsid w:val="0CF25045"/>
     <w:multiLevelType w:val="hybridMultilevel"/>
-    <w:tmpl w:val="D54A0D44"/>
+    <w:tmpl w:val="4B3E1AB0"/>
     <w:lvl w:ilvl="0" w:tplc="0409000F">
       <w:start w:val="1"/>
       <w:numFmt w:val="decimal"/>
@@ -3613,6 +3623,9 @@
       <w:pPr>
         <w:ind w:left="1440" w:hanging="360"/>
       </w:pPr>
+      <w:rPr>
+        <w:rFonts w:hint="default"/>
+      </w:rPr>
     </w:lvl>
     <w:lvl w:ilvl="2" w:tplc="0409001B" w:tentative="1">
       <w:start w:val="1"/>
@@ -3678,7 +3691,710 @@
       </w:pPr>
     </w:lvl>
   </w:abstractNum>
-  <w:abstractNum w:abstractNumId="1">
+  <w:abstractNum w:abstractNumId="1" w15:restartNumberingAfterBreak="0">
+    <w:nsid w:val="12224801"/>
+    <w:multiLevelType w:val="hybridMultilevel"/>
+    <w:tmpl w:val="31F016D4"/>
+    <w:lvl w:ilvl="0" w:tplc="04090019">
+      <w:start w:val="1"/>
+      <w:numFmt w:val="lowerLetter"/>
+      <w:lvlText w:val="%1."/>
+      <w:lvlJc w:val="left"/>
+      <w:pPr>
+        <w:ind w:left="720" w:hanging="360"/>
+      </w:pPr>
+    </w:lvl>
+    <w:lvl w:ilvl="1" w:tplc="04090019">
+      <w:start w:val="1"/>
+      <w:numFmt w:val="lowerLetter"/>
+      <w:lvlText w:val="%2."/>
+      <w:lvlJc w:val="left"/>
+      <w:pPr>
+        <w:ind w:left="1440" w:hanging="360"/>
+      </w:pPr>
+    </w:lvl>
+    <w:lvl w:ilvl="2" w:tplc="0409001B">
+      <w:start w:val="1"/>
+      <w:numFmt w:val="lowerRoman"/>
+      <w:lvlText w:val="%3."/>
+      <w:lvlJc w:val="right"/>
+      <w:pPr>
+        <w:ind w:left="2160" w:hanging="180"/>
+      </w:pPr>
+    </w:lvl>
+    <w:lvl w:ilvl="3" w:tplc="0409000F">
+      <w:start w:val="1"/>
+      <w:numFmt w:val="decimal"/>
+      <w:lvlText w:val="%4."/>
+      <w:lvlJc w:val="left"/>
+      <w:pPr>
+        <w:ind w:left="2880" w:hanging="360"/>
+      </w:pPr>
+    </w:lvl>
+    <w:lvl w:ilvl="4" w:tplc="04090019">
+      <w:start w:val="1"/>
+      <w:numFmt w:val="lowerLetter"/>
+      <w:lvlText w:val="%5."/>
+      <w:lvlJc w:val="left"/>
+      <w:pPr>
+        <w:ind w:left="3600" w:hanging="360"/>
+      </w:pPr>
+    </w:lvl>
+    <w:lvl w:ilvl="5" w:tplc="0409001B" w:tentative="1">
+      <w:start w:val="1"/>
+      <w:numFmt w:val="lowerRoman"/>
+      <w:lvlText w:val="%6."/>
+      <w:lvlJc w:val="right"/>
+      <w:pPr>
+        <w:ind w:left="4320" w:hanging="180"/>
+      </w:pPr>
+    </w:lvl>
+    <w:lvl w:ilvl="6" w:tplc="0409000F" w:tentative="1">
+      <w:start w:val="1"/>
+      <w:numFmt w:val="decimal"/>
+      <w:lvlText w:val="%7."/>
+      <w:lvlJc w:val="left"/>
+      <w:pPr>
+        <w:ind w:left="5040" w:hanging="360"/>
+      </w:pPr>
+    </w:lvl>
+    <w:lvl w:ilvl="7" w:tplc="04090019" w:tentative="1">
+      <w:start w:val="1"/>
+      <w:numFmt w:val="lowerLetter"/>
+      <w:lvlText w:val="%8."/>
+      <w:lvlJc w:val="left"/>
+      <w:pPr>
+        <w:ind w:left="5760" w:hanging="360"/>
+      </w:pPr>
+    </w:lvl>
+    <w:lvl w:ilvl="8" w:tplc="0409001B" w:tentative="1">
+      <w:start w:val="1"/>
+      <w:numFmt w:val="lowerRoman"/>
+      <w:lvlText w:val="%9."/>
+      <w:lvlJc w:val="right"/>
+      <w:pPr>
+        <w:ind w:left="6480" w:hanging="180"/>
+      </w:pPr>
+    </w:lvl>
+  </w:abstractNum>
+  <w:abstractNum w:abstractNumId="2" w15:restartNumberingAfterBreak="0">
+    <w:nsid w:val="204C423C"/>
+    <w:multiLevelType w:val="hybridMultilevel"/>
+    <w:tmpl w:val="71D80244"/>
+    <w:lvl w:ilvl="0" w:tplc="0409000F">
+      <w:start w:val="1"/>
+      <w:numFmt w:val="decimal"/>
+      <w:lvlText w:val="%1."/>
+      <w:lvlJc w:val="left"/>
+      <w:pPr>
+        <w:ind w:left="720" w:hanging="360"/>
+      </w:pPr>
+    </w:lvl>
+    <w:lvl w:ilvl="1" w:tplc="04090019">
+      <w:start w:val="1"/>
+      <w:numFmt w:val="lowerLetter"/>
+      <w:lvlText w:val="%2."/>
+      <w:lvlJc w:val="left"/>
+      <w:pPr>
+        <w:ind w:left="1440" w:hanging="360"/>
+      </w:pPr>
+      <w:rPr>
+        <w:rFonts w:hint="default"/>
+      </w:rPr>
+    </w:lvl>
+    <w:lvl w:ilvl="2" w:tplc="0409001B" w:tentative="1">
+      <w:start w:val="1"/>
+      <w:numFmt w:val="lowerRoman"/>
+      <w:lvlText w:val="%3."/>
+      <w:lvlJc w:val="right"/>
+      <w:pPr>
+        <w:ind w:left="2160" w:hanging="180"/>
+      </w:pPr>
+    </w:lvl>
+    <w:lvl w:ilvl="3" w:tplc="0409000F" w:tentative="1">
+      <w:start w:val="1"/>
+      <w:numFmt w:val="decimal"/>
+      <w:lvlText w:val="%4."/>
+      <w:lvlJc w:val="left"/>
+      <w:pPr>
+        <w:ind w:left="2880" w:hanging="360"/>
+      </w:pPr>
+    </w:lvl>
+    <w:lvl w:ilvl="4" w:tplc="04090019" w:tentative="1">
+      <w:start w:val="1"/>
+      <w:numFmt w:val="lowerLetter"/>
+      <w:lvlText w:val="%5."/>
+      <w:lvlJc w:val="left"/>
+      <w:pPr>
+        <w:ind w:left="3600" w:hanging="360"/>
+      </w:pPr>
+    </w:lvl>
+    <w:lvl w:ilvl="5" w:tplc="0409001B" w:tentative="1">
+      <w:start w:val="1"/>
+      <w:numFmt w:val="lowerRoman"/>
+      <w:lvlText w:val="%6."/>
+      <w:lvlJc w:val="right"/>
+      <w:pPr>
+        <w:ind w:left="4320" w:hanging="180"/>
+      </w:pPr>
+    </w:lvl>
+    <w:lvl w:ilvl="6" w:tplc="0409000F" w:tentative="1">
+      <w:start w:val="1"/>
+      <w:numFmt w:val="decimal"/>
+      <w:lvlText w:val="%7."/>
+      <w:lvlJc w:val="left"/>
+      <w:pPr>
+        <w:ind w:left="5040" w:hanging="360"/>
+      </w:pPr>
+    </w:lvl>
+    <w:lvl w:ilvl="7" w:tplc="04090019" w:tentative="1">
+      <w:start w:val="1"/>
+      <w:numFmt w:val="lowerLetter"/>
+      <w:lvlText w:val="%8."/>
+      <w:lvlJc w:val="left"/>
+      <w:pPr>
+        <w:ind w:left="5760" w:hanging="360"/>
+      </w:pPr>
+    </w:lvl>
+    <w:lvl w:ilvl="8" w:tplc="0409001B" w:tentative="1">
+      <w:start w:val="1"/>
+      <w:numFmt w:val="lowerRoman"/>
+      <w:lvlText w:val="%9."/>
+      <w:lvlJc w:val="right"/>
+      <w:pPr>
+        <w:ind w:left="6480" w:hanging="180"/>
+      </w:pPr>
+    </w:lvl>
+  </w:abstractNum>
+  <w:abstractNum w:abstractNumId="3" w15:restartNumberingAfterBreak="0">
+    <w:nsid w:val="24B6041D"/>
+    <w:multiLevelType w:val="hybridMultilevel"/>
+    <w:tmpl w:val="EFAC40A2"/>
+    <w:lvl w:ilvl="0" w:tplc="04090019">
+      <w:start w:val="1"/>
+      <w:numFmt w:val="lowerLetter"/>
+      <w:lvlText w:val="%1."/>
+      <w:lvlJc w:val="left"/>
+      <w:pPr>
+        <w:ind w:left="720" w:hanging="360"/>
+      </w:pPr>
+    </w:lvl>
+    <w:lvl w:ilvl="1" w:tplc="04090019">
+      <w:start w:val="1"/>
+      <w:numFmt w:val="lowerLetter"/>
+      <w:lvlText w:val="%2."/>
+      <w:lvlJc w:val="left"/>
+      <w:pPr>
+        <w:ind w:left="1440" w:hanging="360"/>
+      </w:pPr>
+    </w:lvl>
+    <w:lvl w:ilvl="2" w:tplc="0409001B">
+      <w:start w:val="1"/>
+      <w:numFmt w:val="lowerRoman"/>
+      <w:lvlText w:val="%3."/>
+      <w:lvlJc w:val="right"/>
+      <w:pPr>
+        <w:ind w:left="2160" w:hanging="180"/>
+      </w:pPr>
+    </w:lvl>
+    <w:lvl w:ilvl="3" w:tplc="0409000F" w:tentative="1">
+      <w:start w:val="1"/>
+      <w:numFmt w:val="decimal"/>
+      <w:lvlText w:val="%4."/>
+      <w:lvlJc w:val="left"/>
+      <w:pPr>
+        <w:ind w:left="2880" w:hanging="360"/>
+      </w:pPr>
+    </w:lvl>
+    <w:lvl w:ilvl="4" w:tplc="04090019" w:tentative="1">
+      <w:start w:val="1"/>
+      <w:numFmt w:val="lowerLetter"/>
+      <w:lvlText w:val="%5."/>
+      <w:lvlJc w:val="left"/>
+      <w:pPr>
+        <w:ind w:left="3600" w:hanging="360"/>
+      </w:pPr>
+    </w:lvl>
+    <w:lvl w:ilvl="5" w:tplc="0409001B" w:tentative="1">
+      <w:start w:val="1"/>
+      <w:numFmt w:val="lowerRoman"/>
+      <w:lvlText w:val="%6."/>
+      <w:lvlJc w:val="right"/>
+      <w:pPr>
+        <w:ind w:left="4320" w:hanging="180"/>
+      </w:pPr>
+    </w:lvl>
+    <w:lvl w:ilvl="6" w:tplc="0409000F" w:tentative="1">
+      <w:start w:val="1"/>
+      <w:numFmt w:val="decimal"/>
+      <w:lvlText w:val="%7."/>
+      <w:lvlJc w:val="left"/>
+      <w:pPr>
+        <w:ind w:left="5040" w:hanging="360"/>
+      </w:pPr>
+    </w:lvl>
+    <w:lvl w:ilvl="7" w:tplc="04090019" w:tentative="1">
+      <w:start w:val="1"/>
+      <w:numFmt w:val="lowerLetter"/>
+      <w:lvlText w:val="%8."/>
+      <w:lvlJc w:val="left"/>
+      <w:pPr>
+        <w:ind w:left="5760" w:hanging="360"/>
+      </w:pPr>
+    </w:lvl>
+    <w:lvl w:ilvl="8" w:tplc="0409001B" w:tentative="1">
+      <w:start w:val="1"/>
+      <w:numFmt w:val="lowerRoman"/>
+      <w:lvlText w:val="%9."/>
+      <w:lvlJc w:val="right"/>
+      <w:pPr>
+        <w:ind w:left="6480" w:hanging="180"/>
+      </w:pPr>
+    </w:lvl>
+  </w:abstractNum>
+  <w:abstractNum w:abstractNumId="4" w15:restartNumberingAfterBreak="0">
+    <w:nsid w:val="35E41A3A"/>
+    <w:multiLevelType w:val="hybridMultilevel"/>
+    <w:tmpl w:val="AF76CCCC"/>
+    <w:lvl w:ilvl="0" w:tplc="0409000F">
+      <w:start w:val="1"/>
+      <w:numFmt w:val="decimal"/>
+      <w:lvlText w:val="%1."/>
+      <w:lvlJc w:val="left"/>
+      <w:pPr>
+        <w:ind w:left="720" w:hanging="360"/>
+      </w:pPr>
+    </w:lvl>
+    <w:lvl w:ilvl="1" w:tplc="04090019">
+      <w:start w:val="1"/>
+      <w:numFmt w:val="lowerLetter"/>
+      <w:lvlText w:val="%2."/>
+      <w:lvlJc w:val="left"/>
+      <w:pPr>
+        <w:ind w:left="1440" w:hanging="360"/>
+      </w:pPr>
+      <w:rPr>
+        <w:rFonts w:hint="default"/>
+      </w:rPr>
+    </w:lvl>
+    <w:lvl w:ilvl="2" w:tplc="0409001B" w:tentative="1">
+      <w:start w:val="1"/>
+      <w:numFmt w:val="lowerRoman"/>
+      <w:lvlText w:val="%3."/>
+      <w:lvlJc w:val="right"/>
+      <w:pPr>
+        <w:ind w:left="2160" w:hanging="180"/>
+      </w:pPr>
+    </w:lvl>
+    <w:lvl w:ilvl="3" w:tplc="0409000F" w:tentative="1">
+      <w:start w:val="1"/>
+      <w:numFmt w:val="decimal"/>
+      <w:lvlText w:val="%4."/>
+      <w:lvlJc w:val="left"/>
+      <w:pPr>
+        <w:ind w:left="2880" w:hanging="360"/>
+      </w:pPr>
+    </w:lvl>
+    <w:lvl w:ilvl="4" w:tplc="04090019" w:tentative="1">
+      <w:start w:val="1"/>
+      <w:numFmt w:val="lowerLetter"/>
+      <w:lvlText w:val="%5."/>
+      <w:lvlJc w:val="left"/>
+      <w:pPr>
+        <w:ind w:left="3600" w:hanging="360"/>
+      </w:pPr>
+    </w:lvl>
+    <w:lvl w:ilvl="5" w:tplc="0409001B" w:tentative="1">
+      <w:start w:val="1"/>
+      <w:numFmt w:val="lowerRoman"/>
+      <w:lvlText w:val="%6."/>
+      <w:lvlJc w:val="right"/>
+      <w:pPr>
+        <w:ind w:left="4320" w:hanging="180"/>
+      </w:pPr>
+    </w:lvl>
+    <w:lvl w:ilvl="6" w:tplc="0409000F" w:tentative="1">
+      <w:start w:val="1"/>
+      <w:numFmt w:val="decimal"/>
+      <w:lvlText w:val="%7."/>
+      <w:lvlJc w:val="left"/>
+      <w:pPr>
+        <w:ind w:left="5040" w:hanging="360"/>
+      </w:pPr>
+    </w:lvl>
+    <w:lvl w:ilvl="7" w:tplc="04090019" w:tentative="1">
+      <w:start w:val="1"/>
+      <w:numFmt w:val="lowerLetter"/>
+      <w:lvlText w:val="%8."/>
+      <w:lvlJc w:val="left"/>
+      <w:pPr>
+        <w:ind w:left="5760" w:hanging="360"/>
+      </w:pPr>
+    </w:lvl>
+    <w:lvl w:ilvl="8" w:tplc="0409001B" w:tentative="1">
+      <w:start w:val="1"/>
+      <w:numFmt w:val="lowerRoman"/>
+      <w:lvlText w:val="%9."/>
+      <w:lvlJc w:val="right"/>
+      <w:pPr>
+        <w:ind w:left="6480" w:hanging="180"/>
+      </w:pPr>
+    </w:lvl>
+  </w:abstractNum>
+  <w:abstractNum w:abstractNumId="5" w15:restartNumberingAfterBreak="0">
+    <w:nsid w:val="3C651C39"/>
+    <w:multiLevelType w:val="hybridMultilevel"/>
+    <w:tmpl w:val="D70208E4"/>
+    <w:lvl w:ilvl="0" w:tplc="04090019">
+      <w:start w:val="1"/>
+      <w:numFmt w:val="lowerLetter"/>
+      <w:lvlText w:val="%1."/>
+      <w:lvlJc w:val="left"/>
+      <w:pPr>
+        <w:ind w:left="720" w:hanging="360"/>
+      </w:pPr>
+    </w:lvl>
+    <w:lvl w:ilvl="1" w:tplc="04090019">
+      <w:start w:val="1"/>
+      <w:numFmt w:val="lowerLetter"/>
+      <w:lvlText w:val="%2."/>
+      <w:lvlJc w:val="left"/>
+      <w:pPr>
+        <w:ind w:left="1440" w:hanging="360"/>
+      </w:pPr>
+    </w:lvl>
+    <w:lvl w:ilvl="2" w:tplc="0409001B">
+      <w:start w:val="1"/>
+      <w:numFmt w:val="lowerRoman"/>
+      <w:lvlText w:val="%3."/>
+      <w:lvlJc w:val="right"/>
+      <w:pPr>
+        <w:ind w:left="2160" w:hanging="180"/>
+      </w:pPr>
+    </w:lvl>
+    <w:lvl w:ilvl="3" w:tplc="0409000F" w:tentative="1">
+      <w:start w:val="1"/>
+      <w:numFmt w:val="decimal"/>
+      <w:lvlText w:val="%4."/>
+      <w:lvlJc w:val="left"/>
+      <w:pPr>
+        <w:ind w:left="2880" w:hanging="360"/>
+      </w:pPr>
+    </w:lvl>
+    <w:lvl w:ilvl="4" w:tplc="04090019" w:tentative="1">
+      <w:start w:val="1"/>
+      <w:numFmt w:val="lowerLetter"/>
+      <w:lvlText w:val="%5."/>
+      <w:lvlJc w:val="left"/>
+      <w:pPr>
+        <w:ind w:left="3600" w:hanging="360"/>
+      </w:pPr>
+    </w:lvl>
+    <w:lvl w:ilvl="5" w:tplc="0409001B" w:tentative="1">
+      <w:start w:val="1"/>
+      <w:numFmt w:val="lowerRoman"/>
+      <w:lvlText w:val="%6."/>
+      <w:lvlJc w:val="right"/>
+      <w:pPr>
+        <w:ind w:left="4320" w:hanging="180"/>
+      </w:pPr>
+    </w:lvl>
+    <w:lvl w:ilvl="6" w:tplc="0409000F" w:tentative="1">
+      <w:start w:val="1"/>
+      <w:numFmt w:val="decimal"/>
+      <w:lvlText w:val="%7."/>
+      <w:lvlJc w:val="left"/>
+      <w:pPr>
+        <w:ind w:left="5040" w:hanging="360"/>
+      </w:pPr>
+    </w:lvl>
+    <w:lvl w:ilvl="7" w:tplc="04090019" w:tentative="1">
+      <w:start w:val="1"/>
+      <w:numFmt w:val="lowerLetter"/>
+      <w:lvlText w:val="%8."/>
+      <w:lvlJc w:val="left"/>
+      <w:pPr>
+        <w:ind w:left="5760" w:hanging="360"/>
+      </w:pPr>
+    </w:lvl>
+    <w:lvl w:ilvl="8" w:tplc="0409001B" w:tentative="1">
+      <w:start w:val="1"/>
+      <w:numFmt w:val="lowerRoman"/>
+      <w:lvlText w:val="%9."/>
+      <w:lvlJc w:val="right"/>
+      <w:pPr>
+        <w:ind w:left="6480" w:hanging="180"/>
+      </w:pPr>
+    </w:lvl>
+  </w:abstractNum>
+  <w:abstractNum w:abstractNumId="6" w15:restartNumberingAfterBreak="0">
+    <w:nsid w:val="3E5915F4"/>
+    <w:multiLevelType w:val="hybridMultilevel"/>
+    <w:tmpl w:val="BDE69BDA"/>
+    <w:lvl w:ilvl="0" w:tplc="0409000F">
+      <w:start w:val="1"/>
+      <w:numFmt w:val="decimal"/>
+      <w:lvlText w:val="%1."/>
+      <w:lvlJc w:val="left"/>
+      <w:pPr>
+        <w:ind w:left="720" w:hanging="360"/>
+      </w:pPr>
+    </w:lvl>
+    <w:lvl w:ilvl="1" w:tplc="04090019">
+      <w:start w:val="1"/>
+      <w:numFmt w:val="lowerLetter"/>
+      <w:lvlText w:val="%2."/>
+      <w:lvlJc w:val="left"/>
+      <w:pPr>
+        <w:ind w:left="1440" w:hanging="360"/>
+      </w:pPr>
+      <w:rPr>
+        <w:rFonts w:hint="default"/>
+      </w:rPr>
+    </w:lvl>
+    <w:lvl w:ilvl="2" w:tplc="0409001B" w:tentative="1">
+      <w:start w:val="1"/>
+      <w:numFmt w:val="lowerRoman"/>
+      <w:lvlText w:val="%3."/>
+      <w:lvlJc w:val="right"/>
+      <w:pPr>
+        <w:ind w:left="2160" w:hanging="180"/>
+      </w:pPr>
+    </w:lvl>
+    <w:lvl w:ilvl="3" w:tplc="0409000F" w:tentative="1">
+      <w:start w:val="1"/>
+      <w:numFmt w:val="decimal"/>
+      <w:lvlText w:val="%4."/>
+      <w:lvlJc w:val="left"/>
+      <w:pPr>
+        <w:ind w:left="2880" w:hanging="360"/>
+      </w:pPr>
+    </w:lvl>
+    <w:lvl w:ilvl="4" w:tplc="04090019" w:tentative="1">
+      <w:start w:val="1"/>
+      <w:numFmt w:val="lowerLetter"/>
+      <w:lvlText w:val="%5."/>
+      <w:lvlJc w:val="left"/>
+      <w:pPr>
+        <w:ind w:left="3600" w:hanging="360"/>
+      </w:pPr>
+    </w:lvl>
+    <w:lvl w:ilvl="5" w:tplc="0409001B" w:tentative="1">
+      <w:start w:val="1"/>
+      <w:numFmt w:val="lowerRoman"/>
+      <w:lvlText w:val="%6."/>
+      <w:lvlJc w:val="right"/>
+      <w:pPr>
+        <w:ind w:left="4320" w:hanging="180"/>
+      </w:pPr>
+    </w:lvl>
+    <w:lvl w:ilvl="6" w:tplc="0409000F" w:tentative="1">
+      <w:start w:val="1"/>
+      <w:numFmt w:val="decimal"/>
+      <w:lvlText w:val="%7."/>
+      <w:lvlJc w:val="left"/>
+      <w:pPr>
+        <w:ind w:left="5040" w:hanging="360"/>
+      </w:pPr>
+    </w:lvl>
+    <w:lvl w:ilvl="7" w:tplc="04090019" w:tentative="1">
+      <w:start w:val="1"/>
+      <w:numFmt w:val="lowerLetter"/>
+      <w:lvlText w:val="%8."/>
+      <w:lvlJc w:val="left"/>
+      <w:pPr>
+        <w:ind w:left="5760" w:hanging="360"/>
+      </w:pPr>
+    </w:lvl>
+    <w:lvl w:ilvl="8" w:tplc="0409001B" w:tentative="1">
+      <w:start w:val="1"/>
+      <w:numFmt w:val="lowerRoman"/>
+      <w:lvlText w:val="%9."/>
+      <w:lvlJc w:val="right"/>
+      <w:pPr>
+        <w:ind w:left="6480" w:hanging="180"/>
+      </w:pPr>
+    </w:lvl>
+  </w:abstractNum>
+  <w:abstractNum w:abstractNumId="7" w15:restartNumberingAfterBreak="0">
+    <w:nsid w:val="437521D3"/>
+    <w:multiLevelType w:val="hybridMultilevel"/>
+    <w:tmpl w:val="AF7473D2"/>
+    <w:lvl w:ilvl="0" w:tplc="0409000F">
+      <w:start w:val="1"/>
+      <w:numFmt w:val="decimal"/>
+      <w:lvlText w:val="%1."/>
+      <w:lvlJc w:val="left"/>
+      <w:pPr>
+        <w:ind w:left="720" w:hanging="360"/>
+      </w:pPr>
+    </w:lvl>
+    <w:lvl w:ilvl="1" w:tplc="04090019">
+      <w:start w:val="1"/>
+      <w:numFmt w:val="lowerLetter"/>
+      <w:lvlText w:val="%2."/>
+      <w:lvlJc w:val="left"/>
+      <w:pPr>
+        <w:ind w:left="1440" w:hanging="360"/>
+      </w:pPr>
+      <w:rPr>
+        <w:rFonts w:hint="default"/>
+      </w:rPr>
+    </w:lvl>
+    <w:lvl w:ilvl="2" w:tplc="0409001B" w:tentative="1">
+      <w:start w:val="1"/>
+      <w:numFmt w:val="lowerRoman"/>
+      <w:lvlText w:val="%3."/>
+      <w:lvlJc w:val="right"/>
+      <w:pPr>
+        <w:ind w:left="2160" w:hanging="180"/>
+      </w:pPr>
+    </w:lvl>
+    <w:lvl w:ilvl="3" w:tplc="0409000F" w:tentative="1">
+      <w:start w:val="1"/>
+      <w:numFmt w:val="decimal"/>
+      <w:lvlText w:val="%4."/>
+      <w:lvlJc w:val="left"/>
+      <w:pPr>
+        <w:ind w:left="2880" w:hanging="360"/>
+      </w:pPr>
+    </w:lvl>
+    <w:lvl w:ilvl="4" w:tplc="04090019" w:tentative="1">
+      <w:start w:val="1"/>
+      <w:numFmt w:val="lowerLetter"/>
+      <w:lvlText w:val="%5."/>
+      <w:lvlJc w:val="left"/>
+      <w:pPr>
+        <w:ind w:left="3600" w:hanging="360"/>
+      </w:pPr>
+    </w:lvl>
+    <w:lvl w:ilvl="5" w:tplc="0409001B" w:tentative="1">
+      <w:start w:val="1"/>
+      <w:numFmt w:val="lowerRoman"/>
+      <w:lvlText w:val="%6."/>
+      <w:lvlJc w:val="right"/>
+      <w:pPr>
+        <w:ind w:left="4320" w:hanging="180"/>
+      </w:pPr>
+    </w:lvl>
+    <w:lvl w:ilvl="6" w:tplc="0409000F" w:tentative="1">
+      <w:start w:val="1"/>
+      <w:numFmt w:val="decimal"/>
+      <w:lvlText w:val="%7."/>
+      <w:lvlJc w:val="left"/>
+      <w:pPr>
+        <w:ind w:left="5040" w:hanging="360"/>
+      </w:pPr>
+    </w:lvl>
+    <w:lvl w:ilvl="7" w:tplc="04090019" w:tentative="1">
+      <w:start w:val="1"/>
+      <w:numFmt w:val="lowerLetter"/>
+      <w:lvlText w:val="%8."/>
+      <w:lvlJc w:val="left"/>
+      <w:pPr>
+        <w:ind w:left="5760" w:hanging="360"/>
+      </w:pPr>
+    </w:lvl>
+    <w:lvl w:ilvl="8" w:tplc="0409001B" w:tentative="1">
+      <w:start w:val="1"/>
+      <w:numFmt w:val="lowerRoman"/>
+      <w:lvlText w:val="%9."/>
+      <w:lvlJc w:val="right"/>
+      <w:pPr>
+        <w:ind w:left="6480" w:hanging="180"/>
+      </w:pPr>
+    </w:lvl>
+  </w:abstractNum>
+  <w:abstractNum w:abstractNumId="8" w15:restartNumberingAfterBreak="0">
+    <w:nsid w:val="48FA5FCB"/>
+    <w:multiLevelType w:val="hybridMultilevel"/>
+    <w:tmpl w:val="62526B66"/>
+    <w:lvl w:ilvl="0" w:tplc="0409000F">
+      <w:start w:val="1"/>
+      <w:numFmt w:val="decimal"/>
+      <w:lvlText w:val="%1."/>
+      <w:lvlJc w:val="left"/>
+      <w:pPr>
+        <w:ind w:left="720" w:hanging="360"/>
+      </w:pPr>
+    </w:lvl>
+    <w:lvl w:ilvl="1" w:tplc="04090001">
+      <w:start w:val="1"/>
+      <w:numFmt w:val="bullet"/>
+      <w:lvlText w:val=""/>
+      <w:lvlJc w:val="left"/>
+      <w:pPr>
+        <w:ind w:left="1440" w:hanging="360"/>
+      </w:pPr>
+      <w:rPr>
+        <w:rFonts w:ascii="Symbol" w:hAnsi="Symbol" w:hint="default"/>
+      </w:rPr>
+    </w:lvl>
+    <w:lvl w:ilvl="2" w:tplc="0409001B" w:tentative="1">
+      <w:start w:val="1"/>
+      <w:numFmt w:val="lowerRoman"/>
+      <w:lvlText w:val="%3."/>
+      <w:lvlJc w:val="right"/>
+      <w:pPr>
+        <w:ind w:left="2160" w:hanging="180"/>
+      </w:pPr>
+    </w:lvl>
+    <w:lvl w:ilvl="3" w:tplc="0409000F" w:tentative="1">
+      <w:start w:val="1"/>
+      <w:numFmt w:val="decimal"/>
+      <w:lvlText w:val="%4."/>
+      <w:lvlJc w:val="left"/>
+      <w:pPr>
+        <w:ind w:left="2880" w:hanging="360"/>
+      </w:pPr>
+    </w:lvl>
+    <w:lvl w:ilvl="4" w:tplc="04090019" w:tentative="1">
+      <w:start w:val="1"/>
+      <w:numFmt w:val="lowerLetter"/>
+      <w:lvlText w:val="%5."/>
+      <w:lvlJc w:val="left"/>
+      <w:pPr>
+        <w:ind w:left="3600" w:hanging="360"/>
+      </w:pPr>
+    </w:lvl>
+    <w:lvl w:ilvl="5" w:tplc="0409001B" w:tentative="1">
+      <w:start w:val="1"/>
+      <w:numFmt w:val="lowerRoman"/>
+      <w:lvlText w:val="%6."/>
+      <w:lvlJc w:val="right"/>
+      <w:pPr>
+        <w:ind w:left="4320" w:hanging="180"/>
+      </w:pPr>
+    </w:lvl>
+    <w:lvl w:ilvl="6" w:tplc="0409000F" w:tentative="1">
+      <w:start w:val="1"/>
+      <w:numFmt w:val="decimal"/>
+      <w:lvlText w:val="%7."/>
+      <w:lvlJc w:val="left"/>
+      <w:pPr>
+        <w:ind w:left="5040" w:hanging="360"/>
+      </w:pPr>
+    </w:lvl>
+    <w:lvl w:ilvl="7" w:tplc="04090019" w:tentative="1">
+      <w:start w:val="1"/>
+      <w:numFmt w:val="lowerLetter"/>
+      <w:lvlText w:val="%8."/>
+      <w:lvlJc w:val="left"/>
+      <w:pPr>
+        <w:ind w:left="5760" w:hanging="360"/>
+      </w:pPr>
+    </w:lvl>
+    <w:lvl w:ilvl="8" w:tplc="0409001B" w:tentative="1">
+      <w:start w:val="1"/>
+      <w:numFmt w:val="lowerRoman"/>
+      <w:lvlText w:val="%9."/>
+      <w:lvlJc w:val="right"/>
+      <w:pPr>
+        <w:ind w:left="6480" w:hanging="180"/>
+      </w:pPr>
+    </w:lvl>
+  </w:abstractNum>
+  <w:abstractNum w:abstractNumId="9" w15:restartNumberingAfterBreak="0">
     <w:nsid w:val="51D2313D"/>
     <w:multiLevelType w:val="hybridMultilevel"/>
     <w:tmpl w:val="5394CFBA"/>
@@ -3764,7 +4480,7 @@
       </w:pPr>
     </w:lvl>
   </w:abstractNum>
-  <w:abstractNum w:abstractNumId="2">
+  <w:abstractNum w:abstractNumId="10" w15:restartNumberingAfterBreak="0">
     <w:nsid w:val="5E506816"/>
     <w:multiLevelType w:val="hybridMultilevel"/>
     <w:tmpl w:val="AB0EE5FC"/>
@@ -3850,7 +4566,7 @@
       </w:pPr>
     </w:lvl>
   </w:abstractNum>
-  <w:abstractNum w:abstractNumId="3">
+  <w:abstractNum w:abstractNumId="11" w15:restartNumberingAfterBreak="0">
     <w:nsid w:val="67E8035C"/>
     <w:multiLevelType w:val="hybridMultilevel"/>
     <w:tmpl w:val="FD5C6816"/>
@@ -3936,23 +4652,323 @@
       </w:pPr>
     </w:lvl>
   </w:abstractNum>
+  <w:abstractNum w:abstractNumId="12" w15:restartNumberingAfterBreak="0">
+    <w:nsid w:val="6C344409"/>
+    <w:multiLevelType w:val="hybridMultilevel"/>
+    <w:tmpl w:val="BF0CD044"/>
+    <w:lvl w:ilvl="0" w:tplc="0409000F">
+      <w:start w:val="1"/>
+      <w:numFmt w:val="decimal"/>
+      <w:lvlText w:val="%1."/>
+      <w:lvlJc w:val="left"/>
+      <w:pPr>
+        <w:ind w:left="720" w:hanging="360"/>
+      </w:pPr>
+    </w:lvl>
+    <w:lvl w:ilvl="1" w:tplc="04090019">
+      <w:start w:val="1"/>
+      <w:numFmt w:val="lowerLetter"/>
+      <w:lvlText w:val="%2."/>
+      <w:lvlJc w:val="left"/>
+      <w:pPr>
+        <w:ind w:left="1440" w:hanging="360"/>
+      </w:pPr>
+      <w:rPr>
+        <w:rFonts w:hint="default"/>
+      </w:rPr>
+    </w:lvl>
+    <w:lvl w:ilvl="2" w:tplc="0409001B" w:tentative="1">
+      <w:start w:val="1"/>
+      <w:numFmt w:val="lowerRoman"/>
+      <w:lvlText w:val="%3."/>
+      <w:lvlJc w:val="right"/>
+      <w:pPr>
+        <w:ind w:left="2160" w:hanging="180"/>
+      </w:pPr>
+    </w:lvl>
+    <w:lvl w:ilvl="3" w:tplc="0409000F" w:tentative="1">
+      <w:start w:val="1"/>
+      <w:numFmt w:val="decimal"/>
+      <w:lvlText w:val="%4."/>
+      <w:lvlJc w:val="left"/>
+      <w:pPr>
+        <w:ind w:left="2880" w:hanging="360"/>
+      </w:pPr>
+    </w:lvl>
+    <w:lvl w:ilvl="4" w:tplc="04090019" w:tentative="1">
+      <w:start w:val="1"/>
+      <w:numFmt w:val="lowerLetter"/>
+      <w:lvlText w:val="%5."/>
+      <w:lvlJc w:val="left"/>
+      <w:pPr>
+        <w:ind w:left="3600" w:hanging="360"/>
+      </w:pPr>
+    </w:lvl>
+    <w:lvl w:ilvl="5" w:tplc="0409001B" w:tentative="1">
+      <w:start w:val="1"/>
+      <w:numFmt w:val="lowerRoman"/>
+      <w:lvlText w:val="%6."/>
+      <w:lvlJc w:val="right"/>
+      <w:pPr>
+        <w:ind w:left="4320" w:hanging="180"/>
+      </w:pPr>
+    </w:lvl>
+    <w:lvl w:ilvl="6" w:tplc="0409000F" w:tentative="1">
+      <w:start w:val="1"/>
+      <w:numFmt w:val="decimal"/>
+      <w:lvlText w:val="%7."/>
+      <w:lvlJc w:val="left"/>
+      <w:pPr>
+        <w:ind w:left="5040" w:hanging="360"/>
+      </w:pPr>
+    </w:lvl>
+    <w:lvl w:ilvl="7" w:tplc="04090019" w:tentative="1">
+      <w:start w:val="1"/>
+      <w:numFmt w:val="lowerLetter"/>
+      <w:lvlText w:val="%8."/>
+      <w:lvlJc w:val="left"/>
+      <w:pPr>
+        <w:ind w:left="5760" w:hanging="360"/>
+      </w:pPr>
+    </w:lvl>
+    <w:lvl w:ilvl="8" w:tplc="0409001B" w:tentative="1">
+      <w:start w:val="1"/>
+      <w:numFmt w:val="lowerRoman"/>
+      <w:lvlText w:val="%9."/>
+      <w:lvlJc w:val="right"/>
+      <w:pPr>
+        <w:ind w:left="6480" w:hanging="180"/>
+      </w:pPr>
+    </w:lvl>
+  </w:abstractNum>
+  <w:abstractNum w:abstractNumId="13" w15:restartNumberingAfterBreak="0">
+    <w:nsid w:val="75D54865"/>
+    <w:multiLevelType w:val="hybridMultilevel"/>
+    <w:tmpl w:val="1DD6FF6A"/>
+    <w:lvl w:ilvl="0" w:tplc="0409000F">
+      <w:start w:val="1"/>
+      <w:numFmt w:val="decimal"/>
+      <w:lvlText w:val="%1."/>
+      <w:lvlJc w:val="left"/>
+      <w:pPr>
+        <w:ind w:left="720" w:hanging="360"/>
+      </w:pPr>
+    </w:lvl>
+    <w:lvl w:ilvl="1" w:tplc="04090019">
+      <w:start w:val="1"/>
+      <w:numFmt w:val="lowerLetter"/>
+      <w:lvlText w:val="%2."/>
+      <w:lvlJc w:val="left"/>
+      <w:pPr>
+        <w:ind w:left="1440" w:hanging="360"/>
+      </w:pPr>
+      <w:rPr>
+        <w:rFonts w:hint="default"/>
+      </w:rPr>
+    </w:lvl>
+    <w:lvl w:ilvl="2" w:tplc="0409001B" w:tentative="1">
+      <w:start w:val="1"/>
+      <w:numFmt w:val="lowerRoman"/>
+      <w:lvlText w:val="%3."/>
+      <w:lvlJc w:val="right"/>
+      <w:pPr>
+        <w:ind w:left="2160" w:hanging="180"/>
+      </w:pPr>
+    </w:lvl>
+    <w:lvl w:ilvl="3" w:tplc="0409000F" w:tentative="1">
+      <w:start w:val="1"/>
+      <w:numFmt w:val="decimal"/>
+      <w:lvlText w:val="%4."/>
+      <w:lvlJc w:val="left"/>
+      <w:pPr>
+        <w:ind w:left="2880" w:hanging="360"/>
+      </w:pPr>
+    </w:lvl>
+    <w:lvl w:ilvl="4" w:tplc="04090019" w:tentative="1">
+      <w:start w:val="1"/>
+      <w:numFmt w:val="lowerLetter"/>
+      <w:lvlText w:val="%5."/>
+      <w:lvlJc w:val="left"/>
+      <w:pPr>
+        <w:ind w:left="3600" w:hanging="360"/>
+      </w:pPr>
+    </w:lvl>
+    <w:lvl w:ilvl="5" w:tplc="0409001B" w:tentative="1">
+      <w:start w:val="1"/>
+      <w:numFmt w:val="lowerRoman"/>
+      <w:lvlText w:val="%6."/>
+      <w:lvlJc w:val="right"/>
+      <w:pPr>
+        <w:ind w:left="4320" w:hanging="180"/>
+      </w:pPr>
+    </w:lvl>
+    <w:lvl w:ilvl="6" w:tplc="0409000F" w:tentative="1">
+      <w:start w:val="1"/>
+      <w:numFmt w:val="decimal"/>
+      <w:lvlText w:val="%7."/>
+      <w:lvlJc w:val="left"/>
+      <w:pPr>
+        <w:ind w:left="5040" w:hanging="360"/>
+      </w:pPr>
+    </w:lvl>
+    <w:lvl w:ilvl="7" w:tplc="04090019" w:tentative="1">
+      <w:start w:val="1"/>
+      <w:numFmt w:val="lowerLetter"/>
+      <w:lvlText w:val="%8."/>
+      <w:lvlJc w:val="left"/>
+      <w:pPr>
+        <w:ind w:left="5760" w:hanging="360"/>
+      </w:pPr>
+    </w:lvl>
+    <w:lvl w:ilvl="8" w:tplc="0409001B" w:tentative="1">
+      <w:start w:val="1"/>
+      <w:numFmt w:val="lowerRoman"/>
+      <w:lvlText w:val="%9."/>
+      <w:lvlJc w:val="right"/>
+      <w:pPr>
+        <w:ind w:left="6480" w:hanging="180"/>
+      </w:pPr>
+    </w:lvl>
+  </w:abstractNum>
+  <w:abstractNum w:abstractNumId="14" w15:restartNumberingAfterBreak="0">
+    <w:nsid w:val="7B507C86"/>
+    <w:multiLevelType w:val="hybridMultilevel"/>
+    <w:tmpl w:val="0B1EBE24"/>
+    <w:lvl w:ilvl="0" w:tplc="0409000F">
+      <w:start w:val="1"/>
+      <w:numFmt w:val="decimal"/>
+      <w:lvlText w:val="%1."/>
+      <w:lvlJc w:val="left"/>
+      <w:pPr>
+        <w:ind w:left="720" w:hanging="360"/>
+      </w:pPr>
+    </w:lvl>
+    <w:lvl w:ilvl="1" w:tplc="04090019">
+      <w:start w:val="1"/>
+      <w:numFmt w:val="lowerLetter"/>
+      <w:lvlText w:val="%2."/>
+      <w:lvlJc w:val="left"/>
+      <w:pPr>
+        <w:ind w:left="1440" w:hanging="360"/>
+      </w:pPr>
+      <w:rPr>
+        <w:rFonts w:hint="default"/>
+      </w:rPr>
+    </w:lvl>
+    <w:lvl w:ilvl="2" w:tplc="0409001B" w:tentative="1">
+      <w:start w:val="1"/>
+      <w:numFmt w:val="lowerRoman"/>
+      <w:lvlText w:val="%3."/>
+      <w:lvlJc w:val="right"/>
+      <w:pPr>
+        <w:ind w:left="2160" w:hanging="180"/>
+      </w:pPr>
+    </w:lvl>
+    <w:lvl w:ilvl="3" w:tplc="0409000F" w:tentative="1">
+      <w:start w:val="1"/>
+      <w:numFmt w:val="decimal"/>
+      <w:lvlText w:val="%4."/>
+      <w:lvlJc w:val="left"/>
+      <w:pPr>
+        <w:ind w:left="2880" w:hanging="360"/>
+      </w:pPr>
+    </w:lvl>
+    <w:lvl w:ilvl="4" w:tplc="04090019" w:tentative="1">
+      <w:start w:val="1"/>
+      <w:numFmt w:val="lowerLetter"/>
+      <w:lvlText w:val="%5."/>
+      <w:lvlJc w:val="left"/>
+      <w:pPr>
+        <w:ind w:left="3600" w:hanging="360"/>
+      </w:pPr>
+    </w:lvl>
+    <w:lvl w:ilvl="5" w:tplc="0409001B" w:tentative="1">
+      <w:start w:val="1"/>
+      <w:numFmt w:val="lowerRoman"/>
+      <w:lvlText w:val="%6."/>
+      <w:lvlJc w:val="right"/>
+      <w:pPr>
+        <w:ind w:left="4320" w:hanging="180"/>
+      </w:pPr>
+    </w:lvl>
+    <w:lvl w:ilvl="6" w:tplc="0409000F" w:tentative="1">
+      <w:start w:val="1"/>
+      <w:numFmt w:val="decimal"/>
+      <w:lvlText w:val="%7."/>
+      <w:lvlJc w:val="left"/>
+      <w:pPr>
+        <w:ind w:left="5040" w:hanging="360"/>
+      </w:pPr>
+    </w:lvl>
+    <w:lvl w:ilvl="7" w:tplc="04090019" w:tentative="1">
+      <w:start w:val="1"/>
+      <w:numFmt w:val="lowerLetter"/>
+      <w:lvlText w:val="%8."/>
+      <w:lvlJc w:val="left"/>
+      <w:pPr>
+        <w:ind w:left="5760" w:hanging="360"/>
+      </w:pPr>
+    </w:lvl>
+    <w:lvl w:ilvl="8" w:tplc="0409001B" w:tentative="1">
+      <w:start w:val="1"/>
+      <w:numFmt w:val="lowerRoman"/>
+      <w:lvlText w:val="%9."/>
+      <w:lvlJc w:val="right"/>
+      <w:pPr>
+        <w:ind w:left="6480" w:hanging="180"/>
+      </w:pPr>
+    </w:lvl>
+  </w:abstractNum>
   <w:num w:numId="1">
+    <w:abstractNumId w:val="8"/>
+  </w:num>
+  <w:num w:numId="2">
+    <w:abstractNumId w:val="9"/>
+  </w:num>
+  <w:num w:numId="3">
+    <w:abstractNumId w:val="10"/>
+  </w:num>
+  <w:num w:numId="4">
+    <w:abstractNumId w:val="11"/>
+  </w:num>
+  <w:num w:numId="5">
+    <w:abstractNumId w:val="6"/>
+  </w:num>
+  <w:num w:numId="6">
+    <w:abstractNumId w:val="7"/>
+  </w:num>
+  <w:num w:numId="7">
+    <w:abstractNumId w:val="12"/>
+  </w:num>
+  <w:num w:numId="8">
+    <w:abstractNumId w:val="5"/>
+  </w:num>
+  <w:num w:numId="9">
+    <w:abstractNumId w:val="13"/>
+  </w:num>
+  <w:num w:numId="10">
+    <w:abstractNumId w:val="3"/>
+  </w:num>
+  <w:num w:numId="11">
+    <w:abstractNumId w:val="4"/>
+  </w:num>
+  <w:num w:numId="12">
+    <w:abstractNumId w:val="2"/>
+  </w:num>
+  <w:num w:numId="13">
+    <w:abstractNumId w:val="14"/>
+  </w:num>
+  <w:num w:numId="14">
     <w:abstractNumId w:val="0"/>
   </w:num>
-  <w:num w:numId="2">
+  <w:num w:numId="15">
     <w:abstractNumId w:val="1"/>
-  </w:num>
-  <w:num w:numId="3">
-    <w:abstractNumId w:val="2"/>
-  </w:num>
-  <w:num w:numId="4">
-    <w:abstractNumId w:val="3"/>
   </w:num>
 </w:numbering>
 </file>
 
 <file path=word/styles.xml><?xml version="1.0" encoding="utf-8"?>
-<w:styles xmlns:mc="http://schemas.openxmlformats.org/markup-compatibility/2006" xmlns:r="http://schemas.openxmlformats.org/officeDocument/2006/relationships" xmlns:w="http://schemas.openxmlformats.org/wordprocessingml/2006/main" xmlns:w14="http://schemas.microsoft.com/office/word/2010/wordml" mc:Ignorable="w14">
+<w:styles xmlns:mc="http://schemas.openxmlformats.org/markup-compatibility/2006" xmlns:r="http://schemas.openxmlformats.org/officeDocument/2006/relationships" xmlns:w="http://schemas.openxmlformats.org/wordprocessingml/2006/main" xmlns:w14="http://schemas.microsoft.com/office/word/2010/wordml" xmlns:w15="http://schemas.microsoft.com/office/word/2012/wordml" xmlns:w16cex="http://schemas.microsoft.com/office/word/2018/wordml/cex" xmlns:w16cid="http://schemas.microsoft.com/office/word/2016/wordml/cid" xmlns:w16="http://schemas.microsoft.com/office/word/2018/wordml" xmlns:w16se="http://schemas.microsoft.com/office/word/2015/wordml/symex" mc:Ignorable="w14 w15 w16se w16cid w16 w16cex">
   <w:docDefaults>
     <w:rPrDefault>
       <w:rPr>
@@ -3964,144 +4980,374 @@
     </w:rPrDefault>
     <w:pPrDefault/>
   </w:docDefaults>
-  <w:latentStyles w:defLockedState="0" w:defUIPriority="99" w:defSemiHidden="1" w:defUnhideWhenUsed="1" w:defQFormat="0" w:count="276">
-    <w:lsdException w:name="Normal" w:semiHidden="0" w:uiPriority="0" w:unhideWhenUsed="0" w:qFormat="1"/>
-    <w:lsdException w:name="heading 1" w:semiHidden="0" w:uiPriority="9" w:unhideWhenUsed="0" w:qFormat="1"/>
-    <w:lsdException w:name="heading 2" w:uiPriority="9" w:qFormat="1"/>
-    <w:lsdException w:name="heading 3" w:uiPriority="9" w:qFormat="1"/>
-    <w:lsdException w:name="heading 4" w:uiPriority="9" w:qFormat="1"/>
-    <w:lsdException w:name="heading 5" w:uiPriority="9" w:qFormat="1"/>
-    <w:lsdException w:name="heading 6" w:uiPriority="9" w:qFormat="1"/>
-    <w:lsdException w:name="heading 7" w:uiPriority="9" w:qFormat="1"/>
-    <w:lsdException w:name="heading 8" w:uiPriority="9" w:qFormat="1"/>
-    <w:lsdException w:name="heading 9" w:uiPriority="9" w:qFormat="1"/>
-    <w:lsdException w:name="toc 1" w:uiPriority="39"/>
-    <w:lsdException w:name="toc 2" w:uiPriority="39"/>
-    <w:lsdException w:name="toc 3" w:uiPriority="39"/>
-    <w:lsdException w:name="toc 4" w:uiPriority="39"/>
-    <w:lsdException w:name="toc 5" w:uiPriority="39"/>
-    <w:lsdException w:name="toc 6" w:uiPriority="39"/>
-    <w:lsdException w:name="toc 7" w:uiPriority="39"/>
-    <w:lsdException w:name="toc 8" w:uiPriority="39"/>
-    <w:lsdException w:name="toc 9" w:uiPriority="39"/>
-    <w:lsdException w:name="caption" w:uiPriority="35" w:qFormat="1"/>
-    <w:lsdException w:name="Title" w:semiHidden="0" w:uiPriority="10" w:unhideWhenUsed="0" w:qFormat="1"/>
-    <w:lsdException w:name="Default Paragraph Font" w:uiPriority="1"/>
-    <w:lsdException w:name="Subtitle" w:semiHidden="0" w:uiPriority="11" w:unhideWhenUsed="0" w:qFormat="1"/>
-    <w:lsdException w:name="Strong" w:semiHidden="0" w:uiPriority="22" w:unhideWhenUsed="0" w:qFormat="1"/>
-    <w:lsdException w:name="Emphasis" w:semiHidden="0" w:uiPriority="20" w:unhideWhenUsed="0" w:qFormat="1"/>
-    <w:lsdException w:name="Table Grid" w:semiHidden="0" w:uiPriority="59" w:unhideWhenUsed="0"/>
-    <w:lsdException w:name="Placeholder Text" w:unhideWhenUsed="0"/>
-    <w:lsdException w:name="No Spacing" w:semiHidden="0" w:uiPriority="1" w:unhideWhenUsed="0" w:qFormat="1"/>
-    <w:lsdException w:name="Light Shading" w:semiHidden="0" w:uiPriority="60" w:unhideWhenUsed="0"/>
-    <w:lsdException w:name="Light List" w:semiHidden="0" w:uiPriority="61" w:unhideWhenUsed="0"/>
-    <w:lsdException w:name="Light Grid" w:semiHidden="0" w:uiPriority="62" w:unhideWhenUsed="0"/>
-    <w:lsdException w:name="Medium Shading 1" w:semiHidden="0" w:uiPriority="63" w:unhideWhenUsed="0"/>
-    <w:lsdException w:name="Medium Shading 2" w:semiHidden="0" w:uiPriority="64" w:unhideWhenUsed="0"/>
-    <w:lsdException w:name="Medium List 1" w:semiHidden="0" w:uiPriority="65" w:unhideWhenUsed="0"/>
-    <w:lsdException w:name="Medium List 2" w:semiHidden="0" w:uiPriority="66" w:unhideWhenUsed="0"/>
-    <w:lsdException w:name="Medium Grid 1" w:semiHidden="0" w:uiPriority="67" w:unhideWhenUsed="0"/>
-    <w:lsdException w:name="Medium Grid 2" w:semiHidden="0" w:uiPriority="68" w:unhideWhenUsed="0"/>
-    <w:lsdException w:name="Medium Grid 3" w:semiHidden="0" w:uiPriority="69" w:unhideWhenUsed="0"/>
-    <w:lsdException w:name="Dark List" w:semiHidden="0" w:uiPriority="70" w:unhideWhenUsed="0"/>
-    <w:lsdException w:name="Colorful Shading" w:semiHidden="0" w:uiPriority="71" w:unhideWhenUsed="0"/>
-    <w:lsdException w:name="Colorful List" w:semiHidden="0" w:uiPriority="72" w:unhideWhenUsed="0"/>
-    <w:lsdException w:name="Colorful Grid" w:semiHidden="0" w:uiPriority="73" w:unhideWhenUsed="0"/>
-    <w:lsdException w:name="Light Shading Accent 1" w:semiHidden="0" w:uiPriority="60" w:unhideWhenUsed="0"/>
-    <w:lsdException w:name="Light List Accent 1" w:semiHidden="0" w:uiPriority="61" w:unhideWhenUsed="0"/>
-    <w:lsdException w:name="Light Grid Accent 1" w:semiHidden="0" w:uiPriority="62" w:unhideWhenUsed="0"/>
-    <w:lsdException w:name="Medium Shading 1 Accent 1" w:semiHidden="0" w:uiPriority="63" w:unhideWhenUsed="0"/>
-    <w:lsdException w:name="Medium Shading 2 Accent 1" w:semiHidden="0" w:uiPriority="64" w:unhideWhenUsed="0"/>
-    <w:lsdException w:name="Medium List 1 Accent 1" w:semiHidden="0" w:uiPriority="65" w:unhideWhenUsed="0"/>
-    <w:lsdException w:name="Revision" w:unhideWhenUsed="0"/>
-    <w:lsdException w:name="List Paragraph" w:semiHidden="0" w:uiPriority="34" w:unhideWhenUsed="0" w:qFormat="1"/>
-    <w:lsdException w:name="Quote" w:semiHidden="0" w:uiPriority="29" w:unhideWhenUsed="0" w:qFormat="1"/>
-    <w:lsdException w:name="Intense Quote" w:semiHidden="0" w:uiPriority="30" w:unhideWhenUsed="0" w:qFormat="1"/>
-    <w:lsdException w:name="Medium List 2 Accent 1" w:semiHidden="0" w:uiPriority="66" w:unhideWhenUsed="0"/>
-    <w:lsdException w:name="Medium Grid 1 Accent 1" w:semiHidden="0" w:uiPriority="67" w:unhideWhenUsed="0"/>
-    <w:lsdException w:name="Medium Grid 2 Accent 1" w:semiHidden="0" w:uiPriority="68" w:unhideWhenUsed="0"/>
-    <w:lsdException w:name="Medium Grid 3 Accent 1" w:semiHidden="0" w:uiPriority="69" w:unhideWhenUsed="0"/>
-    <w:lsdException w:name="Dark List Accent 1" w:semiHidden="0" w:uiPriority="70" w:unhideWhenUsed="0"/>
-    <w:lsdException w:name="Colorful Shading Accent 1" w:semiHidden="0" w:uiPriority="71" w:unhideWhenUsed="0"/>
-    <w:lsdException w:name="Colorful List Accent 1" w:semiHidden="0" w:uiPriority="72" w:unhideWhenUsed="0"/>
-    <w:lsdException w:name="Colorful Grid Accent 1" w:semiHidden="0" w:uiPriority="73" w:unhideWhenUsed="0"/>
-    <w:lsdException w:name="Light Shading Accent 2" w:semiHidden="0" w:uiPriority="60" w:unhideWhenUsed="0"/>
-    <w:lsdException w:name="Light List Accent 2" w:semiHidden="0" w:uiPriority="61" w:unhideWhenUsed="0"/>
-    <w:lsdException w:name="Light Grid Accent 2" w:semiHidden="0" w:uiPriority="62" w:unhideWhenUsed="0"/>
-    <w:lsdException w:name="Medium Shading 1 Accent 2" w:semiHidden="0" w:uiPriority="63" w:unhideWhenUsed="0"/>
-    <w:lsdException w:name="Medium Shading 2 Accent 2" w:semiHidden="0" w:uiPriority="64" w:unhideWhenUsed="0"/>
-    <w:lsdException w:name="Medium List 1 Accent 2" w:semiHidden="0" w:uiPriority="65" w:unhideWhenUsed="0"/>
-    <w:lsdException w:name="Medium List 2 Accent 2" w:semiHidden="0" w:uiPriority="66" w:unhideWhenUsed="0"/>
-    <w:lsdException w:name="Medium Grid 1 Accent 2" w:semiHidden="0" w:uiPriority="67" w:unhideWhenUsed="0"/>
-    <w:lsdException w:name="Medium Grid 2 Accent 2" w:semiHidden="0" w:uiPriority="68" w:unhideWhenUsed="0"/>
-    <w:lsdException w:name="Medium Grid 3 Accent 2" w:semiHidden="0" w:uiPriority="69" w:unhideWhenUsed="0"/>
-    <w:lsdException w:name="Dark List Accent 2" w:semiHidden="0" w:uiPriority="70" w:unhideWhenUsed="0"/>
-    <w:lsdException w:name="Colorful Shading Accent 2" w:semiHidden="0" w:uiPriority="71" w:unhideWhenUsed="0"/>
-    <w:lsdException w:name="Colorful List Accent 2" w:semiHidden="0" w:uiPriority="72" w:unhideWhenUsed="0"/>
-    <w:lsdException w:name="Colorful Grid Accent 2" w:semiHidden="0" w:uiPriority="73" w:unhideWhenUsed="0"/>
-    <w:lsdException w:name="Light Shading Accent 3" w:semiHidden="0" w:uiPriority="60" w:unhideWhenUsed="0"/>
-    <w:lsdException w:name="Light List Accent 3" w:semiHidden="0" w:uiPriority="61" w:unhideWhenUsed="0"/>
-    <w:lsdException w:name="Light Grid Accent 3" w:semiHidden="0" w:uiPriority="62" w:unhideWhenUsed="0"/>
-    <w:lsdException w:name="Medium Shading 1 Accent 3" w:semiHidden="0" w:uiPriority="63" w:unhideWhenUsed="0"/>
-    <w:lsdException w:name="Medium Shading 2 Accent 3" w:semiHidden="0" w:uiPriority="64" w:unhideWhenUsed="0"/>
-    <w:lsdException w:name="Medium List 1 Accent 3" w:semiHidden="0" w:uiPriority="65" w:unhideWhenUsed="0"/>
-    <w:lsdException w:name="Medium List 2 Accent 3" w:semiHidden="0" w:uiPriority="66" w:unhideWhenUsed="0"/>
-    <w:lsdException w:name="Medium Grid 1 Accent 3" w:semiHidden="0" w:uiPriority="67" w:unhideWhenUsed="0"/>
-    <w:lsdException w:name="Medium Grid 2 Accent 3" w:semiHidden="0" w:uiPriority="68" w:unhideWhenUsed="0"/>
-    <w:lsdException w:name="Medium Grid 3 Accent 3" w:semiHidden="0" w:uiPriority="69" w:unhideWhenUsed="0"/>
-    <w:lsdException w:name="Dark List Accent 3" w:semiHidden="0" w:uiPriority="70" w:unhideWhenUsed="0"/>
-    <w:lsdException w:name="Colorful Shading Accent 3" w:semiHidden="0" w:uiPriority="71" w:unhideWhenUsed="0"/>
-    <w:lsdException w:name="Colorful List Accent 3" w:semiHidden="0" w:uiPriority="72" w:unhideWhenUsed="0"/>
-    <w:lsdException w:name="Colorful Grid Accent 3" w:semiHidden="0" w:uiPriority="73" w:unhideWhenUsed="0"/>
-    <w:lsdException w:name="Light Shading Accent 4" w:semiHidden="0" w:uiPriority="60" w:unhideWhenUsed="0"/>
-    <w:lsdException w:name="Light List Accent 4" w:semiHidden="0" w:uiPriority="61" w:unhideWhenUsed="0"/>
-    <w:lsdException w:name="Light Grid Accent 4" w:semiHidden="0" w:uiPriority="62" w:unhideWhenUsed="0"/>
-    <w:lsdException w:name="Medium Shading 1 Accent 4" w:semiHidden="0" w:uiPriority="63" w:unhideWhenUsed="0"/>
-    <w:lsdException w:name="Medium Shading 2 Accent 4" w:semiHidden="0" w:uiPriority="64" w:unhideWhenUsed="0"/>
-    <w:lsdException w:name="Medium List 1 Accent 4" w:semiHidden="0" w:uiPriority="65" w:unhideWhenUsed="0"/>
-    <w:lsdException w:name="Medium List 2 Accent 4" w:semiHidden="0" w:uiPriority="66" w:unhideWhenUsed="0"/>
-    <w:lsdException w:name="Medium Grid 1 Accent 4" w:semiHidden="0" w:uiPriority="67" w:unhideWhenUsed="0"/>
-    <w:lsdException w:name="Medium Grid 2 Accent 4" w:semiHidden="0" w:uiPriority="68" w:unhideWhenUsed="0"/>
-    <w:lsdException w:name="Medium Grid 3 Accent 4" w:semiHidden="0" w:uiPriority="69" w:unhideWhenUsed="0"/>
-    <w:lsdException w:name="Dark List Accent 4" w:semiHidden="0" w:uiPriority="70" w:unhideWhenUsed="0"/>
-    <w:lsdException w:name="Colorful Shading Accent 4" w:semiHidden="0" w:uiPriority="71" w:unhideWhenUsed="0"/>
-    <w:lsdException w:name="Colorful List Accent 4" w:semiHidden="0" w:uiPriority="72" w:unhideWhenUsed="0"/>
-    <w:lsdException w:name="Colorful Grid Accent 4" w:semiHidden="0" w:uiPriority="73" w:unhideWhenUsed="0"/>
-    <w:lsdException w:name="Light Shading Accent 5" w:semiHidden="0" w:uiPriority="60" w:unhideWhenUsed="0"/>
-    <w:lsdException w:name="Light List Accent 5" w:semiHidden="0" w:uiPriority="61" w:unhideWhenUsed="0"/>
-    <w:lsdException w:name="Light Grid Accent 5" w:semiHidden="0" w:uiPriority="62" w:unhideWhenUsed="0"/>
-    <w:lsdException w:name="Medium Shading 1 Accent 5" w:semiHidden="0" w:uiPriority="63" w:unhideWhenUsed="0"/>
-    <w:lsdException w:name="Medium Shading 2 Accent 5" w:semiHidden="0" w:uiPriority="64" w:unhideWhenUsed="0"/>
-    <w:lsdException w:name="Medium List 1 Accent 5" w:semiHidden="0" w:uiPriority="65" w:unhideWhenUsed="0"/>
-    <w:lsdException w:name="Medium List 2 Accent 5" w:semiHidden="0" w:uiPriority="66" w:unhideWhenUsed="0"/>
-    <w:lsdException w:name="Medium Grid 1 Accent 5" w:semiHidden="0" w:uiPriority="67" w:unhideWhenUsed="0"/>
-    <w:lsdException w:name="Medium Grid 2 Accent 5" w:semiHidden="0" w:uiPriority="68" w:unhideWhenUsed="0"/>
-    <w:lsdException w:name="Medium Grid 3 Accent 5" w:semiHidden="0" w:uiPriority="69" w:unhideWhenUsed="0"/>
-    <w:lsdException w:name="Dark List Accent 5" w:semiHidden="0" w:uiPriority="70" w:unhideWhenUsed="0"/>
-    <w:lsdException w:name="Colorful Shading Accent 5" w:semiHidden="0" w:uiPriority="71" w:unhideWhenUsed="0"/>
-    <w:lsdException w:name="Colorful List Accent 5" w:semiHidden="0" w:uiPriority="72" w:unhideWhenUsed="0"/>
-    <w:lsdException w:name="Colorful Grid Accent 5" w:semiHidden="0" w:uiPriority="73" w:unhideWhenUsed="0"/>
-    <w:lsdException w:name="Light Shading Accent 6" w:semiHidden="0" w:uiPriority="60" w:unhideWhenUsed="0"/>
-    <w:lsdException w:name="Light List Accent 6" w:semiHidden="0" w:uiPriority="61" w:unhideWhenUsed="0"/>
-    <w:lsdException w:name="Light Grid Accent 6" w:semiHidden="0" w:uiPriority="62" w:unhideWhenUsed="0"/>
-    <w:lsdException w:name="Medium Shading 1 Accent 6" w:semiHidden="0" w:uiPriority="63" w:unhideWhenUsed="0"/>
-    <w:lsdException w:name="Medium Shading 2 Accent 6" w:semiHidden="0" w:uiPriority="64" w:unhideWhenUsed="0"/>
-    <w:lsdException w:name="Medium List 1 Accent 6" w:semiHidden="0" w:uiPriority="65" w:unhideWhenUsed="0"/>
-    <w:lsdException w:name="Medium List 2 Accent 6" w:semiHidden="0" w:uiPriority="66" w:unhideWhenUsed="0"/>
-    <w:lsdException w:name="Medium Grid 1 Accent 6" w:semiHidden="0" w:uiPriority="67" w:unhideWhenUsed="0"/>
-    <w:lsdException w:name="Medium Grid 2 Accent 6" w:semiHidden="0" w:uiPriority="68" w:unhideWhenUsed="0"/>
-    <w:lsdException w:name="Medium Grid 3 Accent 6" w:semiHidden="0" w:uiPriority="69" w:unhideWhenUsed="0"/>
-    <w:lsdException w:name="Dark List Accent 6" w:semiHidden="0" w:uiPriority="70" w:unhideWhenUsed="0"/>
-    <w:lsdException w:name="Colorful Shading Accent 6" w:semiHidden="0" w:uiPriority="71" w:unhideWhenUsed="0"/>
-    <w:lsdException w:name="Colorful List Accent 6" w:semiHidden="0" w:uiPriority="72" w:unhideWhenUsed="0"/>
-    <w:lsdException w:name="Colorful Grid Accent 6" w:semiHidden="0" w:uiPriority="73" w:unhideWhenUsed="0"/>
-    <w:lsdException w:name="Subtle Emphasis" w:semiHidden="0" w:uiPriority="19" w:unhideWhenUsed="0" w:qFormat="1"/>
-    <w:lsdException w:name="Intense Emphasis" w:semiHidden="0" w:uiPriority="21" w:unhideWhenUsed="0" w:qFormat="1"/>
-    <w:lsdException w:name="Subtle Reference" w:semiHidden="0" w:uiPriority="31" w:unhideWhenUsed="0" w:qFormat="1"/>
-    <w:lsdException w:name="Intense Reference" w:semiHidden="0" w:uiPriority="32" w:unhideWhenUsed="0" w:qFormat="1"/>
-    <w:lsdException w:name="Book Title" w:semiHidden="0" w:uiPriority="33" w:unhideWhenUsed="0" w:qFormat="1"/>
-    <w:lsdException w:name="Bibliography" w:uiPriority="37"/>
-    <w:lsdException w:name="TOC Heading" w:uiPriority="39" w:qFormat="1"/>
+  <w:latentStyles w:defLockedState="0" w:defUIPriority="99" w:defSemiHidden="0" w:defUnhideWhenUsed="0" w:defQFormat="0" w:count="376">
+    <w:lsdException w:name="Normal" w:uiPriority="0" w:qFormat="1"/>
+    <w:lsdException w:name="heading 1" w:uiPriority="9" w:qFormat="1"/>
+    <w:lsdException w:name="heading 2" w:semiHidden="1" w:uiPriority="9" w:unhideWhenUsed="1" w:qFormat="1"/>
+    <w:lsdException w:name="heading 3" w:semiHidden="1" w:uiPriority="9" w:unhideWhenUsed="1" w:qFormat="1"/>
+    <w:lsdException w:name="heading 4" w:semiHidden="1" w:uiPriority="9" w:unhideWhenUsed="1" w:qFormat="1"/>
+    <w:lsdException w:name="heading 5" w:semiHidden="1" w:uiPriority="9" w:unhideWhenUsed="1" w:qFormat="1"/>
+    <w:lsdException w:name="heading 6" w:semiHidden="1" w:uiPriority="9" w:unhideWhenUsed="1" w:qFormat="1"/>
+    <w:lsdException w:name="heading 7" w:semiHidden="1" w:uiPriority="9" w:unhideWhenUsed="1" w:qFormat="1"/>
+    <w:lsdException w:name="heading 8" w:semiHidden="1" w:uiPriority="9" w:unhideWhenUsed="1" w:qFormat="1"/>
+    <w:lsdException w:name="heading 9" w:semiHidden="1" w:uiPriority="9" w:unhideWhenUsed="1" w:qFormat="1"/>
+    <w:lsdException w:name="index 1" w:semiHidden="1" w:unhideWhenUsed="1"/>
+    <w:lsdException w:name="index 2" w:semiHidden="1" w:unhideWhenUsed="1"/>
+    <w:lsdException w:name="index 3" w:semiHidden="1" w:unhideWhenUsed="1"/>
+    <w:lsdException w:name="index 4" w:semiHidden="1" w:unhideWhenUsed="1"/>
+    <w:lsdException w:name="index 5" w:semiHidden="1" w:unhideWhenUsed="1"/>
+    <w:lsdException w:name="index 6" w:semiHidden="1" w:unhideWhenUsed="1"/>
+    <w:lsdException w:name="index 7" w:semiHidden="1" w:unhideWhenUsed="1"/>
+    <w:lsdException w:name="index 8" w:semiHidden="1" w:unhideWhenUsed="1"/>
+    <w:lsdException w:name="index 9" w:semiHidden="1" w:unhideWhenUsed="1"/>
+    <w:lsdException w:name="toc 1" w:semiHidden="1" w:uiPriority="39" w:unhideWhenUsed="1"/>
+    <w:lsdException w:name="toc 2" w:semiHidden="1" w:uiPriority="39" w:unhideWhenUsed="1"/>
+    <w:lsdException w:name="toc 3" w:semiHidden="1" w:uiPriority="39" w:unhideWhenUsed="1"/>
+    <w:lsdException w:name="toc 4" w:semiHidden="1" w:uiPriority="39" w:unhideWhenUsed="1"/>
+    <w:lsdException w:name="toc 5" w:semiHidden="1" w:uiPriority="39" w:unhideWhenUsed="1"/>
+    <w:lsdException w:name="toc 6" w:semiHidden="1" w:uiPriority="39" w:unhideWhenUsed="1"/>
+    <w:lsdException w:name="toc 7" w:semiHidden="1" w:uiPriority="39" w:unhideWhenUsed="1"/>
+    <w:lsdException w:name="toc 8" w:semiHidden="1" w:uiPriority="39" w:unhideWhenUsed="1"/>
+    <w:lsdException w:name="toc 9" w:semiHidden="1" w:uiPriority="39" w:unhideWhenUsed="1"/>
+    <w:lsdException w:name="Normal Indent" w:semiHidden="1" w:unhideWhenUsed="1"/>
+    <w:lsdException w:name="footnote text" w:semiHidden="1" w:unhideWhenUsed="1"/>
+    <w:lsdException w:name="annotation text" w:semiHidden="1" w:unhideWhenUsed="1"/>
+    <w:lsdException w:name="header" w:semiHidden="1" w:unhideWhenUsed="1"/>
+    <w:lsdException w:name="footer" w:semiHidden="1" w:unhideWhenUsed="1"/>
+    <w:lsdException w:name="index heading" w:semiHidden="1" w:unhideWhenUsed="1"/>
+    <w:lsdException w:name="caption" w:semiHidden="1" w:uiPriority="35" w:unhideWhenUsed="1" w:qFormat="1"/>
+    <w:lsdException w:name="table of figures" w:semiHidden="1" w:unhideWhenUsed="1"/>
+    <w:lsdException w:name="envelope address" w:semiHidden="1" w:unhideWhenUsed="1"/>
+    <w:lsdException w:name="envelope return" w:semiHidden="1" w:unhideWhenUsed="1"/>
+    <w:lsdException w:name="footnote reference" w:semiHidden="1" w:unhideWhenUsed="1"/>
+    <w:lsdException w:name="annotation reference" w:semiHidden="1" w:unhideWhenUsed="1"/>
+    <w:lsdException w:name="line number" w:semiHidden="1" w:unhideWhenUsed="1"/>
+    <w:lsdException w:name="page number" w:semiHidden="1" w:unhideWhenUsed="1"/>
+    <w:lsdException w:name="endnote reference" w:semiHidden="1" w:unhideWhenUsed="1"/>
+    <w:lsdException w:name="endnote text" w:semiHidden="1" w:unhideWhenUsed="1"/>
+    <w:lsdException w:name="table of authorities" w:semiHidden="1" w:unhideWhenUsed="1"/>
+    <w:lsdException w:name="macro" w:semiHidden="1" w:unhideWhenUsed="1"/>
+    <w:lsdException w:name="toa heading" w:semiHidden="1" w:unhideWhenUsed="1"/>
+    <w:lsdException w:name="List" w:semiHidden="1" w:unhideWhenUsed="1"/>
+    <w:lsdException w:name="List Bullet" w:semiHidden="1" w:unhideWhenUsed="1"/>
+    <w:lsdException w:name="List Number" w:semiHidden="1" w:unhideWhenUsed="1"/>
+    <w:lsdException w:name="List 2" w:semiHidden="1" w:unhideWhenUsed="1"/>
+    <w:lsdException w:name="List 3" w:semiHidden="1" w:unhideWhenUsed="1"/>
+    <w:lsdException w:name="List 4" w:semiHidden="1" w:unhideWhenUsed="1"/>
+    <w:lsdException w:name="List 5" w:semiHidden="1" w:unhideWhenUsed="1"/>
+    <w:lsdException w:name="List Bullet 2" w:semiHidden="1" w:unhideWhenUsed="1"/>
+    <w:lsdException w:name="List Bullet 3" w:semiHidden="1" w:unhideWhenUsed="1"/>
+    <w:lsdException w:name="List Bullet 4" w:semiHidden="1" w:unhideWhenUsed="1"/>
+    <w:lsdException w:name="List Bullet 5" w:semiHidden="1" w:unhideWhenUsed="1"/>
+    <w:lsdException w:name="List Number 2" w:semiHidden="1" w:unhideWhenUsed="1"/>
+    <w:lsdException w:name="List Number 3" w:semiHidden="1" w:unhideWhenUsed="1"/>
+    <w:lsdException w:name="List Number 4" w:semiHidden="1" w:unhideWhenUsed="1"/>
+    <w:lsdException w:name="List Number 5" w:semiHidden="1" w:unhideWhenUsed="1"/>
+    <w:lsdException w:name="Title" w:uiPriority="10" w:qFormat="1"/>
+    <w:lsdException w:name="Closing" w:semiHidden="1" w:unhideWhenUsed="1"/>
+    <w:lsdException w:name="Signature" w:semiHidden="1" w:unhideWhenUsed="1"/>
+    <w:lsdException w:name="Default Paragraph Font" w:semiHidden="1" w:uiPriority="1" w:unhideWhenUsed="1"/>
+    <w:lsdException w:name="Body Text" w:semiHidden="1" w:unhideWhenUsed="1"/>
+    <w:lsdException w:name="Body Text Indent" w:semiHidden="1" w:unhideWhenUsed="1"/>
+    <w:lsdException w:name="List Continue" w:semiHidden="1" w:unhideWhenUsed="1"/>
+    <w:lsdException w:name="List Continue 2" w:semiHidden="1" w:unhideWhenUsed="1"/>
+    <w:lsdException w:name="List Continue 3" w:semiHidden="1" w:unhideWhenUsed="1"/>
+    <w:lsdException w:name="List Continue 4" w:semiHidden="1" w:unhideWhenUsed="1"/>
+    <w:lsdException w:name="List Continue 5" w:semiHidden="1" w:unhideWhenUsed="1"/>
+    <w:lsdException w:name="Message Header" w:semiHidden="1" w:unhideWhenUsed="1"/>
+    <w:lsdException w:name="Subtitle" w:uiPriority="11" w:qFormat="1"/>
+    <w:lsdException w:name="Salutation" w:semiHidden="1" w:unhideWhenUsed="1"/>
+    <w:lsdException w:name="Date" w:semiHidden="1" w:unhideWhenUsed="1"/>
+    <w:lsdException w:name="Body Text First Indent" w:semiHidden="1" w:unhideWhenUsed="1"/>
+    <w:lsdException w:name="Body Text First Indent 2" w:semiHidden="1" w:unhideWhenUsed="1"/>
+    <w:lsdException w:name="Note Heading" w:semiHidden="1" w:unhideWhenUsed="1"/>
+    <w:lsdException w:name="Body Text 2" w:semiHidden="1" w:unhideWhenUsed="1"/>
+    <w:lsdException w:name="Body Text 3" w:semiHidden="1" w:unhideWhenUsed="1"/>
+    <w:lsdException w:name="Body Text Indent 2" w:semiHidden="1" w:unhideWhenUsed="1"/>
+    <w:lsdException w:name="Body Text Indent 3" w:semiHidden="1" w:unhideWhenUsed="1"/>
+    <w:lsdException w:name="Block Text" w:semiHidden="1" w:unhideWhenUsed="1"/>
+    <w:lsdException w:name="Hyperlink" w:semiHidden="1" w:unhideWhenUsed="1"/>
+    <w:lsdException w:name="FollowedHyperlink" w:semiHidden="1" w:unhideWhenUsed="1"/>
+    <w:lsdException w:name="Strong" w:uiPriority="22" w:qFormat="1"/>
+    <w:lsdException w:name="Emphasis" w:uiPriority="20" w:qFormat="1"/>
+    <w:lsdException w:name="Document Map" w:semiHidden="1" w:unhideWhenUsed="1"/>
+    <w:lsdException w:name="Plain Text" w:semiHidden="1" w:unhideWhenUsed="1"/>
+    <w:lsdException w:name="E-mail Signature" w:semiHidden="1" w:unhideWhenUsed="1"/>
+    <w:lsdException w:name="HTML Top of Form" w:semiHidden="1" w:unhideWhenUsed="1"/>
+    <w:lsdException w:name="HTML Bottom of Form" w:semiHidden="1" w:unhideWhenUsed="1"/>
+    <w:lsdException w:name="Normal (Web)" w:semiHidden="1" w:unhideWhenUsed="1"/>
+    <w:lsdException w:name="HTML Acronym" w:semiHidden="1" w:unhideWhenUsed="1"/>
+    <w:lsdException w:name="HTML Address" w:semiHidden="1" w:unhideWhenUsed="1"/>
+    <w:lsdException w:name="HTML Cite" w:semiHidden="1" w:unhideWhenUsed="1"/>
+    <w:lsdException w:name="HTML Code" w:semiHidden="1" w:unhideWhenUsed="1"/>
+    <w:lsdException w:name="HTML Definition" w:semiHidden="1" w:unhideWhenUsed="1"/>
+    <w:lsdException w:name="HTML Keyboard" w:semiHidden="1" w:unhideWhenUsed="1"/>
+    <w:lsdException w:name="HTML Preformatted" w:semiHidden="1" w:unhideWhenUsed="1"/>
+    <w:lsdException w:name="HTML Sample" w:semiHidden="1" w:unhideWhenUsed="1"/>
+    <w:lsdException w:name="HTML Typewriter" w:semiHidden="1" w:unhideWhenUsed="1"/>
+    <w:lsdException w:name="HTML Variable" w:semiHidden="1" w:unhideWhenUsed="1"/>
+    <w:lsdException w:name="Normal Table" w:semiHidden="1" w:unhideWhenUsed="1"/>
+    <w:lsdException w:name="annotation subject" w:semiHidden="1" w:unhideWhenUsed="1"/>
+    <w:lsdException w:name="No List" w:semiHidden="1" w:unhideWhenUsed="1"/>
+    <w:lsdException w:name="Outline List 1" w:semiHidden="1" w:unhideWhenUsed="1"/>
+    <w:lsdException w:name="Outline List 2" w:semiHidden="1" w:unhideWhenUsed="1"/>
+    <w:lsdException w:name="Outline List 3" w:semiHidden="1" w:unhideWhenUsed="1"/>
+    <w:lsdException w:name="Table Simple 1" w:semiHidden="1" w:unhideWhenUsed="1"/>
+    <w:lsdException w:name="Table Simple 2" w:semiHidden="1" w:unhideWhenUsed="1"/>
+    <w:lsdException w:name="Table Simple 3" w:semiHidden="1" w:unhideWhenUsed="1"/>
+    <w:lsdException w:name="Table Classic 1" w:semiHidden="1" w:unhideWhenUsed="1"/>
+    <w:lsdException w:name="Table Classic 2" w:semiHidden="1" w:unhideWhenUsed="1"/>
+    <w:lsdException w:name="Table Classic 3" w:semiHidden="1" w:unhideWhenUsed="1"/>
+    <w:lsdException w:name="Table Classic 4" w:semiHidden="1" w:unhideWhenUsed="1"/>
+    <w:lsdException w:name="Table Colorful 1" w:semiHidden="1" w:unhideWhenUsed="1"/>
+    <w:lsdException w:name="Table Colorful 2" w:semiHidden="1" w:unhideWhenUsed="1"/>
+    <w:lsdException w:name="Table Colorful 3" w:semiHidden="1" w:unhideWhenUsed="1"/>
+    <w:lsdException w:name="Table Columns 1" w:semiHidden="1" w:unhideWhenUsed="1"/>
+    <w:lsdException w:name="Table Columns 2" w:semiHidden="1" w:unhideWhenUsed="1"/>
+    <w:lsdException w:name="Table Columns 3" w:semiHidden="1" w:unhideWhenUsed="1"/>
+    <w:lsdException w:name="Table Columns 4" w:semiHidden="1" w:unhideWhenUsed="1"/>
+    <w:lsdException w:name="Table Columns 5" w:semiHidden="1" w:unhideWhenUsed="1"/>
+    <w:lsdException w:name="Table Grid 1" w:semiHidden="1" w:unhideWhenUsed="1"/>
+    <w:lsdException w:name="Table Grid 2" w:semiHidden="1" w:unhideWhenUsed="1"/>
+    <w:lsdException w:name="Table Grid 3" w:semiHidden="1" w:unhideWhenUsed="1"/>
+    <w:lsdException w:name="Table Grid 4" w:semiHidden="1" w:unhideWhenUsed="1"/>
+    <w:lsdException w:name="Table Grid 5" w:semiHidden="1" w:unhideWhenUsed="1"/>
+    <w:lsdException w:name="Table Grid 6" w:semiHidden="1" w:unhideWhenUsed="1"/>
+    <w:lsdException w:name="Table Grid 7" w:semiHidden="1" w:unhideWhenUsed="1"/>
+    <w:lsdException w:name="Table Grid 8" w:semiHidden="1" w:unhideWhenUsed="1"/>
+    <w:lsdException w:name="Table List 1" w:semiHidden="1" w:unhideWhenUsed="1"/>
+    <w:lsdException w:name="Table List 2" w:semiHidden="1" w:unhideWhenUsed="1"/>
+    <w:lsdException w:name="Table List 3" w:semiHidden="1" w:unhideWhenUsed="1"/>
+    <w:lsdException w:name="Table List 4" w:semiHidden="1" w:unhideWhenUsed="1"/>
+    <w:lsdException w:name="Table List 5" w:semiHidden="1" w:unhideWhenUsed="1"/>
+    <w:lsdException w:name="Table List 6" w:semiHidden="1" w:unhideWhenUsed="1"/>
+    <w:lsdException w:name="Table List 7" w:semiHidden="1" w:unhideWhenUsed="1"/>
+    <w:lsdException w:name="Table List 8" w:semiHidden="1" w:unhideWhenUsed="1"/>
+    <w:lsdException w:name="Table 3D effects 1" w:semiHidden="1" w:unhideWhenUsed="1"/>
+    <w:lsdException w:name="Table 3D effects 2" w:semiHidden="1" w:unhideWhenUsed="1"/>
+    <w:lsdException w:name="Table 3D effects 3" w:semiHidden="1" w:unhideWhenUsed="1"/>
+    <w:lsdException w:name="Table Contemporary" w:semiHidden="1" w:unhideWhenUsed="1"/>
+    <w:lsdException w:name="Table Elegant" w:semiHidden="1" w:unhideWhenUsed="1"/>
+    <w:lsdException w:name="Table Professional" w:semiHidden="1" w:unhideWhenUsed="1"/>
+    <w:lsdException w:name="Table Subtle 1" w:semiHidden="1" w:unhideWhenUsed="1"/>
+    <w:lsdException w:name="Table Subtle 2" w:semiHidden="1" w:unhideWhenUsed="1"/>
+    <w:lsdException w:name="Table Web 1" w:semiHidden="1" w:unhideWhenUsed="1"/>
+    <w:lsdException w:name="Table Web 2" w:semiHidden="1" w:unhideWhenUsed="1"/>
+    <w:lsdException w:name="Table Web 3" w:semiHidden="1" w:unhideWhenUsed="1"/>
+    <w:lsdException w:name="Balloon Text" w:semiHidden="1" w:unhideWhenUsed="1"/>
+    <w:lsdException w:name="Table Grid" w:uiPriority="59"/>
+    <w:lsdException w:name="Table Theme" w:semiHidden="1" w:unhideWhenUsed="1"/>
+    <w:lsdException w:name="Placeholder Text" w:semiHidden="1"/>
+    <w:lsdException w:name="No Spacing" w:uiPriority="1" w:qFormat="1"/>
+    <w:lsdException w:name="Light Shading" w:uiPriority="60"/>
+    <w:lsdException w:name="Light List" w:uiPriority="61"/>
+    <w:lsdException w:name="Light Grid" w:uiPriority="62"/>
+    <w:lsdException w:name="Medium Shading 1" w:uiPriority="63"/>
+    <w:lsdException w:name="Medium Shading 2" w:uiPriority="64"/>
+    <w:lsdException w:name="Medium List 1" w:uiPriority="65"/>
+    <w:lsdException w:name="Medium List 2" w:uiPriority="66"/>
+    <w:lsdException w:name="Medium Grid 1" w:uiPriority="67"/>
+    <w:lsdException w:name="Medium Grid 2" w:uiPriority="68"/>
+    <w:lsdException w:name="Medium Grid 3" w:uiPriority="69"/>
+    <w:lsdException w:name="Dark List" w:uiPriority="70"/>
+    <w:lsdException w:name="Colorful Shading" w:uiPriority="71"/>
+    <w:lsdException w:name="Colorful List" w:uiPriority="72"/>
+    <w:lsdException w:name="Colorful Grid" w:uiPriority="73"/>
+    <w:lsdException w:name="Light Shading Accent 1" w:uiPriority="60"/>
+    <w:lsdException w:name="Light List Accent 1" w:uiPriority="61"/>
+    <w:lsdException w:name="Light Grid Accent 1" w:uiPriority="62"/>
+    <w:lsdException w:name="Medium Shading 1 Accent 1" w:uiPriority="63"/>
+    <w:lsdException w:name="Medium Shading 2 Accent 1" w:uiPriority="64"/>
+    <w:lsdException w:name="Medium List 1 Accent 1" w:uiPriority="65"/>
+    <w:lsdException w:name="Revision" w:semiHidden="1"/>
+    <w:lsdException w:name="List Paragraph" w:uiPriority="34" w:qFormat="1"/>
+    <w:lsdException w:name="Quote" w:uiPriority="29" w:qFormat="1"/>
+    <w:lsdException w:name="Intense Quote" w:uiPriority="30" w:qFormat="1"/>
+    <w:lsdException w:name="Medium List 2 Accent 1" w:uiPriority="66"/>
+    <w:lsdException w:name="Medium Grid 1 Accent 1" w:uiPriority="67"/>
+    <w:lsdException w:name="Medium Grid 2 Accent 1" w:uiPriority="68"/>
+    <w:lsdException w:name="Medium Grid 3 Accent 1" w:uiPriority="69"/>
+    <w:lsdException w:name="Dark List Accent 1" w:uiPriority="70"/>
+    <w:lsdException w:name="Colorful Shading Accent 1" w:uiPriority="71"/>
+    <w:lsdException w:name="Colorful List Accent 1" w:uiPriority="72"/>
+    <w:lsdException w:name="Colorful Grid Accent 1" w:uiPriority="73"/>
+    <w:lsdException w:name="Light Shading Accent 2" w:uiPriority="60"/>
+    <w:lsdException w:name="Light List Accent 2" w:uiPriority="61"/>
+    <w:lsdException w:name="Light Grid Accent 2" w:uiPriority="62"/>
+    <w:lsdException w:name="Medium Shading 1 Accent 2" w:uiPriority="63"/>
+    <w:lsdException w:name="Medium Shading 2 Accent 2" w:uiPriority="64"/>
+    <w:lsdException w:name="Medium List 1 Accent 2" w:uiPriority="65"/>
+    <w:lsdException w:name="Medium List 2 Accent 2" w:uiPriority="66"/>
+    <w:lsdException w:name="Medium Grid 1 Accent 2" w:uiPriority="67"/>
+    <w:lsdException w:name="Medium Grid 2 Accent 2" w:uiPriority="68"/>
+    <w:lsdException w:name="Medium Grid 3 Accent 2" w:uiPriority="69"/>
+    <w:lsdException w:name="Dark List Accent 2" w:uiPriority="70"/>
+    <w:lsdException w:name="Colorful Shading Accent 2" w:uiPriority="71"/>
+    <w:lsdException w:name="Colorful List Accent 2" w:uiPriority="72"/>
+    <w:lsdException w:name="Colorful Grid Accent 2" w:uiPriority="73"/>
+    <w:lsdException w:name="Light Shading Accent 3" w:uiPriority="60"/>
+    <w:lsdException w:name="Light List Accent 3" w:uiPriority="61"/>
+    <w:lsdException w:name="Light Grid Accent 3" w:uiPriority="62"/>
+    <w:lsdException w:name="Medium Shading 1 Accent 3" w:uiPriority="63"/>
+    <w:lsdException w:name="Medium Shading 2 Accent 3" w:uiPriority="64"/>
+    <w:lsdException w:name="Medium List 1 Accent 3" w:uiPriority="65"/>
+    <w:lsdException w:name="Medium List 2 Accent 3" w:uiPriority="66"/>
+    <w:lsdException w:name="Medium Grid 1 Accent 3" w:uiPriority="67"/>
+    <w:lsdException w:name="Medium Grid 2 Accent 3" w:uiPriority="68"/>
+    <w:lsdException w:name="Medium Grid 3 Accent 3" w:uiPriority="69"/>
+    <w:lsdException w:name="Dark List Accent 3" w:uiPriority="70"/>
+    <w:lsdException w:name="Colorful Shading Accent 3" w:uiPriority="71"/>
+    <w:lsdException w:name="Colorful List Accent 3" w:uiPriority="72"/>
+    <w:lsdException w:name="Colorful Grid Accent 3" w:uiPriority="73"/>
+    <w:lsdException w:name="Light Shading Accent 4" w:uiPriority="60"/>
+    <w:lsdException w:name="Light List Accent 4" w:uiPriority="61"/>
+    <w:lsdException w:name="Light Grid Accent 4" w:uiPriority="62"/>
+    <w:lsdException w:name="Medium Shading 1 Accent 4" w:uiPriority="63"/>
+    <w:lsdException w:name="Medium Shading 2 Accent 4" w:uiPriority="64"/>
+    <w:lsdException w:name="Medium List 1 Accent 4" w:uiPriority="65"/>
+    <w:lsdException w:name="Medium List 2 Accent 4" w:uiPriority="66"/>
+    <w:lsdException w:name="Medium Grid 1 Accent 4" w:uiPriority="67"/>
+    <w:lsdException w:name="Medium Grid 2 Accent 4" w:uiPriority="68"/>
+    <w:lsdException w:name="Medium Grid 3 Accent 4" w:uiPriority="69"/>
+    <w:lsdException w:name="Dark List Accent 4" w:uiPriority="70"/>
+    <w:lsdException w:name="Colorful Shading Accent 4" w:uiPriority="71"/>
+    <w:lsdException w:name="Colorful List Accent 4" w:uiPriority="72"/>
+    <w:lsdException w:name="Colorful Grid Accent 4" w:uiPriority="73"/>
+    <w:lsdException w:name="Light Shading Accent 5" w:uiPriority="60"/>
+    <w:lsdException w:name="Light List Accent 5" w:uiPriority="61"/>
+    <w:lsdException w:name="Light Grid Accent 5" w:uiPriority="62"/>
+    <w:lsdException w:name="Medium Shading 1 Accent 5" w:uiPriority="63"/>
+    <w:lsdException w:name="Medium Shading 2 Accent 5" w:uiPriority="64"/>
+    <w:lsdException w:name="Medium List 1 Accent 5" w:uiPriority="65"/>
+    <w:lsdException w:name="Medium List 2 Accent 5" w:uiPriority="66"/>
+    <w:lsdException w:name="Medium Grid 1 Accent 5" w:uiPriority="67"/>
+    <w:lsdException w:name="Medium Grid 2 Accent 5" w:uiPriority="68"/>
+    <w:lsdException w:name="Medium Grid 3 Accent 5" w:uiPriority="69"/>
+    <w:lsdException w:name="Dark List Accent 5" w:uiPriority="70"/>
+    <w:lsdException w:name="Colorful Shading Accent 5" w:uiPriority="71"/>
+    <w:lsdException w:name="Colorful List Accent 5" w:uiPriority="72"/>
+    <w:lsdException w:name="Colorful Grid Accent 5" w:uiPriority="73"/>
+    <w:lsdException w:name="Light Shading Accent 6" w:uiPriority="60"/>
+    <w:lsdException w:name="Light List Accent 6" w:uiPriority="61"/>
+    <w:lsdException w:name="Light Grid Accent 6" w:uiPriority="62"/>
+    <w:lsdException w:name="Medium Shading 1 Accent 6" w:uiPriority="63"/>
+    <w:lsdException w:name="Medium Shading 2 Accent 6" w:uiPriority="64"/>
+    <w:lsdException w:name="Medium List 1 Accent 6" w:uiPriority="65"/>
+    <w:lsdException w:name="Medium List 2 Accent 6" w:uiPriority="66"/>
+    <w:lsdException w:name="Medium Grid 1 Accent 6" w:uiPriority="67"/>
+    <w:lsdException w:name="Medium Grid 2 Accent 6" w:uiPriority="68"/>
+    <w:lsdException w:name="Medium Grid 3 Accent 6" w:uiPriority="69"/>
+    <w:lsdException w:name="Dark List Accent 6" w:uiPriority="70"/>
+    <w:lsdException w:name="Colorful Shading Accent 6" w:uiPriority="71"/>
+    <w:lsdException w:name="Colorful List Accent 6" w:uiPriority="72"/>
+    <w:lsdException w:name="Colorful Grid Accent 6" w:uiPriority="73"/>
+    <w:lsdException w:name="Subtle Emphasis" w:uiPriority="19" w:qFormat="1"/>
+    <w:lsdException w:name="Intense Emphasis" w:uiPriority="21" w:qFormat="1"/>
+    <w:lsdException w:name="Subtle Reference" w:uiPriority="31" w:qFormat="1"/>
+    <w:lsdException w:name="Intense Reference" w:uiPriority="32" w:qFormat="1"/>
+    <w:lsdException w:name="Book Title" w:uiPriority="33" w:qFormat="1"/>
+    <w:lsdException w:name="Bibliography" w:semiHidden="1" w:uiPriority="37" w:unhideWhenUsed="1"/>
+    <w:lsdException w:name="TOC Heading" w:semiHidden="1" w:uiPriority="39" w:unhideWhenUsed="1" w:qFormat="1"/>
+    <w:lsdException w:name="Grid Table 4" w:uiPriority="49"/>
+    <w:lsdException w:name="Grid Table 5 Dark" w:uiPriority="50"/>
+    <w:lsdException w:name="Grid Table 6 Colorful" w:uiPriority="51"/>
+    <w:lsdException w:name="Grid Table 7 Colorful" w:uiPriority="52"/>
+    <w:lsdException w:name="Grid Table 1 Light Accent 1" w:uiPriority="46"/>
+    <w:lsdException w:name="Grid Table 2 Accent 1" w:uiPriority="47"/>
+    <w:lsdException w:name="Grid Table 3 Accent 1" w:uiPriority="48"/>
+    <w:lsdException w:name="Grid Table 4 Accent 1" w:uiPriority="49"/>
+    <w:lsdException w:name="Grid Table 5 Dark Accent 1" w:uiPriority="50"/>
+    <w:lsdException w:name="Grid Table 6 Colorful Accent 1" w:uiPriority="51"/>
+    <w:lsdException w:name="Grid Table 7 Colorful Accent 1" w:uiPriority="52"/>
+    <w:lsdException w:name="Grid Table 1 Light Accent 2" w:uiPriority="46"/>
+    <w:lsdException w:name="Grid Table 2 Accent 2" w:uiPriority="47"/>
+    <w:lsdException w:name="Grid Table 3 Accent 2" w:uiPriority="48"/>
+    <w:lsdException w:name="Grid Table 4 Accent 2" w:uiPriority="49"/>
+    <w:lsdException w:name="Grid Table 5 Dark Accent 2" w:uiPriority="50"/>
+    <w:lsdException w:name="Grid Table 6 Colorful Accent 2" w:uiPriority="51"/>
+    <w:lsdException w:name="Grid Table 7 Colorful Accent 2" w:uiPriority="52"/>
+    <w:lsdException w:name="Grid Table 1 Light Accent 3" w:uiPriority="46"/>
+    <w:lsdException w:name="Grid Table 2 Accent 3" w:uiPriority="47"/>
+    <w:lsdException w:name="Grid Table 3 Accent 3" w:uiPriority="48"/>
+    <w:lsdException w:name="Grid Table 4 Accent 3" w:uiPriority="49"/>
+    <w:lsdException w:name="Grid Table 5 Dark Accent 3" w:uiPriority="50"/>
+    <w:lsdException w:name="Grid Table 6 Colorful Accent 3" w:uiPriority="51"/>
+    <w:lsdException w:name="Grid Table 7 Colorful Accent 3" w:uiPriority="52"/>
+    <w:lsdException w:name="Grid Table 1 Light Accent 4" w:uiPriority="46"/>
+    <w:lsdException w:name="Grid Table 2 Accent 4" w:uiPriority="47"/>
+    <w:lsdException w:name="Grid Table 3 Accent 4" w:uiPriority="48"/>
+    <w:lsdException w:name="Grid Table 4 Accent 4" w:uiPriority="49"/>
+    <w:lsdException w:name="Grid Table 5 Dark Accent 4" w:uiPriority="50"/>
+    <w:lsdException w:name="Grid Table 6 Colorful Accent 4" w:uiPriority="51"/>
+    <w:lsdException w:name="Grid Table 7 Colorful Accent 4" w:uiPriority="52"/>
+    <w:lsdException w:name="Grid Table 1 Light Accent 5" w:uiPriority="46"/>
+    <w:lsdException w:name="Grid Table 2 Accent 5" w:uiPriority="47"/>
+    <w:lsdException w:name="Grid Table 3 Accent 5" w:uiPriority="48"/>
+    <w:lsdException w:name="Grid Table 4 Accent 5" w:uiPriority="49"/>
+    <w:lsdException w:name="Grid Table 5 Dark Accent 5" w:uiPriority="50"/>
+    <w:lsdException w:name="Grid Table 6 Colorful Accent 5" w:uiPriority="51"/>
+    <w:lsdException w:name="Grid Table 7 Colorful Accent 5" w:uiPriority="52"/>
+    <w:lsdException w:name="Grid Table 1 Light Accent 6" w:uiPriority="46"/>
+    <w:lsdException w:name="Grid Table 2 Accent 6" w:uiPriority="47"/>
+    <w:lsdException w:name="Grid Table 3 Accent 6" w:uiPriority="48"/>
+    <w:lsdException w:name="Grid Table 4 Accent 6" w:uiPriority="49"/>
+    <w:lsdException w:name="Grid Table 5 Dark Accent 6" w:uiPriority="50"/>
+    <w:lsdException w:name="Grid Table 6 Colorful Accent 6" w:uiPriority="51"/>
+    <w:lsdException w:name="Grid Table 7 Colorful Accent 6" w:uiPriority="52"/>
+    <w:lsdException w:name="List Table 1 Light" w:uiPriority="46"/>
+    <w:lsdException w:name="List Table 2" w:uiPriority="47"/>
+    <w:lsdException w:name="List Table 3" w:uiPriority="48"/>
+    <w:lsdException w:name="List Table 4" w:uiPriority="49"/>
+    <w:lsdException w:name="List Table 5 Dark" w:uiPriority="50"/>
+    <w:lsdException w:name="List Table 6 Colorful" w:uiPriority="51"/>
+    <w:lsdException w:name="List Table 7 Colorful" w:uiPriority="52"/>
+    <w:lsdException w:name="List Table 1 Light Accent 1" w:uiPriority="46"/>
+    <w:lsdException w:name="List Table 2 Accent 1" w:uiPriority="47"/>
+    <w:lsdException w:name="List Table 3 Accent 1" w:uiPriority="48"/>
+    <w:lsdException w:name="List Table 4 Accent 1" w:uiPriority="49"/>
+    <w:lsdException w:name="List Table 5 Dark Accent 1" w:uiPriority="50"/>
+    <w:lsdException w:name="List Table 6 Colorful Accent 1" w:uiPriority="51"/>
+    <w:lsdException w:name="List Table 7 Colorful Accent 1" w:uiPriority="52"/>
+    <w:lsdException w:name="List Table 1 Light Accent 2" w:uiPriority="46"/>
+    <w:lsdException w:name="List Table 2 Accent 2" w:uiPriority="47"/>
+    <w:lsdException w:name="List Table 3 Accent 2" w:uiPriority="48"/>
+    <w:lsdException w:name="List Table 4 Accent 2" w:uiPriority="49"/>
+    <w:lsdException w:name="List Table 5 Dark Accent 2" w:uiPriority="50"/>
+    <w:lsdException w:name="List Table 6 Colorful Accent 2" w:uiPriority="51"/>
+    <w:lsdException w:name="List Table 7 Colorful Accent 2" w:uiPriority="52"/>
+    <w:lsdException w:name="List Table 1 Light Accent 3" w:uiPriority="46"/>
+    <w:lsdException w:name="List Table 2 Accent 3" w:uiPriority="47"/>
+    <w:lsdException w:name="List Table 3 Accent 3" w:uiPriority="48"/>
+    <w:lsdException w:name="List Table 4 Accent 3" w:uiPriority="49"/>
+    <w:lsdException w:name="List Table 5 Dark Accent 3" w:uiPriority="50"/>
+    <w:lsdException w:name="List Table 6 Colorful Accent 3" w:uiPriority="51"/>
+    <w:lsdException w:name="List Table 7 Colorful Accent 3" w:uiPriority="52"/>
+    <w:lsdException w:name="List Table 1 Light Accent 4" w:uiPriority="46"/>
+    <w:lsdException w:name="List Table 2 Accent 4" w:uiPriority="47"/>
+    <w:lsdException w:name="List Table 3 Accent 4" w:uiPriority="48"/>
+    <w:lsdException w:name="List Table 4 Accent 4" w:uiPriority="49"/>
+    <w:lsdException w:name="List Table 5 Dark Accent 4" w:uiPriority="50"/>
+    <w:lsdException w:name="List Table 6 Colorful Accent 4" w:uiPriority="51"/>
+    <w:lsdException w:name="List Table 7 Colorful Accent 4" w:uiPriority="52"/>
+    <w:lsdException w:name="List Table 1 Light Accent 5" w:uiPriority="46"/>
+    <w:lsdException w:name="List Table 2 Accent 5" w:uiPriority="47"/>
+    <w:lsdException w:name="List Table 3 Accent 5" w:uiPriority="48"/>
+    <w:lsdException w:name="List Table 4 Accent 5" w:uiPriority="49"/>
+    <w:lsdException w:name="List Table 5 Dark Accent 5" w:uiPriority="50"/>
+    <w:lsdException w:name="List Table 6 Colorful Accent 5" w:uiPriority="51"/>
+    <w:lsdException w:name="List Table 7 Colorful Accent 5" w:uiPriority="52"/>
+    <w:lsdException w:name="List Table 1 Light Accent 6" w:uiPriority="46"/>
+    <w:lsdException w:name="List Table 2 Accent 6" w:uiPriority="47"/>
+    <w:lsdException w:name="List Table 3 Accent 6" w:uiPriority="48"/>
+    <w:lsdException w:name="List Table 4 Accent 6" w:uiPriority="49"/>
+    <w:lsdException w:name="List Table 5 Dark Accent 6" w:uiPriority="50"/>
+    <w:lsdException w:name="List Table 6 Colorful Accent 6" w:uiPriority="51"/>
+    <w:lsdException w:name="List Table 7 Colorful Accent 6" w:uiPriority="52"/>
+    <w:lsdException w:name="Mention" w:semiHidden="1" w:unhideWhenUsed="1"/>
+    <w:lsdException w:name="Smart Hyperlink" w:semiHidden="1" w:unhideWhenUsed="1"/>
+    <w:lsdException w:name="Hashtag" w:semiHidden="1" w:unhideWhenUsed="1"/>
+    <w:lsdException w:name="Unresolved Mention" w:semiHidden="1" w:unhideWhenUsed="1"/>
+    <w:lsdException w:name="Smart Link" w:semiHidden="1" w:unhideWhenUsed="1"/>
   </w:latentStyles>
   <w:style w:type="paragraph" w:default="1" w:styleId="Normal">
     <w:name w:val="Normal"/>
@@ -4110,256 +5356,6 @@
   <w:style w:type="character" w:default="1" w:styleId="DefaultParagraphFont">
     <w:name w:val="Default Paragraph Font"/>
     <w:uiPriority w:val="1"/>
-    <w:semiHidden/>
-    <w:unhideWhenUsed/>
-  </w:style>
-  <w:style w:type="table" w:default="1" w:styleId="TableNormal">
-    <w:name w:val="Normal Table"/>
-    <w:uiPriority w:val="99"/>
-    <w:semiHidden/>
-    <w:unhideWhenUsed/>
-    <w:tblPr>
-      <w:tblInd w:w="0" w:type="dxa"/>
-      <w:tblCellMar>
-        <w:top w:w="0" w:type="dxa"/>
-        <w:left w:w="108" w:type="dxa"/>
-        <w:bottom w:w="0" w:type="dxa"/>
-        <w:right w:w="108" w:type="dxa"/>
-      </w:tblCellMar>
-    </w:tblPr>
-  </w:style>
-  <w:style w:type="numbering" w:default="1" w:styleId="NoList">
-    <w:name w:val="No List"/>
-    <w:uiPriority w:val="99"/>
-    <w:semiHidden/>
-    <w:unhideWhenUsed/>
-  </w:style>
-  <w:style w:type="paragraph" w:styleId="ListParagraph">
-    <w:name w:val="List Paragraph"/>
-    <w:basedOn w:val="Normal"/>
-    <w:uiPriority w:val="34"/>
-    <w:qFormat/>
-    <w:rsid w:val="008D4F9D"/>
-    <w:pPr>
-      <w:ind w:left="720"/>
-      <w:contextualSpacing/>
-    </w:pPr>
-  </w:style>
-  <w:style w:type="character" w:styleId="PlaceholderText">
-    <w:name w:val="Placeholder Text"/>
-    <w:basedOn w:val="DefaultParagraphFont"/>
-    <w:uiPriority w:val="99"/>
-    <w:semiHidden/>
-    <w:rsid w:val="00FB0BDA"/>
-    <w:rPr>
-      <w:color w:val="808080"/>
-    </w:rPr>
-  </w:style>
-  <w:style w:type="paragraph" w:styleId="BalloonText">
-    <w:name w:val="Balloon Text"/>
-    <w:basedOn w:val="Normal"/>
-    <w:link w:val="BalloonTextChar"/>
-    <w:uiPriority w:val="99"/>
-    <w:semiHidden/>
-    <w:unhideWhenUsed/>
-    <w:rsid w:val="00FB0BDA"/>
-    <w:rPr>
-      <w:rFonts w:ascii="Lucida Grande" w:hAnsi="Lucida Grande" w:cs="Lucida Grande"/>
-      <w:sz w:val="18"/>
-      <w:szCs w:val="18"/>
-    </w:rPr>
-  </w:style>
-  <w:style w:type="character" w:customStyle="1" w:styleId="BalloonTextChar">
-    <w:name w:val="Balloon Text Char"/>
-    <w:basedOn w:val="DefaultParagraphFont"/>
-    <w:link w:val="BalloonText"/>
-    <w:uiPriority w:val="99"/>
-    <w:semiHidden/>
-    <w:rsid w:val="00FB0BDA"/>
-    <w:rPr>
-      <w:rFonts w:ascii="Lucida Grande" w:hAnsi="Lucida Grande" w:cs="Lucida Grande"/>
-      <w:sz w:val="18"/>
-      <w:szCs w:val="18"/>
-    </w:rPr>
-  </w:style>
-  <w:style w:type="character" w:customStyle="1" w:styleId="pl-en">
-    <w:name w:val="pl-en"/>
-    <w:basedOn w:val="DefaultParagraphFont"/>
-    <w:rsid w:val="00655F26"/>
-  </w:style>
-  <w:style w:type="character" w:customStyle="1" w:styleId="pl-c1">
-    <w:name w:val="pl-c1"/>
-    <w:basedOn w:val="DefaultParagraphFont"/>
-    <w:rsid w:val="00655F26"/>
-  </w:style>
-  <w:style w:type="character" w:customStyle="1" w:styleId="m8039693265957950031styled-by-prettify">
-    <w:name w:val="m_8039693265957950031styled-by-prettify"/>
-    <w:basedOn w:val="DefaultParagraphFont"/>
-    <w:rsid w:val="00707F15"/>
-  </w:style>
-</w:styles>
-</file>
-
-<file path=word/stylesWithEffects.xml><?xml version="1.0" encoding="utf-8"?>
-<w:styles xmlns:wpc="http://schemas.microsoft.com/office/word/2010/wordprocessingCanvas" xmlns:mo="http://schemas.microsoft.com/office/mac/office/2008/main" xmlns:mc="http://schemas.openxmlformats.org/markup-compatibility/2006" xmlns:mv="urn:schemas-microsoft-com:mac:vml" xmlns:o="urn:schemas-microsoft-com:office:office" xmlns:r="http://schemas.openxmlformats.org/officeDocument/2006/relationships" xmlns:m="http://schemas.openxmlformats.org/officeDocument/2006/math" xmlns:v="urn:schemas-microsoft-com:vml" xmlns:wp14="http://schemas.microsoft.com/office/word/2010/wordprocessingDrawing" xmlns:wp="http://schemas.openxmlformats.org/drawingml/2006/wordprocessingDrawing" xmlns:w10="urn:schemas-microsoft-com:office:word" xmlns:w="http://schemas.openxmlformats.org/wordprocessingml/2006/main" xmlns:w14="http://schemas.microsoft.com/office/word/2010/wordml" xmlns:wpg="http://schemas.microsoft.com/office/word/2010/wordprocessingGroup" xmlns:wpi="http://schemas.microsoft.com/office/word/2010/wordprocessingInk" xmlns:wne="http://schemas.microsoft.com/office/word/2006/wordml" xmlns:wps="http://schemas.microsoft.com/office/word/2010/wordprocessingShape" mc:Ignorable="w14 wp14">
-  <w:docDefaults>
-    <w:rPrDefault>
-      <w:rPr>
-        <w:rFonts w:asciiTheme="minorHAnsi" w:eastAsiaTheme="minorEastAsia" w:hAnsiTheme="minorHAnsi" w:cstheme="minorBidi"/>
-        <w:sz w:val="24"/>
-        <w:szCs w:val="24"/>
-        <w:lang w:val="en-US" w:eastAsia="en-US" w:bidi="ar-SA"/>
-      </w:rPr>
-    </w:rPrDefault>
-    <w:pPrDefault/>
-  </w:docDefaults>
-  <w:latentStyles w:defLockedState="0" w:defUIPriority="99" w:defSemiHidden="1" w:defUnhideWhenUsed="1" w:defQFormat="0" w:count="276">
-    <w:lsdException w:name="Normal" w:semiHidden="0" w:uiPriority="0" w:unhideWhenUsed="0" w:qFormat="1"/>
-    <w:lsdException w:name="heading 1" w:semiHidden="0" w:uiPriority="9" w:unhideWhenUsed="0" w:qFormat="1"/>
-    <w:lsdException w:name="heading 2" w:uiPriority="9" w:qFormat="1"/>
-    <w:lsdException w:name="heading 3" w:uiPriority="9" w:qFormat="1"/>
-    <w:lsdException w:name="heading 4" w:uiPriority="9" w:qFormat="1"/>
-    <w:lsdException w:name="heading 5" w:uiPriority="9" w:qFormat="1"/>
-    <w:lsdException w:name="heading 6" w:uiPriority="9" w:qFormat="1"/>
-    <w:lsdException w:name="heading 7" w:uiPriority="9" w:qFormat="1"/>
-    <w:lsdException w:name="heading 8" w:uiPriority="9" w:qFormat="1"/>
-    <w:lsdException w:name="heading 9" w:uiPriority="9" w:qFormat="1"/>
-    <w:lsdException w:name="toc 1" w:uiPriority="39"/>
-    <w:lsdException w:name="toc 2" w:uiPriority="39"/>
-    <w:lsdException w:name="toc 3" w:uiPriority="39"/>
-    <w:lsdException w:name="toc 4" w:uiPriority="39"/>
-    <w:lsdException w:name="toc 5" w:uiPriority="39"/>
-    <w:lsdException w:name="toc 6" w:uiPriority="39"/>
-    <w:lsdException w:name="toc 7" w:uiPriority="39"/>
-    <w:lsdException w:name="toc 8" w:uiPriority="39"/>
-    <w:lsdException w:name="toc 9" w:uiPriority="39"/>
-    <w:lsdException w:name="caption" w:uiPriority="35" w:qFormat="1"/>
-    <w:lsdException w:name="Title" w:semiHidden="0" w:uiPriority="10" w:unhideWhenUsed="0" w:qFormat="1"/>
-    <w:lsdException w:name="Default Paragraph Font" w:uiPriority="1"/>
-    <w:lsdException w:name="Subtitle" w:semiHidden="0" w:uiPriority="11" w:unhideWhenUsed="0" w:qFormat="1"/>
-    <w:lsdException w:name="Strong" w:semiHidden="0" w:uiPriority="22" w:unhideWhenUsed="0" w:qFormat="1"/>
-    <w:lsdException w:name="Emphasis" w:semiHidden="0" w:uiPriority="20" w:unhideWhenUsed="0" w:qFormat="1"/>
-    <w:lsdException w:name="Table Grid" w:semiHidden="0" w:uiPriority="59" w:unhideWhenUsed="0"/>
-    <w:lsdException w:name="Placeholder Text" w:unhideWhenUsed="0"/>
-    <w:lsdException w:name="No Spacing" w:semiHidden="0" w:uiPriority="1" w:unhideWhenUsed="0" w:qFormat="1"/>
-    <w:lsdException w:name="Light Shading" w:semiHidden="0" w:uiPriority="60" w:unhideWhenUsed="0"/>
-    <w:lsdException w:name="Light List" w:semiHidden="0" w:uiPriority="61" w:unhideWhenUsed="0"/>
-    <w:lsdException w:name="Light Grid" w:semiHidden="0" w:uiPriority="62" w:unhideWhenUsed="0"/>
-    <w:lsdException w:name="Medium Shading 1" w:semiHidden="0" w:uiPriority="63" w:unhideWhenUsed="0"/>
-    <w:lsdException w:name="Medium Shading 2" w:semiHidden="0" w:uiPriority="64" w:unhideWhenUsed="0"/>
-    <w:lsdException w:name="Medium List 1" w:semiHidden="0" w:uiPriority="65" w:unhideWhenUsed="0"/>
-    <w:lsdException w:name="Medium List 2" w:semiHidden="0" w:uiPriority="66" w:unhideWhenUsed="0"/>
-    <w:lsdException w:name="Medium Grid 1" w:semiHidden="0" w:uiPriority="67" w:unhideWhenUsed="0"/>
-    <w:lsdException w:name="Medium Grid 2" w:semiHidden="0" w:uiPriority="68" w:unhideWhenUsed="0"/>
-    <w:lsdException w:name="Medium Grid 3" w:semiHidden="0" w:uiPriority="69" w:unhideWhenUsed="0"/>
-    <w:lsdException w:name="Dark List" w:semiHidden="0" w:uiPriority="70" w:unhideWhenUsed="0"/>
-    <w:lsdException w:name="Colorful Shading" w:semiHidden="0" w:uiPriority="71" w:unhideWhenUsed="0"/>
-    <w:lsdException w:name="Colorful List" w:semiHidden="0" w:uiPriority="72" w:unhideWhenUsed="0"/>
-    <w:lsdException w:name="Colorful Grid" w:semiHidden="0" w:uiPriority="73" w:unhideWhenUsed="0"/>
-    <w:lsdException w:name="Light Shading Accent 1" w:semiHidden="0" w:uiPriority="60" w:unhideWhenUsed="0"/>
-    <w:lsdException w:name="Light List Accent 1" w:semiHidden="0" w:uiPriority="61" w:unhideWhenUsed="0"/>
-    <w:lsdException w:name="Light Grid Accent 1" w:semiHidden="0" w:uiPriority="62" w:unhideWhenUsed="0"/>
-    <w:lsdException w:name="Medium Shading 1 Accent 1" w:semiHidden="0" w:uiPriority="63" w:unhideWhenUsed="0"/>
-    <w:lsdException w:name="Medium Shading 2 Accent 1" w:semiHidden="0" w:uiPriority="64" w:unhideWhenUsed="0"/>
-    <w:lsdException w:name="Medium List 1 Accent 1" w:semiHidden="0" w:uiPriority="65" w:unhideWhenUsed="0"/>
-    <w:lsdException w:name="Revision" w:unhideWhenUsed="0"/>
-    <w:lsdException w:name="List Paragraph" w:semiHidden="0" w:uiPriority="34" w:unhideWhenUsed="0" w:qFormat="1"/>
-    <w:lsdException w:name="Quote" w:semiHidden="0" w:uiPriority="29" w:unhideWhenUsed="0" w:qFormat="1"/>
-    <w:lsdException w:name="Intense Quote" w:semiHidden="0" w:uiPriority="30" w:unhideWhenUsed="0" w:qFormat="1"/>
-    <w:lsdException w:name="Medium List 2 Accent 1" w:semiHidden="0" w:uiPriority="66" w:unhideWhenUsed="0"/>
-    <w:lsdException w:name="Medium Grid 1 Accent 1" w:semiHidden="0" w:uiPriority="67" w:unhideWhenUsed="0"/>
-    <w:lsdException w:name="Medium Grid 2 Accent 1" w:semiHidden="0" w:uiPriority="68" w:unhideWhenUsed="0"/>
-    <w:lsdException w:name="Medium Grid 3 Accent 1" w:semiHidden="0" w:uiPriority="69" w:unhideWhenUsed="0"/>
-    <w:lsdException w:name="Dark List Accent 1" w:semiHidden="0" w:uiPriority="70" w:unhideWhenUsed="0"/>
-    <w:lsdException w:name="Colorful Shading Accent 1" w:semiHidden="0" w:uiPriority="71" w:unhideWhenUsed="0"/>
-    <w:lsdException w:name="Colorful List Accent 1" w:semiHidden="0" w:uiPriority="72" w:unhideWhenUsed="0"/>
-    <w:lsdException w:name="Colorful Grid Accent 1" w:semiHidden="0" w:uiPriority="73" w:unhideWhenUsed="0"/>
-    <w:lsdException w:name="Light Shading Accent 2" w:semiHidden="0" w:uiPriority="60" w:unhideWhenUsed="0"/>
-    <w:lsdException w:name="Light List Accent 2" w:semiHidden="0" w:uiPriority="61" w:unhideWhenUsed="0"/>
-    <w:lsdException w:name="Light Grid Accent 2" w:semiHidden="0" w:uiPriority="62" w:unhideWhenUsed="0"/>
-    <w:lsdException w:name="Medium Shading 1 Accent 2" w:semiHidden="0" w:uiPriority="63" w:unhideWhenUsed="0"/>
-    <w:lsdException w:name="Medium Shading 2 Accent 2" w:semiHidden="0" w:uiPriority="64" w:unhideWhenUsed="0"/>
-    <w:lsdException w:name="Medium List 1 Accent 2" w:semiHidden="0" w:uiPriority="65" w:unhideWhenUsed="0"/>
-    <w:lsdException w:name="Medium List 2 Accent 2" w:semiHidden="0" w:uiPriority="66" w:unhideWhenUsed="0"/>
-    <w:lsdException w:name="Medium Grid 1 Accent 2" w:semiHidden="0" w:uiPriority="67" w:unhideWhenUsed="0"/>
-    <w:lsdException w:name="Medium Grid 2 Accent 2" w:semiHidden="0" w:uiPriority="68" w:unhideWhenUsed="0"/>
-    <w:lsdException w:name="Medium Grid 3 Accent 2" w:semiHidden="0" w:uiPriority="69" w:unhideWhenUsed="0"/>
-    <w:lsdException w:name="Dark List Accent 2" w:semiHidden="0" w:uiPriority="70" w:unhideWhenUsed="0"/>
-    <w:lsdException w:name="Colorful Shading Accent 2" w:semiHidden="0" w:uiPriority="71" w:unhideWhenUsed="0"/>
-    <w:lsdException w:name="Colorful List Accent 2" w:semiHidden="0" w:uiPriority="72" w:unhideWhenUsed="0"/>
-    <w:lsdException w:name="Colorful Grid Accent 2" w:semiHidden="0" w:uiPriority="73" w:unhideWhenUsed="0"/>
-    <w:lsdException w:name="Light Shading Accent 3" w:semiHidden="0" w:uiPriority="60" w:unhideWhenUsed="0"/>
-    <w:lsdException w:name="Light List Accent 3" w:semiHidden="0" w:uiPriority="61" w:unhideWhenUsed="0"/>
-    <w:lsdException w:name="Light Grid Accent 3" w:semiHidden="0" w:uiPriority="62" w:unhideWhenUsed="0"/>
-    <w:lsdException w:name="Medium Shading 1 Accent 3" w:semiHidden="0" w:uiPriority="63" w:unhideWhenUsed="0"/>
-    <w:lsdException w:name="Medium Shading 2 Accent 3" w:semiHidden="0" w:uiPriority="64" w:unhideWhenUsed="0"/>
-    <w:lsdException w:name="Medium List 1 Accent 3" w:semiHidden="0" w:uiPriority="65" w:unhideWhenUsed="0"/>
-    <w:lsdException w:name="Medium List 2 Accent 3" w:semiHidden="0" w:uiPriority="66" w:unhideWhenUsed="0"/>
-    <w:lsdException w:name="Medium Grid 1 Accent 3" w:semiHidden="0" w:uiPriority="67" w:unhideWhenUsed="0"/>
-    <w:lsdException w:name="Medium Grid 2 Accent 3" w:semiHidden="0" w:uiPriority="68" w:unhideWhenUsed="0"/>
-    <w:lsdException w:name="Medium Grid 3 Accent 3" w:semiHidden="0" w:uiPriority="69" w:unhideWhenUsed="0"/>
-    <w:lsdException w:name="Dark List Accent 3" w:semiHidden="0" w:uiPriority="70" w:unhideWhenUsed="0"/>
-    <w:lsdException w:name="Colorful Shading Accent 3" w:semiHidden="0" w:uiPriority="71" w:unhideWhenUsed="0"/>
-    <w:lsdException w:name="Colorful List Accent 3" w:semiHidden="0" w:uiPriority="72" w:unhideWhenUsed="0"/>
-    <w:lsdException w:name="Colorful Grid Accent 3" w:semiHidden="0" w:uiPriority="73" w:unhideWhenUsed="0"/>
-    <w:lsdException w:name="Light Shading Accent 4" w:semiHidden="0" w:uiPriority="60" w:unhideWhenUsed="0"/>
-    <w:lsdException w:name="Light List Accent 4" w:semiHidden="0" w:uiPriority="61" w:unhideWhenUsed="0"/>
-    <w:lsdException w:name="Light Grid Accent 4" w:semiHidden="0" w:uiPriority="62" w:unhideWhenUsed="0"/>
-    <w:lsdException w:name="Medium Shading 1 Accent 4" w:semiHidden="0" w:uiPriority="63" w:unhideWhenUsed="0"/>
-    <w:lsdException w:name="Medium Shading 2 Accent 4" w:semiHidden="0" w:uiPriority="64" w:unhideWhenUsed="0"/>
-    <w:lsdException w:name="Medium List 1 Accent 4" w:semiHidden="0" w:uiPriority="65" w:unhideWhenUsed="0"/>
-    <w:lsdException w:name="Medium List 2 Accent 4" w:semiHidden="0" w:uiPriority="66" w:unhideWhenUsed="0"/>
-    <w:lsdException w:name="Medium Grid 1 Accent 4" w:semiHidden="0" w:uiPriority="67" w:unhideWhenUsed="0"/>
-    <w:lsdException w:name="Medium Grid 2 Accent 4" w:semiHidden="0" w:uiPriority="68" w:unhideWhenUsed="0"/>
-    <w:lsdException w:name="Medium Grid 3 Accent 4" w:semiHidden="0" w:uiPriority="69" w:unhideWhenUsed="0"/>
-    <w:lsdException w:name="Dark List Accent 4" w:semiHidden="0" w:uiPriority="70" w:unhideWhenUsed="0"/>
-    <w:lsdException w:name="Colorful Shading Accent 4" w:semiHidden="0" w:uiPriority="71" w:unhideWhenUsed="0"/>
-    <w:lsdException w:name="Colorful List Accent 4" w:semiHidden="0" w:uiPriority="72" w:unhideWhenUsed="0"/>
-    <w:lsdException w:name="Colorful Grid Accent 4" w:semiHidden="0" w:uiPriority="73" w:unhideWhenUsed="0"/>
-    <w:lsdException w:name="Light Shading Accent 5" w:semiHidden="0" w:uiPriority="60" w:unhideWhenUsed="0"/>
-    <w:lsdException w:name="Light List Accent 5" w:semiHidden="0" w:uiPriority="61" w:unhideWhenUsed="0"/>
-    <w:lsdException w:name="Light Grid Accent 5" w:semiHidden="0" w:uiPriority="62" w:unhideWhenUsed="0"/>
-    <w:lsdException w:name="Medium Shading 1 Accent 5" w:semiHidden="0" w:uiPriority="63" w:unhideWhenUsed="0"/>
-    <w:lsdException w:name="Medium Shading 2 Accent 5" w:semiHidden="0" w:uiPriority="64" w:unhideWhenUsed="0"/>
-    <w:lsdException w:name="Medium List 1 Accent 5" w:semiHidden="0" w:uiPriority="65" w:unhideWhenUsed="0"/>
-    <w:lsdException w:name="Medium List 2 Accent 5" w:semiHidden="0" w:uiPriority="66" w:unhideWhenUsed="0"/>
-    <w:lsdException w:name="Medium Grid 1 Accent 5" w:semiHidden="0" w:uiPriority="67" w:unhideWhenUsed="0"/>
-    <w:lsdException w:name="Medium Grid 2 Accent 5" w:semiHidden="0" w:uiPriority="68" w:unhideWhenUsed="0"/>
-    <w:lsdException w:name="Medium Grid 3 Accent 5" w:semiHidden="0" w:uiPriority="69" w:unhideWhenUsed="0"/>
-    <w:lsdException w:name="Dark List Accent 5" w:semiHidden="0" w:uiPriority="70" w:unhideWhenUsed="0"/>
-    <w:lsdException w:name="Colorful Shading Accent 5" w:semiHidden="0" w:uiPriority="71" w:unhideWhenUsed="0"/>
-    <w:lsdException w:name="Colorful List Accent 5" w:semiHidden="0" w:uiPriority="72" w:unhideWhenUsed="0"/>
-    <w:lsdException w:name="Colorful Grid Accent 5" w:semiHidden="0" w:uiPriority="73" w:unhideWhenUsed="0"/>
-    <w:lsdException w:name="Light Shading Accent 6" w:semiHidden="0" w:uiPriority="60" w:unhideWhenUsed="0"/>
-    <w:lsdException w:name="Light List Accent 6" w:semiHidden="0" w:uiPriority="61" w:unhideWhenUsed="0"/>
-    <w:lsdException w:name="Light Grid Accent 6" w:semiHidden="0" w:uiPriority="62" w:unhideWhenUsed="0"/>
-    <w:lsdException w:name="Medium Shading 1 Accent 6" w:semiHidden="0" w:uiPriority="63" w:unhideWhenUsed="0"/>
-    <w:lsdException w:name="Medium Shading 2 Accent 6" w:semiHidden="0" w:uiPriority="64" w:unhideWhenUsed="0"/>
-    <w:lsdException w:name="Medium List 1 Accent 6" w:semiHidden="0" w:uiPriority="65" w:unhideWhenUsed="0"/>
-    <w:lsdException w:name="Medium List 2 Accent 6" w:semiHidden="0" w:uiPriority="66" w:unhideWhenUsed="0"/>
-    <w:lsdException w:name="Medium Grid 1 Accent 6" w:semiHidden="0" w:uiPriority="67" w:unhideWhenUsed="0"/>
-    <w:lsdException w:name="Medium Grid 2 Accent 6" w:semiHidden="0" w:uiPriority="68" w:unhideWhenUsed="0"/>
-    <w:lsdException w:name="Medium Grid 3 Accent 6" w:semiHidden="0" w:uiPriority="69" w:unhideWhenUsed="0"/>
-    <w:lsdException w:name="Dark List Accent 6" w:semiHidden="0" w:uiPriority="70" w:unhideWhenUsed="0"/>
-    <w:lsdException w:name="Colorful Shading Accent 6" w:semiHidden="0" w:uiPriority="71" w:unhideWhenUsed="0"/>
-    <w:lsdException w:name="Colorful List Accent 6" w:semiHidden="0" w:uiPriority="72" w:unhideWhenUsed="0"/>
-    <w:lsdException w:name="Colorful Grid Accent 6" w:semiHidden="0" w:uiPriority="73" w:unhideWhenUsed="0"/>
-    <w:lsdException w:name="Subtle Emphasis" w:semiHidden="0" w:uiPriority="19" w:unhideWhenUsed="0" w:qFormat="1"/>
-    <w:lsdException w:name="Intense Emphasis" w:semiHidden="0" w:uiPriority="21" w:unhideWhenUsed="0" w:qFormat="1"/>
-    <w:lsdException w:name="Subtle Reference" w:semiHidden="0" w:uiPriority="31" w:unhideWhenUsed="0" w:qFormat="1"/>
-    <w:lsdException w:name="Intense Reference" w:semiHidden="0" w:uiPriority="32" w:unhideWhenUsed="0" w:qFormat="1"/>
-    <w:lsdException w:name="Book Title" w:semiHidden="0" w:uiPriority="33" w:unhideWhenUsed="0" w:qFormat="1"/>
-    <w:lsdException w:name="Bibliography" w:uiPriority="37"/>
-    <w:lsdException w:name="TOC Heading" w:uiPriority="39" w:qFormat="1"/>
-  </w:latentStyles>
-  <w:style w:type="paragraph" w:default="1" w:styleId="Normal">
-    <w:name w:val="Normal"/>
-    <w:qFormat/>
-  </w:style>
-  <w:style w:type="character" w:default="1" w:styleId="DefaultParagraphFont">
-    <w:name w:val="Default Paragraph Font"/>
-    <w:uiPriority w:val="1"/>
-    <w:semiHidden/>
     <w:unhideWhenUsed/>
   </w:style>
   <w:style w:type="table" w:default="1" w:styleId="TableNormal">

</xml_diff>